<commit_message>
project 4 update/ 138 project2
</commit_message>
<xml_diff>
--- a/CSC 137/project 3/CSC137_project3.docx
+++ b/CSC 137/project 3/CSC137_project3.docx
@@ -2344,7 +2344,6 @@
     <w:p/>
     <w:p/>
     <w:p/>
-    <w:bookmarkStart w:id="0" w:name="_GoBack"/>
     <w:p>
       <w:pPr>
         <w:pStyle w:val="ListParagraph"/>
@@ -2355,6 +2354,7 @@
           <w:b/>
         </w:rPr>
       </w:pPr>
+      <w:bookmarkStart w:id="0" w:name="_GoBack"/>
       <w:r>
         <w:rPr>
           <w:b/>
@@ -2362,68 +2362,1413 @@
           <w:color w:val="FF0000"/>
         </w:rPr>
         <mc:AlternateContent>
-          <mc:Choice Requires="wps">
+          <mc:Choice Requires="wpg">
             <w:drawing>
-              <wp:anchor distT="0" distB="0" distL="114300" distR="114300" simplePos="0" relativeHeight="251782144" behindDoc="0" locked="0" layoutInCell="1" allowOverlap="1" wp14:anchorId="0D33F0A4" wp14:editId="1CA38BBD">
+              <wp:anchor distT="0" distB="0" distL="114300" distR="114300" simplePos="0" relativeHeight="251788288" behindDoc="0" locked="0" layoutInCell="1" allowOverlap="1">
                 <wp:simplePos x="0" y="0"/>
                 <wp:positionH relativeFrom="column">
-                  <wp:posOffset>3962400</wp:posOffset>
+                  <wp:posOffset>571500</wp:posOffset>
                 </wp:positionH>
                 <wp:positionV relativeFrom="paragraph">
-                  <wp:posOffset>992505</wp:posOffset>
+                  <wp:posOffset>294005</wp:posOffset>
                 </wp:positionV>
-                <wp:extent cx="0" cy="1896110"/>
-                <wp:effectExtent l="0" t="0" r="19050" b="27940"/>
+                <wp:extent cx="3705225" cy="3834765"/>
+                <wp:effectExtent l="0" t="0" r="28575" b="13335"/>
                 <wp:wrapNone/>
-                <wp:docPr id="72" name="Straight Connector 72"/>
+                <wp:docPr id="105" name="Group 105"/>
                 <wp:cNvGraphicFramePr/>
                 <a:graphic xmlns:a="http://schemas.openxmlformats.org/drawingml/2006/main">
-                  <a:graphicData uri="http://schemas.microsoft.com/office/word/2010/wordprocessingShape">
-                    <wps:wsp>
-                      <wps:cNvCnPr/>
-                      <wps:spPr>
-                        <a:xfrm flipV="1">
+                  <a:graphicData uri="http://schemas.microsoft.com/office/word/2010/wordprocessingGroup">
+                    <wpg:wgp>
+                      <wpg:cNvGrpSpPr/>
+                      <wpg:grpSpPr>
+                        <a:xfrm>
                           <a:off x="0" y="0"/>
-                          <a:ext cx="0" cy="1896110"/>
+                          <a:ext cx="3705225" cy="3834765"/>
+                          <a:chOff x="0" y="0"/>
+                          <a:chExt cx="3705225" cy="3834765"/>
                         </a:xfrm>
-                        <a:prstGeom prst="line">
-                          <a:avLst/>
-                        </a:prstGeom>
-                      </wps:spPr>
-                      <wps:style>
-                        <a:lnRef idx="1">
-                          <a:schemeClr val="dk1"/>
-                        </a:lnRef>
-                        <a:fillRef idx="0">
-                          <a:schemeClr val="dk1"/>
-                        </a:fillRef>
-                        <a:effectRef idx="0">
-                          <a:schemeClr val="dk1"/>
-                        </a:effectRef>
-                        <a:fontRef idx="minor">
-                          <a:schemeClr val="tx1"/>
-                        </a:fontRef>
-                      </wps:style>
-                      <wps:bodyPr/>
-                    </wps:wsp>
+                      </wpg:grpSpPr>
+                      <wps:wsp>
+                        <wps:cNvPr id="34" name="Rectangle 34"/>
+                        <wps:cNvSpPr/>
+                        <wps:spPr>
+                          <a:xfrm>
+                            <a:off x="533400" y="990600"/>
+                            <a:ext cx="812800" cy="939800"/>
+                          </a:xfrm>
+                          <a:prstGeom prst="rect">
+                            <a:avLst/>
+                          </a:prstGeom>
+                        </wps:spPr>
+                        <wps:style>
+                          <a:lnRef idx="2">
+                            <a:schemeClr val="accent6"/>
+                          </a:lnRef>
+                          <a:fillRef idx="1">
+                            <a:schemeClr val="lt1"/>
+                          </a:fillRef>
+                          <a:effectRef idx="0">
+                            <a:schemeClr val="accent6"/>
+                          </a:effectRef>
+                          <a:fontRef idx="minor">
+                            <a:schemeClr val="dk1"/>
+                          </a:fontRef>
+                        </wps:style>
+                        <wps:txbx>
+                          <w:txbxContent>
+                            <w:p>
+                              <w:r>
+                                <w:t>Q0         d0</w:t>
+                              </w:r>
+                            </w:p>
+                            <w:p/>
+                            <w:p>
+                              <w:proofErr w:type="gramStart"/>
+                              <w:r>
+                                <w:t>q(</w:t>
+                              </w:r>
+                              <w:proofErr w:type="gramEnd"/>
+                              <w:r>
+                                <w:t>bar)  r</w:t>
+                              </w:r>
+                            </w:p>
+                          </w:txbxContent>
+                        </wps:txbx>
+                        <wps:bodyPr rot="0" spcFirstLastPara="0" vertOverflow="overflow" horzOverflow="overflow" vert="horz" wrap="square" lIns="91440" tIns="45720" rIns="91440" bIns="45720" numCol="1" spcCol="0" rtlCol="0" fromWordArt="0" anchor="t" anchorCtr="0" forceAA="0" compatLnSpc="1">
+                          <a:prstTxWarp prst="textNoShape">
+                            <a:avLst/>
+                          </a:prstTxWarp>
+                          <a:noAutofit/>
+                        </wps:bodyPr>
+                      </wps:wsp>
+                      <wps:wsp>
+                        <wps:cNvPr id="35" name="Straight Connector 35"/>
+                        <wps:cNvCnPr/>
+                        <wps:spPr>
+                          <a:xfrm flipH="1">
+                            <a:off x="1171575" y="1352550"/>
+                            <a:ext cx="169757" cy="93134"/>
+                          </a:xfrm>
+                          <a:prstGeom prst="line">
+                            <a:avLst/>
+                          </a:prstGeom>
+                        </wps:spPr>
+                        <wps:style>
+                          <a:lnRef idx="1">
+                            <a:schemeClr val="accent1"/>
+                          </a:lnRef>
+                          <a:fillRef idx="0">
+                            <a:schemeClr val="accent1"/>
+                          </a:fillRef>
+                          <a:effectRef idx="0">
+                            <a:schemeClr val="accent1"/>
+                          </a:effectRef>
+                          <a:fontRef idx="minor">
+                            <a:schemeClr val="tx1"/>
+                          </a:fontRef>
+                        </wps:style>
+                        <wps:bodyPr/>
+                      </wps:wsp>
+                      <wps:wsp>
+                        <wps:cNvPr id="36" name="Straight Connector 36"/>
+                        <wps:cNvCnPr/>
+                        <wps:spPr>
+                          <a:xfrm flipH="1" flipV="1">
+                            <a:off x="1171575" y="1438275"/>
+                            <a:ext cx="169544" cy="76624"/>
+                          </a:xfrm>
+                          <a:prstGeom prst="line">
+                            <a:avLst/>
+                          </a:prstGeom>
+                        </wps:spPr>
+                        <wps:style>
+                          <a:lnRef idx="1">
+                            <a:schemeClr val="accent1"/>
+                          </a:lnRef>
+                          <a:fillRef idx="0">
+                            <a:schemeClr val="accent1"/>
+                          </a:fillRef>
+                          <a:effectRef idx="0">
+                            <a:schemeClr val="accent1"/>
+                          </a:effectRef>
+                          <a:fontRef idx="minor">
+                            <a:schemeClr val="tx1"/>
+                          </a:fontRef>
+                        </wps:style>
+                        <wps:bodyPr/>
+                      </wps:wsp>
+                      <wps:wsp>
+                        <wps:cNvPr id="37" name="Rectangle 37"/>
+                        <wps:cNvSpPr/>
+                        <wps:spPr>
+                          <a:xfrm>
+                            <a:off x="523875" y="2428875"/>
+                            <a:ext cx="812800" cy="939800"/>
+                          </a:xfrm>
+                          <a:prstGeom prst="rect">
+                            <a:avLst/>
+                          </a:prstGeom>
+                        </wps:spPr>
+                        <wps:style>
+                          <a:lnRef idx="2">
+                            <a:schemeClr val="accent6"/>
+                          </a:lnRef>
+                          <a:fillRef idx="1">
+                            <a:schemeClr val="lt1"/>
+                          </a:fillRef>
+                          <a:effectRef idx="0">
+                            <a:schemeClr val="accent6"/>
+                          </a:effectRef>
+                          <a:fontRef idx="minor">
+                            <a:schemeClr val="dk1"/>
+                          </a:fontRef>
+                        </wps:style>
+                        <wps:txbx>
+                          <w:txbxContent>
+                            <w:p>
+                              <w:r>
+                                <w:t>Q1</w:t>
+                              </w:r>
+                              <w:r>
+                                <w:tab/>
+                                <w:t>d1</w:t>
+                              </w:r>
+                            </w:p>
+                            <w:p/>
+                            <w:p>
+                              <w:proofErr w:type="gramStart"/>
+                              <w:r>
+                                <w:t>q(</w:t>
+                              </w:r>
+                              <w:proofErr w:type="gramEnd"/>
+                              <w:r>
+                                <w:t>bar)  r</w:t>
+                              </w:r>
+                            </w:p>
+                          </w:txbxContent>
+                        </wps:txbx>
+                        <wps:bodyPr rot="0" spcFirstLastPara="0" vertOverflow="overflow" horzOverflow="overflow" vert="horz" wrap="square" lIns="91440" tIns="45720" rIns="91440" bIns="45720" numCol="1" spcCol="0" rtlCol="0" fromWordArt="0" anchor="t" anchorCtr="0" forceAA="0" compatLnSpc="1">
+                          <a:prstTxWarp prst="textNoShape">
+                            <a:avLst/>
+                          </a:prstTxWarp>
+                          <a:noAutofit/>
+                        </wps:bodyPr>
+                      </wps:wsp>
+                      <wps:wsp>
+                        <wps:cNvPr id="38" name="Straight Connector 38"/>
+                        <wps:cNvCnPr/>
+                        <wps:spPr>
+                          <a:xfrm flipH="1" flipV="1">
+                            <a:off x="1171575" y="2914650"/>
+                            <a:ext cx="168910" cy="76200"/>
+                          </a:xfrm>
+                          <a:prstGeom prst="line">
+                            <a:avLst/>
+                          </a:prstGeom>
+                        </wps:spPr>
+                        <wps:style>
+                          <a:lnRef idx="1">
+                            <a:schemeClr val="accent1"/>
+                          </a:lnRef>
+                          <a:fillRef idx="0">
+                            <a:schemeClr val="accent1"/>
+                          </a:fillRef>
+                          <a:effectRef idx="0">
+                            <a:schemeClr val="accent1"/>
+                          </a:effectRef>
+                          <a:fontRef idx="minor">
+                            <a:schemeClr val="tx1"/>
+                          </a:fontRef>
+                        </wps:style>
+                        <wps:bodyPr/>
+                      </wps:wsp>
+                      <wps:wsp>
+                        <wps:cNvPr id="39" name="Straight Connector 39"/>
+                        <wps:cNvCnPr/>
+                        <wps:spPr>
+                          <a:xfrm flipH="1">
+                            <a:off x="1171575" y="2809875"/>
+                            <a:ext cx="169545" cy="92710"/>
+                          </a:xfrm>
+                          <a:prstGeom prst="line">
+                            <a:avLst/>
+                          </a:prstGeom>
+                        </wps:spPr>
+                        <wps:style>
+                          <a:lnRef idx="1">
+                            <a:schemeClr val="accent1"/>
+                          </a:lnRef>
+                          <a:fillRef idx="0">
+                            <a:schemeClr val="accent1"/>
+                          </a:fillRef>
+                          <a:effectRef idx="0">
+                            <a:schemeClr val="accent1"/>
+                          </a:effectRef>
+                          <a:fontRef idx="minor">
+                            <a:schemeClr val="tx1"/>
+                          </a:fontRef>
+                        </wps:style>
+                        <wps:bodyPr/>
+                      </wps:wsp>
+                      <wps:wsp>
+                        <wps:cNvPr id="40" name="Text Box 40"/>
+                        <wps:cNvSpPr txBox="1"/>
+                        <wps:spPr>
+                          <a:xfrm>
+                            <a:off x="1762125" y="3590925"/>
+                            <a:ext cx="1057910" cy="243840"/>
+                          </a:xfrm>
+                          <a:prstGeom prst="rect">
+                            <a:avLst/>
+                          </a:prstGeom>
+                          <a:noFill/>
+                          <a:ln w="6350">
+                            <a:solidFill>
+                              <a:schemeClr val="tx1"/>
+                            </a:solidFill>
+                          </a:ln>
+                          <a:effectLst/>
+                        </wps:spPr>
+                        <wps:style>
+                          <a:lnRef idx="0">
+                            <a:schemeClr val="accent1"/>
+                          </a:lnRef>
+                          <a:fillRef idx="0">
+                            <a:schemeClr val="accent1"/>
+                          </a:fillRef>
+                          <a:effectRef idx="0">
+                            <a:schemeClr val="accent1"/>
+                          </a:effectRef>
+                          <a:fontRef idx="minor">
+                            <a:schemeClr val="dk1"/>
+                          </a:fontRef>
+                        </wps:style>
+                        <wps:txbx>
+                          <w:txbxContent>
+                            <w:p>
+                              <w:proofErr w:type="spellStart"/>
+                              <w:r>
+                                <w:t>Clk</w:t>
+                              </w:r>
+                              <w:proofErr w:type="spellEnd"/>
+                              <w:r>
+                                <w:t xml:space="preserve">   reset    x   </w:t>
+                              </w:r>
+                            </w:p>
+                          </w:txbxContent>
+                        </wps:txbx>
+                        <wps:bodyPr rot="0" spcFirstLastPara="0" vertOverflow="overflow" horzOverflow="overflow" vert="horz" wrap="square" lIns="91440" tIns="45720" rIns="91440" bIns="45720" numCol="1" spcCol="0" rtlCol="0" fromWordArt="0" anchor="t" anchorCtr="0" forceAA="0" compatLnSpc="1">
+                          <a:prstTxWarp prst="textNoShape">
+                            <a:avLst/>
+                          </a:prstTxWarp>
+                          <a:noAutofit/>
+                        </wps:bodyPr>
+                      </wps:wsp>
+                      <wps:wsp>
+                        <wps:cNvPr id="41" name="Rectangle 41"/>
+                        <wps:cNvSpPr/>
+                        <wps:spPr>
+                          <a:xfrm>
+                            <a:off x="1019175" y="104775"/>
+                            <a:ext cx="1921510" cy="313055"/>
+                          </a:xfrm>
+                          <a:prstGeom prst="rect">
+                            <a:avLst/>
+                          </a:prstGeom>
+                        </wps:spPr>
+                        <wps:style>
+                          <a:lnRef idx="2">
+                            <a:schemeClr val="accent6"/>
+                          </a:lnRef>
+                          <a:fillRef idx="1">
+                            <a:schemeClr val="lt1"/>
+                          </a:fillRef>
+                          <a:effectRef idx="0">
+                            <a:schemeClr val="accent6"/>
+                          </a:effectRef>
+                          <a:fontRef idx="minor">
+                            <a:schemeClr val="dk1"/>
+                          </a:fontRef>
+                        </wps:style>
+                        <wps:txbx>
+                          <w:txbxContent>
+                            <w:p>
+                              <w:pPr>
+                                <w:jc w:val="center"/>
+                              </w:pPr>
+                              <w:r>
+                                <w:t>OG</w:t>
+                              </w:r>
+                            </w:p>
+                          </w:txbxContent>
+                        </wps:txbx>
+                        <wps:bodyPr rot="0" spcFirstLastPara="0" vertOverflow="overflow" horzOverflow="overflow" vert="horz" wrap="square" lIns="91440" tIns="45720" rIns="91440" bIns="45720" numCol="1" spcCol="0" rtlCol="0" fromWordArt="0" anchor="ctr" anchorCtr="0" forceAA="0" compatLnSpc="1">
+                          <a:prstTxWarp prst="textNoShape">
+                            <a:avLst/>
+                          </a:prstTxWarp>
+                          <a:noAutofit/>
+                        </wps:bodyPr>
+                      </wps:wsp>
+                      <wps:wsp>
+                        <wps:cNvPr id="42" name="Rectangle 42"/>
+                        <wps:cNvSpPr/>
+                        <wps:spPr>
+                          <a:xfrm>
+                            <a:off x="1019175" y="485775"/>
+                            <a:ext cx="1921722" cy="313267"/>
+                          </a:xfrm>
+                          <a:prstGeom prst="rect">
+                            <a:avLst/>
+                          </a:prstGeom>
+                        </wps:spPr>
+                        <wps:style>
+                          <a:lnRef idx="2">
+                            <a:schemeClr val="accent6"/>
+                          </a:lnRef>
+                          <a:fillRef idx="1">
+                            <a:schemeClr val="lt1"/>
+                          </a:fillRef>
+                          <a:effectRef idx="0">
+                            <a:schemeClr val="accent6"/>
+                          </a:effectRef>
+                          <a:fontRef idx="minor">
+                            <a:schemeClr val="dk1"/>
+                          </a:fontRef>
+                        </wps:style>
+                        <wps:txbx>
+                          <w:txbxContent>
+                            <w:p>
+                              <w:pPr>
+                                <w:jc w:val="center"/>
+                              </w:pPr>
+                              <w:r>
+                                <w:t>NSG</w:t>
+                              </w:r>
+                            </w:p>
+                          </w:txbxContent>
+                        </wps:txbx>
+                        <wps:bodyPr rot="0" spcFirstLastPara="0" vertOverflow="overflow" horzOverflow="overflow" vert="horz" wrap="square" lIns="91440" tIns="45720" rIns="91440" bIns="45720" numCol="1" spcCol="0" rtlCol="0" fromWordArt="0" anchor="ctr" anchorCtr="0" forceAA="0" compatLnSpc="1">
+                          <a:prstTxWarp prst="textNoShape">
+                            <a:avLst/>
+                          </a:prstTxWarp>
+                          <a:noAutofit/>
+                        </wps:bodyPr>
+                      </wps:wsp>
+                      <wps:wsp>
+                        <wps:cNvPr id="43" name="Straight Connector 43"/>
+                        <wps:cNvCnPr/>
+                        <wps:spPr>
+                          <a:xfrm flipV="1">
+                            <a:off x="1943100" y="2895600"/>
+                            <a:ext cx="0" cy="762423"/>
+                          </a:xfrm>
+                          <a:prstGeom prst="line">
+                            <a:avLst/>
+                          </a:prstGeom>
+                        </wps:spPr>
+                        <wps:style>
+                          <a:lnRef idx="1">
+                            <a:schemeClr val="accent2"/>
+                          </a:lnRef>
+                          <a:fillRef idx="0">
+                            <a:schemeClr val="accent2"/>
+                          </a:fillRef>
+                          <a:effectRef idx="0">
+                            <a:schemeClr val="accent2"/>
+                          </a:effectRef>
+                          <a:fontRef idx="minor">
+                            <a:schemeClr val="tx1"/>
+                          </a:fontRef>
+                        </wps:style>
+                        <wps:bodyPr/>
+                      </wps:wsp>
+                      <wps:wsp>
+                        <wps:cNvPr id="44" name="Straight Connector 44"/>
+                        <wps:cNvCnPr/>
+                        <wps:spPr>
+                          <a:xfrm>
+                            <a:off x="1343025" y="2895600"/>
+                            <a:ext cx="601133" cy="8467"/>
+                          </a:xfrm>
+                          <a:prstGeom prst="line">
+                            <a:avLst/>
+                          </a:prstGeom>
+                        </wps:spPr>
+                        <wps:style>
+                          <a:lnRef idx="1">
+                            <a:schemeClr val="accent2"/>
+                          </a:lnRef>
+                          <a:fillRef idx="0">
+                            <a:schemeClr val="accent2"/>
+                          </a:fillRef>
+                          <a:effectRef idx="0">
+                            <a:schemeClr val="accent2"/>
+                          </a:effectRef>
+                          <a:fontRef idx="minor">
+                            <a:schemeClr val="tx1"/>
+                          </a:fontRef>
+                        </wps:style>
+                        <wps:bodyPr/>
+                      </wps:wsp>
+                      <wps:wsp>
+                        <wps:cNvPr id="45" name="Straight Connector 45"/>
+                        <wps:cNvCnPr/>
+                        <wps:spPr>
+                          <a:xfrm flipH="1" flipV="1">
+                            <a:off x="1943100" y="1447800"/>
+                            <a:ext cx="831" cy="1456266"/>
+                          </a:xfrm>
+                          <a:prstGeom prst="line">
+                            <a:avLst/>
+                          </a:prstGeom>
+                        </wps:spPr>
+                        <wps:style>
+                          <a:lnRef idx="1">
+                            <a:schemeClr val="accent2"/>
+                          </a:lnRef>
+                          <a:fillRef idx="0">
+                            <a:schemeClr val="accent2"/>
+                          </a:fillRef>
+                          <a:effectRef idx="0">
+                            <a:schemeClr val="accent2"/>
+                          </a:effectRef>
+                          <a:fontRef idx="minor">
+                            <a:schemeClr val="tx1"/>
+                          </a:fontRef>
+                        </wps:style>
+                        <wps:bodyPr/>
+                      </wps:wsp>
+                      <wps:wsp>
+                        <wps:cNvPr id="47" name="Straight Connector 47"/>
+                        <wps:cNvCnPr/>
+                        <wps:spPr>
+                          <a:xfrm>
+                            <a:off x="2209800" y="2143125"/>
+                            <a:ext cx="635" cy="1514475"/>
+                          </a:xfrm>
+                          <a:prstGeom prst="line">
+                            <a:avLst/>
+                          </a:prstGeom>
+                        </wps:spPr>
+                        <wps:style>
+                          <a:lnRef idx="1">
+                            <a:schemeClr val="accent3"/>
+                          </a:lnRef>
+                          <a:fillRef idx="0">
+                            <a:schemeClr val="accent3"/>
+                          </a:fillRef>
+                          <a:effectRef idx="0">
+                            <a:schemeClr val="accent3"/>
+                          </a:effectRef>
+                          <a:fontRef idx="minor">
+                            <a:schemeClr val="tx1"/>
+                          </a:fontRef>
+                        </wps:style>
+                        <wps:bodyPr/>
+                      </wps:wsp>
+                      <wps:wsp>
+                        <wps:cNvPr id="48" name="Straight Connector 48"/>
+                        <wps:cNvCnPr/>
+                        <wps:spPr>
+                          <a:xfrm>
+                            <a:off x="1066800" y="3505200"/>
+                            <a:ext cx="1150847" cy="0"/>
+                          </a:xfrm>
+                          <a:prstGeom prst="line">
+                            <a:avLst/>
+                          </a:prstGeom>
+                        </wps:spPr>
+                        <wps:style>
+                          <a:lnRef idx="1">
+                            <a:schemeClr val="accent3"/>
+                          </a:lnRef>
+                          <a:fillRef idx="0">
+                            <a:schemeClr val="accent3"/>
+                          </a:fillRef>
+                          <a:effectRef idx="0">
+                            <a:schemeClr val="accent3"/>
+                          </a:effectRef>
+                          <a:fontRef idx="minor">
+                            <a:schemeClr val="tx1"/>
+                          </a:fontRef>
+                        </wps:style>
+                        <wps:bodyPr/>
+                      </wps:wsp>
+                      <wps:wsp>
+                        <wps:cNvPr id="49" name="Straight Connector 49"/>
+                        <wps:cNvCnPr/>
+                        <wps:spPr>
+                          <a:xfrm>
+                            <a:off x="1085850" y="2143125"/>
+                            <a:ext cx="1125220" cy="0"/>
+                          </a:xfrm>
+                          <a:prstGeom prst="line">
+                            <a:avLst/>
+                          </a:prstGeom>
+                        </wps:spPr>
+                        <wps:style>
+                          <a:lnRef idx="1">
+                            <a:schemeClr val="accent3"/>
+                          </a:lnRef>
+                          <a:fillRef idx="0">
+                            <a:schemeClr val="accent3"/>
+                          </a:fillRef>
+                          <a:effectRef idx="0">
+                            <a:schemeClr val="accent3"/>
+                          </a:effectRef>
+                          <a:fontRef idx="minor">
+                            <a:schemeClr val="tx1"/>
+                          </a:fontRef>
+                        </wps:style>
+                        <wps:bodyPr/>
+                      </wps:wsp>
+                      <wps:wsp>
+                        <wps:cNvPr id="50" name="Straight Connector 50"/>
+                        <wps:cNvCnPr/>
+                        <wps:spPr>
+                          <a:xfrm flipV="1">
+                            <a:off x="1085850" y="1924050"/>
+                            <a:ext cx="0" cy="220133"/>
+                          </a:xfrm>
+                          <a:prstGeom prst="line">
+                            <a:avLst/>
+                          </a:prstGeom>
+                        </wps:spPr>
+                        <wps:style>
+                          <a:lnRef idx="1">
+                            <a:schemeClr val="accent3"/>
+                          </a:lnRef>
+                          <a:fillRef idx="0">
+                            <a:schemeClr val="accent3"/>
+                          </a:fillRef>
+                          <a:effectRef idx="0">
+                            <a:schemeClr val="accent3"/>
+                          </a:effectRef>
+                          <a:fontRef idx="minor">
+                            <a:schemeClr val="tx1"/>
+                          </a:fontRef>
+                        </wps:style>
+                        <wps:bodyPr/>
+                      </wps:wsp>
+                      <wps:wsp>
+                        <wps:cNvPr id="52" name="Straight Connector 52"/>
+                        <wps:cNvCnPr/>
+                        <wps:spPr>
+                          <a:xfrm>
+                            <a:off x="2552700" y="904875"/>
+                            <a:ext cx="9102" cy="2759075"/>
+                          </a:xfrm>
+                          <a:prstGeom prst="line">
+                            <a:avLst/>
+                          </a:prstGeom>
+                        </wps:spPr>
+                        <wps:style>
+                          <a:lnRef idx="1">
+                            <a:schemeClr val="accent5"/>
+                          </a:lnRef>
+                          <a:fillRef idx="0">
+                            <a:schemeClr val="accent5"/>
+                          </a:fillRef>
+                          <a:effectRef idx="0">
+                            <a:schemeClr val="accent5"/>
+                          </a:effectRef>
+                          <a:fontRef idx="minor">
+                            <a:schemeClr val="tx1"/>
+                          </a:fontRef>
+                        </wps:style>
+                        <wps:bodyPr/>
+                      </wps:wsp>
+                      <wps:wsp>
+                        <wps:cNvPr id="53" name="Straight Connector 53"/>
+                        <wps:cNvCnPr/>
+                        <wps:spPr>
+                          <a:xfrm flipH="1" flipV="1">
+                            <a:off x="723900" y="904875"/>
+                            <a:ext cx="1837055" cy="0"/>
+                          </a:xfrm>
+                          <a:prstGeom prst="line">
+                            <a:avLst/>
+                          </a:prstGeom>
+                        </wps:spPr>
+                        <wps:style>
+                          <a:lnRef idx="1">
+                            <a:schemeClr val="accent5"/>
+                          </a:lnRef>
+                          <a:fillRef idx="0">
+                            <a:schemeClr val="accent5"/>
+                          </a:fillRef>
+                          <a:effectRef idx="0">
+                            <a:schemeClr val="accent5"/>
+                          </a:effectRef>
+                          <a:fontRef idx="minor">
+                            <a:schemeClr val="tx1"/>
+                          </a:fontRef>
+                        </wps:style>
+                        <wps:bodyPr/>
+                      </wps:wsp>
+                      <wps:wsp>
+                        <wps:cNvPr id="55" name="Straight Connector 55"/>
+                        <wps:cNvCnPr/>
+                        <wps:spPr>
+                          <a:xfrm>
+                            <a:off x="723900" y="638175"/>
+                            <a:ext cx="295910" cy="210"/>
+                          </a:xfrm>
+                          <a:prstGeom prst="line">
+                            <a:avLst/>
+                          </a:prstGeom>
+                        </wps:spPr>
+                        <wps:style>
+                          <a:lnRef idx="1">
+                            <a:schemeClr val="accent5"/>
+                          </a:lnRef>
+                          <a:fillRef idx="0">
+                            <a:schemeClr val="accent5"/>
+                          </a:fillRef>
+                          <a:effectRef idx="0">
+                            <a:schemeClr val="accent5"/>
+                          </a:effectRef>
+                          <a:fontRef idx="minor">
+                            <a:schemeClr val="tx1"/>
+                          </a:fontRef>
+                        </wps:style>
+                        <wps:bodyPr/>
+                      </wps:wsp>
+                      <wps:wsp>
+                        <wps:cNvPr id="56" name="Straight Connector 56"/>
+                        <wps:cNvCnPr/>
+                        <wps:spPr>
+                          <a:xfrm flipV="1">
+                            <a:off x="723900" y="266700"/>
+                            <a:ext cx="0" cy="372533"/>
+                          </a:xfrm>
+                          <a:prstGeom prst="line">
+                            <a:avLst/>
+                          </a:prstGeom>
+                        </wps:spPr>
+                        <wps:style>
+                          <a:lnRef idx="1">
+                            <a:schemeClr val="accent5"/>
+                          </a:lnRef>
+                          <a:fillRef idx="0">
+                            <a:schemeClr val="accent5"/>
+                          </a:fillRef>
+                          <a:effectRef idx="0">
+                            <a:schemeClr val="accent5"/>
+                          </a:effectRef>
+                          <a:fontRef idx="minor">
+                            <a:schemeClr val="tx1"/>
+                          </a:fontRef>
+                        </wps:style>
+                        <wps:bodyPr/>
+                      </wps:wsp>
+                      <wps:wsp>
+                        <wps:cNvPr id="57" name="Straight Connector 57"/>
+                        <wps:cNvCnPr/>
+                        <wps:spPr>
+                          <a:xfrm flipH="1">
+                            <a:off x="723900" y="266700"/>
+                            <a:ext cx="295910" cy="0"/>
+                          </a:xfrm>
+                          <a:prstGeom prst="line">
+                            <a:avLst/>
+                          </a:prstGeom>
+                        </wps:spPr>
+                        <wps:style>
+                          <a:lnRef idx="1">
+                            <a:schemeClr val="accent5"/>
+                          </a:lnRef>
+                          <a:fillRef idx="0">
+                            <a:schemeClr val="accent5"/>
+                          </a:fillRef>
+                          <a:effectRef idx="0">
+                            <a:schemeClr val="accent5"/>
+                          </a:effectRef>
+                          <a:fontRef idx="minor">
+                            <a:schemeClr val="tx1"/>
+                          </a:fontRef>
+                        </wps:style>
+                        <wps:bodyPr/>
+                      </wps:wsp>
+                      <wps:wsp>
+                        <wps:cNvPr id="58" name="Straight Connector 58"/>
+                        <wps:cNvCnPr/>
+                        <wps:spPr>
+                          <a:xfrm flipH="1">
+                            <a:off x="0" y="1133475"/>
+                            <a:ext cx="516678" cy="0"/>
+                          </a:xfrm>
+                          <a:prstGeom prst="line">
+                            <a:avLst/>
+                          </a:prstGeom>
+                        </wps:spPr>
+                        <wps:style>
+                          <a:lnRef idx="1">
+                            <a:schemeClr val="accent6"/>
+                          </a:lnRef>
+                          <a:fillRef idx="0">
+                            <a:schemeClr val="accent6"/>
+                          </a:fillRef>
+                          <a:effectRef idx="0">
+                            <a:schemeClr val="accent6"/>
+                          </a:effectRef>
+                          <a:fontRef idx="minor">
+                            <a:schemeClr val="tx1"/>
+                          </a:fontRef>
+                        </wps:style>
+                        <wps:bodyPr/>
+                      </wps:wsp>
+                      <wps:wsp>
+                        <wps:cNvPr id="59" name="Straight Connector 59"/>
+                        <wps:cNvCnPr/>
+                        <wps:spPr>
+                          <a:xfrm flipV="1">
+                            <a:off x="0" y="342900"/>
+                            <a:ext cx="8255" cy="795020"/>
+                          </a:xfrm>
+                          <a:prstGeom prst="line">
+                            <a:avLst/>
+                          </a:prstGeom>
+                        </wps:spPr>
+                        <wps:style>
+                          <a:lnRef idx="1">
+                            <a:schemeClr val="accent6"/>
+                          </a:lnRef>
+                          <a:fillRef idx="0">
+                            <a:schemeClr val="accent6"/>
+                          </a:fillRef>
+                          <a:effectRef idx="0">
+                            <a:schemeClr val="accent6"/>
+                          </a:effectRef>
+                          <a:fontRef idx="minor">
+                            <a:schemeClr val="tx1"/>
+                          </a:fontRef>
+                        </wps:style>
+                        <wps:bodyPr/>
+                      </wps:wsp>
+                      <wps:wsp>
+                        <wps:cNvPr id="60" name="Straight Connector 60"/>
+                        <wps:cNvCnPr/>
+                        <wps:spPr>
+                          <a:xfrm>
+                            <a:off x="0" y="752475"/>
+                            <a:ext cx="1016000" cy="0"/>
+                          </a:xfrm>
+                          <a:prstGeom prst="line">
+                            <a:avLst/>
+                          </a:prstGeom>
+                        </wps:spPr>
+                        <wps:style>
+                          <a:lnRef idx="1">
+                            <a:schemeClr val="accent6"/>
+                          </a:lnRef>
+                          <a:fillRef idx="0">
+                            <a:schemeClr val="accent6"/>
+                          </a:fillRef>
+                          <a:effectRef idx="0">
+                            <a:schemeClr val="accent6"/>
+                          </a:effectRef>
+                          <a:fontRef idx="minor">
+                            <a:schemeClr val="tx1"/>
+                          </a:fontRef>
+                        </wps:style>
+                        <wps:bodyPr/>
+                      </wps:wsp>
+                      <wps:wsp>
+                        <wps:cNvPr id="61" name="Straight Connector 61"/>
+                        <wps:cNvCnPr/>
+                        <wps:spPr>
+                          <a:xfrm>
+                            <a:off x="9525" y="342900"/>
+                            <a:ext cx="1016000" cy="0"/>
+                          </a:xfrm>
+                          <a:prstGeom prst="line">
+                            <a:avLst/>
+                          </a:prstGeom>
+                        </wps:spPr>
+                        <wps:style>
+                          <a:lnRef idx="1">
+                            <a:schemeClr val="accent6"/>
+                          </a:lnRef>
+                          <a:fillRef idx="0">
+                            <a:schemeClr val="accent6"/>
+                          </a:fillRef>
+                          <a:effectRef idx="0">
+                            <a:schemeClr val="accent6"/>
+                          </a:effectRef>
+                          <a:fontRef idx="minor">
+                            <a:schemeClr val="tx1"/>
+                          </a:fontRef>
+                        </wps:style>
+                        <wps:bodyPr/>
+                      </wps:wsp>
+                      <wps:wsp>
+                        <wps:cNvPr id="62" name="Straight Connector 62"/>
+                        <wps:cNvCnPr/>
+                        <wps:spPr>
+                          <a:xfrm flipH="1">
+                            <a:off x="238125" y="2590800"/>
+                            <a:ext cx="271145" cy="0"/>
+                          </a:xfrm>
+                          <a:prstGeom prst="line">
+                            <a:avLst/>
+                          </a:prstGeom>
+                        </wps:spPr>
+                        <wps:style>
+                          <a:lnRef idx="1">
+                            <a:schemeClr val="accent4"/>
+                          </a:lnRef>
+                          <a:fillRef idx="0">
+                            <a:schemeClr val="accent4"/>
+                          </a:fillRef>
+                          <a:effectRef idx="0">
+                            <a:schemeClr val="accent4"/>
+                          </a:effectRef>
+                          <a:fontRef idx="minor">
+                            <a:schemeClr val="tx1"/>
+                          </a:fontRef>
+                        </wps:style>
+                        <wps:bodyPr/>
+                      </wps:wsp>
+                      <wps:wsp>
+                        <wps:cNvPr id="63" name="Straight Connector 63"/>
+                        <wps:cNvCnPr/>
+                        <wps:spPr>
+                          <a:xfrm flipV="1">
+                            <a:off x="238125" y="209550"/>
+                            <a:ext cx="17145" cy="2387600"/>
+                          </a:xfrm>
+                          <a:prstGeom prst="line">
+                            <a:avLst/>
+                          </a:prstGeom>
+                        </wps:spPr>
+                        <wps:style>
+                          <a:lnRef idx="1">
+                            <a:schemeClr val="accent4"/>
+                          </a:lnRef>
+                          <a:fillRef idx="0">
+                            <a:schemeClr val="accent4"/>
+                          </a:fillRef>
+                          <a:effectRef idx="0">
+                            <a:schemeClr val="accent4"/>
+                          </a:effectRef>
+                          <a:fontRef idx="minor">
+                            <a:schemeClr val="tx1"/>
+                          </a:fontRef>
+                        </wps:style>
+                        <wps:bodyPr/>
+                      </wps:wsp>
+                      <wps:wsp>
+                        <wps:cNvPr id="64" name="Straight Connector 64"/>
+                        <wps:cNvCnPr/>
+                        <wps:spPr>
+                          <a:xfrm flipH="1">
+                            <a:off x="257175" y="552450"/>
+                            <a:ext cx="761999" cy="0"/>
+                          </a:xfrm>
+                          <a:prstGeom prst="line">
+                            <a:avLst/>
+                          </a:prstGeom>
+                        </wps:spPr>
+                        <wps:style>
+                          <a:lnRef idx="1">
+                            <a:schemeClr val="accent4"/>
+                          </a:lnRef>
+                          <a:fillRef idx="0">
+                            <a:schemeClr val="accent4"/>
+                          </a:fillRef>
+                          <a:effectRef idx="0">
+                            <a:schemeClr val="accent4"/>
+                          </a:effectRef>
+                          <a:fontRef idx="minor">
+                            <a:schemeClr val="tx1"/>
+                          </a:fontRef>
+                        </wps:style>
+                        <wps:bodyPr/>
+                      </wps:wsp>
+                      <wps:wsp>
+                        <wps:cNvPr id="66" name="Straight Connector 66"/>
+                        <wps:cNvCnPr/>
+                        <wps:spPr>
+                          <a:xfrm flipH="1">
+                            <a:off x="2943225" y="257175"/>
+                            <a:ext cx="761365" cy="0"/>
+                          </a:xfrm>
+                          <a:prstGeom prst="line">
+                            <a:avLst/>
+                          </a:prstGeom>
+                        </wps:spPr>
+                        <wps:style>
+                          <a:lnRef idx="1">
+                            <a:schemeClr val="dk1"/>
+                          </a:lnRef>
+                          <a:fillRef idx="0">
+                            <a:schemeClr val="dk1"/>
+                          </a:fillRef>
+                          <a:effectRef idx="0">
+                            <a:schemeClr val="dk1"/>
+                          </a:effectRef>
+                          <a:fontRef idx="minor">
+                            <a:schemeClr val="tx1"/>
+                          </a:fontRef>
+                        </wps:style>
+                        <wps:bodyPr/>
+                      </wps:wsp>
+                      <wps:wsp>
+                        <wps:cNvPr id="67" name="Straight Connector 67"/>
+                        <wps:cNvCnPr/>
+                        <wps:spPr>
+                          <a:xfrm flipH="1">
+                            <a:off x="2943225" y="552450"/>
+                            <a:ext cx="761365" cy="0"/>
+                          </a:xfrm>
+                          <a:prstGeom prst="line">
+                            <a:avLst/>
+                          </a:prstGeom>
+                        </wps:spPr>
+                        <wps:style>
+                          <a:lnRef idx="1">
+                            <a:schemeClr val="dk1"/>
+                          </a:lnRef>
+                          <a:fillRef idx="0">
+                            <a:schemeClr val="dk1"/>
+                          </a:fillRef>
+                          <a:effectRef idx="0">
+                            <a:schemeClr val="dk1"/>
+                          </a:effectRef>
+                          <a:fontRef idx="minor">
+                            <a:schemeClr val="tx1"/>
+                          </a:fontRef>
+                        </wps:style>
+                        <wps:bodyPr/>
+                      </wps:wsp>
+                      <wps:wsp>
+                        <wps:cNvPr id="68" name="Text Box 68"/>
+                        <wps:cNvSpPr txBox="1"/>
+                        <wps:spPr>
+                          <a:xfrm>
+                            <a:off x="3124200" y="0"/>
+                            <a:ext cx="338666" cy="270510"/>
+                          </a:xfrm>
+                          <a:prstGeom prst="rect">
+                            <a:avLst/>
+                          </a:prstGeom>
+                          <a:noFill/>
+                          <a:ln w="6350">
+                            <a:noFill/>
+                          </a:ln>
+                          <a:effectLst/>
+                        </wps:spPr>
+                        <wps:style>
+                          <a:lnRef idx="0">
+                            <a:schemeClr val="accent1"/>
+                          </a:lnRef>
+                          <a:fillRef idx="0">
+                            <a:schemeClr val="accent1"/>
+                          </a:fillRef>
+                          <a:effectRef idx="0">
+                            <a:schemeClr val="accent1"/>
+                          </a:effectRef>
+                          <a:fontRef idx="minor">
+                            <a:schemeClr val="dk1"/>
+                          </a:fontRef>
+                        </wps:style>
+                        <wps:txbx>
+                          <w:txbxContent>
+                            <w:p>
+                              <w:r>
+                                <w:t>Z</w:t>
+                              </w:r>
+                            </w:p>
+                          </w:txbxContent>
+                        </wps:txbx>
+                        <wps:bodyPr rot="0" spcFirstLastPara="0" vertOverflow="overflow" horzOverflow="overflow" vert="horz" wrap="square" lIns="91440" tIns="45720" rIns="91440" bIns="45720" numCol="1" spcCol="0" rtlCol="0" fromWordArt="0" anchor="t" anchorCtr="0" forceAA="0" compatLnSpc="1">
+                          <a:prstTxWarp prst="textNoShape">
+                            <a:avLst/>
+                          </a:prstTxWarp>
+                          <a:noAutofit/>
+                        </wps:bodyPr>
+                      </wps:wsp>
+                      <wps:wsp>
+                        <wps:cNvPr id="69" name="Straight Connector 69"/>
+                        <wps:cNvCnPr/>
+                        <wps:spPr>
+                          <a:xfrm flipV="1">
+                            <a:off x="3705225" y="552450"/>
+                            <a:ext cx="0" cy="575310"/>
+                          </a:xfrm>
+                          <a:prstGeom prst="line">
+                            <a:avLst/>
+                          </a:prstGeom>
+                        </wps:spPr>
+                        <wps:style>
+                          <a:lnRef idx="1">
+                            <a:schemeClr val="dk1"/>
+                          </a:lnRef>
+                          <a:fillRef idx="0">
+                            <a:schemeClr val="dk1"/>
+                          </a:fillRef>
+                          <a:effectRef idx="0">
+                            <a:schemeClr val="dk1"/>
+                          </a:effectRef>
+                          <a:fontRef idx="minor">
+                            <a:schemeClr val="tx1"/>
+                          </a:fontRef>
+                        </wps:style>
+                        <wps:bodyPr/>
+                      </wps:wsp>
+                      <wps:wsp>
+                        <wps:cNvPr id="70" name="Straight Connector 70"/>
+                        <wps:cNvCnPr/>
+                        <wps:spPr>
+                          <a:xfrm>
+                            <a:off x="1343025" y="1133475"/>
+                            <a:ext cx="2361989" cy="0"/>
+                          </a:xfrm>
+                          <a:prstGeom prst="line">
+                            <a:avLst/>
+                          </a:prstGeom>
+                        </wps:spPr>
+                        <wps:style>
+                          <a:lnRef idx="1">
+                            <a:schemeClr val="dk1"/>
+                          </a:lnRef>
+                          <a:fillRef idx="0">
+                            <a:schemeClr val="dk1"/>
+                          </a:fillRef>
+                          <a:effectRef idx="0">
+                            <a:schemeClr val="dk1"/>
+                          </a:effectRef>
+                          <a:fontRef idx="minor">
+                            <a:schemeClr val="tx1"/>
+                          </a:fontRef>
+                        </wps:style>
+                        <wps:bodyPr/>
+                      </wps:wsp>
+                      <wps:wsp>
+                        <wps:cNvPr id="72" name="Straight Connector 72"/>
+                        <wps:cNvCnPr/>
+                        <wps:spPr>
+                          <a:xfrm flipV="1">
+                            <a:off x="3390900" y="695325"/>
+                            <a:ext cx="0" cy="1896110"/>
+                          </a:xfrm>
+                          <a:prstGeom prst="line">
+                            <a:avLst/>
+                          </a:prstGeom>
+                        </wps:spPr>
+                        <wps:style>
+                          <a:lnRef idx="1">
+                            <a:schemeClr val="dk1"/>
+                          </a:lnRef>
+                          <a:fillRef idx="0">
+                            <a:schemeClr val="dk1"/>
+                          </a:fillRef>
+                          <a:effectRef idx="0">
+                            <a:schemeClr val="dk1"/>
+                          </a:effectRef>
+                          <a:fontRef idx="minor">
+                            <a:schemeClr val="tx1"/>
+                          </a:fontRef>
+                        </wps:style>
+                        <wps:bodyPr/>
+                      </wps:wsp>
+                      <wps:wsp>
+                        <wps:cNvPr id="73" name="Straight Connector 73"/>
+                        <wps:cNvCnPr/>
+                        <wps:spPr>
+                          <a:xfrm>
+                            <a:off x="1333500" y="2590800"/>
+                            <a:ext cx="2048299" cy="0"/>
+                          </a:xfrm>
+                          <a:prstGeom prst="line">
+                            <a:avLst/>
+                          </a:prstGeom>
+                        </wps:spPr>
+                        <wps:style>
+                          <a:lnRef idx="1">
+                            <a:schemeClr val="dk1"/>
+                          </a:lnRef>
+                          <a:fillRef idx="0">
+                            <a:schemeClr val="dk1"/>
+                          </a:fillRef>
+                          <a:effectRef idx="0">
+                            <a:schemeClr val="dk1"/>
+                          </a:effectRef>
+                          <a:fontRef idx="minor">
+                            <a:schemeClr val="tx1"/>
+                          </a:fontRef>
+                        </wps:style>
+                        <wps:bodyPr/>
+                      </wps:wsp>
+                      <wps:wsp>
+                        <wps:cNvPr id="74" name="Text Box 74"/>
+                        <wps:cNvSpPr txBox="1"/>
+                        <wps:spPr>
+                          <a:xfrm>
+                            <a:off x="2981325" y="285750"/>
+                            <a:ext cx="414443" cy="270510"/>
+                          </a:xfrm>
+                          <a:prstGeom prst="rect">
+                            <a:avLst/>
+                          </a:prstGeom>
+                          <a:noFill/>
+                          <a:ln w="6350">
+                            <a:noFill/>
+                          </a:ln>
+                          <a:effectLst/>
+                        </wps:spPr>
+                        <wps:style>
+                          <a:lnRef idx="0">
+                            <a:schemeClr val="accent1"/>
+                          </a:lnRef>
+                          <a:fillRef idx="0">
+                            <a:schemeClr val="accent1"/>
+                          </a:fillRef>
+                          <a:effectRef idx="0">
+                            <a:schemeClr val="accent1"/>
+                          </a:effectRef>
+                          <a:fontRef idx="minor">
+                            <a:schemeClr val="dk1"/>
+                          </a:fontRef>
+                        </wps:style>
+                        <wps:txbx>
+                          <w:txbxContent>
+                            <w:p>
+                              <w:r>
+                                <w:t>d0</w:t>
+                              </w:r>
+                            </w:p>
+                          </w:txbxContent>
+                        </wps:txbx>
+                        <wps:bodyPr rot="0" spcFirstLastPara="0" vertOverflow="overflow" horzOverflow="overflow" vert="horz" wrap="square" lIns="91440" tIns="45720" rIns="91440" bIns="45720" numCol="1" spcCol="0" rtlCol="0" fromWordArt="0" anchor="t" anchorCtr="0" forceAA="0" compatLnSpc="1">
+                          <a:prstTxWarp prst="textNoShape">
+                            <a:avLst/>
+                          </a:prstTxWarp>
+                          <a:noAutofit/>
+                        </wps:bodyPr>
+                      </wps:wsp>
+                      <wps:wsp>
+                        <wps:cNvPr id="75" name="Text Box 75"/>
+                        <wps:cNvSpPr txBox="1"/>
+                        <wps:spPr>
+                          <a:xfrm>
+                            <a:off x="2981325" y="485775"/>
+                            <a:ext cx="414020" cy="270510"/>
+                          </a:xfrm>
+                          <a:prstGeom prst="rect">
+                            <a:avLst/>
+                          </a:prstGeom>
+                          <a:noFill/>
+                          <a:ln w="6350">
+                            <a:noFill/>
+                          </a:ln>
+                          <a:effectLst/>
+                        </wps:spPr>
+                        <wps:style>
+                          <a:lnRef idx="0">
+                            <a:schemeClr val="accent1"/>
+                          </a:lnRef>
+                          <a:fillRef idx="0">
+                            <a:schemeClr val="accent1"/>
+                          </a:fillRef>
+                          <a:effectRef idx="0">
+                            <a:schemeClr val="accent1"/>
+                          </a:effectRef>
+                          <a:fontRef idx="minor">
+                            <a:schemeClr val="dk1"/>
+                          </a:fontRef>
+                        </wps:style>
+                        <wps:txbx>
+                          <w:txbxContent>
+                            <w:p>
+                              <w:r>
+                                <w:t>d1</w:t>
+                              </w:r>
+                            </w:p>
+                          </w:txbxContent>
+                        </wps:txbx>
+                        <wps:bodyPr rot="0" spcFirstLastPara="0" vertOverflow="overflow" horzOverflow="overflow" vert="horz" wrap="square" lIns="91440" tIns="45720" rIns="91440" bIns="45720" numCol="1" spcCol="0" rtlCol="0" fromWordArt="0" anchor="t" anchorCtr="0" forceAA="0" compatLnSpc="1">
+                          <a:prstTxWarp prst="textNoShape">
+                            <a:avLst/>
+                          </a:prstTxWarp>
+                          <a:noAutofit/>
+                        </wps:bodyPr>
+                      </wps:wsp>
+                    </wpg:wgp>
                   </a:graphicData>
                 </a:graphic>
-                <wp14:sizeRelH relativeFrom="margin">
-                  <wp14:pctWidth>0</wp14:pctWidth>
-                </wp14:sizeRelH>
-                <wp14:sizeRelV relativeFrom="margin">
-                  <wp14:pctHeight>0</wp14:pctHeight>
-                </wp14:sizeRelV>
               </wp:anchor>
             </w:drawing>
           </mc:Choice>
           <mc:Fallback>
             <w:pict>
-              <v:line id="Straight Connector 72" o:spid="_x0000_s1026" style="position:absolute;flip:y;z-index:251782144;visibility:visible;mso-wrap-style:square;mso-width-percent:0;mso-height-percent:0;mso-wrap-distance-left:9pt;mso-wrap-distance-top:0;mso-wrap-distance-right:9pt;mso-wrap-distance-bottom:0;mso-position-horizontal:absolute;mso-position-horizontal-relative:text;mso-position-vertical:absolute;mso-position-vertical-relative:text;mso-width-percent:0;mso-height-percent:0;mso-width-relative:margin;mso-height-relative:margin" from="312pt,78.15pt" to="312pt,227.45pt" o:gfxdata="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" strokecolor="black [3040]"/>
+              <v:group id="Group 105" o:spid="_x0000_s1039" style="position:absolute;left:0;text-align:left;margin-left:45pt;margin-top:23.15pt;width:291.75pt;height:301.95pt;z-index:251788288" coordsize="37052,38347" o:gfxdata="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">
+                <v:rect id="Rectangle 34" o:spid="_x0000_s1040" style="position:absolute;left:5334;top:9906;width:8128;height:9398;visibility:visible;mso-wrap-style:square;v-text-anchor:top" o:gfxdata="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" fillcolor="white [3201]" strokecolor="#f79646 [3209]" strokeweight="2pt">
+                  <v:textbox>
+                    <w:txbxContent>
+                      <w:p>
+                        <w:r>
+                          <w:t>Q0         d0</w:t>
+                        </w:r>
+                      </w:p>
+                      <w:p/>
+                      <w:p>
+                        <w:proofErr w:type="gramStart"/>
+                        <w:r>
+                          <w:t>q(</w:t>
+                        </w:r>
+                        <w:proofErr w:type="gramEnd"/>
+                        <w:r>
+                          <w:t>bar)  r</w:t>
+                        </w:r>
+                      </w:p>
+                    </w:txbxContent>
+                  </v:textbox>
+                </v:rect>
+                <v:line id="Straight Connector 35" o:spid="_x0000_s1041" style="position:absolute;flip:x;visibility:visible;mso-wrap-style:square" from="11715,13525" to="13413,14456" o:connectortype="straight" o:gfxdata="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" strokecolor="#4579b8 [3044]"/>
+                <v:line id="Straight Connector 36" o:spid="_x0000_s1042" style="position:absolute;flip:x y;visibility:visible;mso-wrap-style:square" from="11715,14382" to="13411,15148" o:connectortype="straight" o:gfxdata="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" strokecolor="#4579b8 [3044]"/>
+                <v:rect id="Rectangle 37" o:spid="_x0000_s1043" style="position:absolute;left:5238;top:24288;width:8128;height:9398;visibility:visible;mso-wrap-style:square;v-text-anchor:top" o:gfxdata="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" fillcolor="white [3201]" strokecolor="#f79646 [3209]" strokeweight="2pt">
+                  <v:textbox>
+                    <w:txbxContent>
+                      <w:p>
+                        <w:r>
+                          <w:t>Q1</w:t>
+                        </w:r>
+                        <w:r>
+                          <w:tab/>
+                          <w:t>d1</w:t>
+                        </w:r>
+                      </w:p>
+                      <w:p/>
+                      <w:p>
+                        <w:proofErr w:type="gramStart"/>
+                        <w:r>
+                          <w:t>q(</w:t>
+                        </w:r>
+                        <w:proofErr w:type="gramEnd"/>
+                        <w:r>
+                          <w:t>bar)  r</w:t>
+                        </w:r>
+                      </w:p>
+                    </w:txbxContent>
+                  </v:textbox>
+                </v:rect>
+                <v:line id="Straight Connector 38" o:spid="_x0000_s1044" style="position:absolute;flip:x y;visibility:visible;mso-wrap-style:square" from="11715,29146" to="13404,29908" o:connectortype="straight" o:gfxdata="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" strokecolor="#4579b8 [3044]"/>
+                <v:line id="Straight Connector 39" o:spid="_x0000_s1045" style="position:absolute;flip:x;visibility:visible;mso-wrap-style:square" from="11715,28098" to="13411,29025" o:connectortype="straight" o:gfxdata="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" strokecolor="#4579b8 [3044]"/>
+                <v:shapetype id="_x0000_t202" coordsize="21600,21600" o:spt="202" path="m,l,21600r21600,l21600,xe">
+                  <v:stroke joinstyle="miter"/>
+                  <v:path gradientshapeok="t" o:connecttype="rect"/>
+                </v:shapetype>
+                <v:shape id="Text Box 40" o:spid="_x0000_s1046" type="#_x0000_t202" style="position:absolute;left:17621;top:35909;width:10579;height:2438;visibility:visible;mso-wrap-style:square;v-text-anchor:top" o:gfxdata="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" filled="f" strokecolor="black [3213]" strokeweight=".5pt">
+                  <v:textbox>
+                    <w:txbxContent>
+                      <w:p>
+                        <w:proofErr w:type="spellStart"/>
+                        <w:r>
+                          <w:t>Clk</w:t>
+                        </w:r>
+                        <w:proofErr w:type="spellEnd"/>
+                        <w:r>
+                          <w:t xml:space="preserve">   reset    x   </w:t>
+                        </w:r>
+                      </w:p>
+                    </w:txbxContent>
+                  </v:textbox>
+                </v:shape>
+                <v:rect id="Rectangle 41" o:spid="_x0000_s1047" style="position:absolute;left:10191;top:1047;width:19215;height:3131;visibility:visible;mso-wrap-style:square;v-text-anchor:middle" o:gfxdata="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" fillcolor="white [3201]" strokecolor="#f79646 [3209]" strokeweight="2pt">
+                  <v:textbox>
+                    <w:txbxContent>
+                      <w:p>
+                        <w:pPr>
+                          <w:jc w:val="center"/>
+                        </w:pPr>
+                        <w:r>
+                          <w:t>OG</w:t>
+                        </w:r>
+                      </w:p>
+                    </w:txbxContent>
+                  </v:textbox>
+                </v:rect>
+                <v:rect id="Rectangle 42" o:spid="_x0000_s1048" style="position:absolute;left:10191;top:4857;width:19217;height:3133;visibility:visible;mso-wrap-style:square;v-text-anchor:middle" o:gfxdata="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" fillcolor="white [3201]" strokecolor="#f79646 [3209]" strokeweight="2pt">
+                  <v:textbox>
+                    <w:txbxContent>
+                      <w:p>
+                        <w:pPr>
+                          <w:jc w:val="center"/>
+                        </w:pPr>
+                        <w:r>
+                          <w:t>NSG</w:t>
+                        </w:r>
+                      </w:p>
+                    </w:txbxContent>
+                  </v:textbox>
+                </v:rect>
+                <v:line id="Straight Connector 43" o:spid="_x0000_s1049" style="position:absolute;flip:y;visibility:visible;mso-wrap-style:square" from="19431,28956" to="19431,36580" o:connectortype="straight" o:gfxdata="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" strokecolor="#bc4542 [3045]"/>
+                <v:line id="Straight Connector 44" o:spid="_x0000_s1050" style="position:absolute;visibility:visible;mso-wrap-style:square" from="13430,28956" to="19441,29040" o:connectortype="straight" o:gfxdata="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" strokecolor="#bc4542 [3045]"/>
+                <v:line id="Straight Connector 45" o:spid="_x0000_s1051" style="position:absolute;flip:x y;visibility:visible;mso-wrap-style:square" from="19431,14478" to="19439,29040" o:connectortype="straight" o:gfxdata="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" strokecolor="#bc4542 [3045]"/>
+                <v:line id="Straight Connector 47" o:spid="_x0000_s1052" style="position:absolute;visibility:visible;mso-wrap-style:square" from="22098,21431" to="22104,36576" o:connectortype="straight" o:gfxdata="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" strokecolor="#94b64e [3046]"/>
+                <v:line id="Straight Connector 48" o:spid="_x0000_s1053" style="position:absolute;visibility:visible;mso-wrap-style:square" from="10668,35052" to="22176,35052" o:connectortype="straight" o:gfxdata="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" strokecolor="#94b64e [3046]"/>
+                <v:line id="Straight Connector 49" o:spid="_x0000_s1054" style="position:absolute;visibility:visible;mso-wrap-style:square" from="10858,21431" to="22110,21431" o:connectortype="straight" o:gfxdata="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" strokecolor="#94b64e [3046]"/>
+                <v:line id="Straight Connector 50" o:spid="_x0000_s1055" style="position:absolute;flip:y;visibility:visible;mso-wrap-style:square" from="10858,19240" to="10858,21441" o:connectortype="straight" o:gfxdata="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" strokecolor="#94b64e [3046]"/>
+                <v:line id="Straight Connector 52" o:spid="_x0000_s1056" style="position:absolute;visibility:visible;mso-wrap-style:square" from="25527,9048" to="25618,36639" o:connectortype="straight" o:gfxdata="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" strokecolor="#40a7c2 [3048]"/>
+                <v:line id="Straight Connector 53" o:spid="_x0000_s1057" style="position:absolute;flip:x y;visibility:visible;mso-wrap-style:square" from="7239,9048" to="25609,9048" o:connectortype="straight" o:gfxdata="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" strokecolor="#40a7c2 [3048]"/>
+                <v:line id="Straight Connector 55" o:spid="_x0000_s1058" style="position:absolute;visibility:visible;mso-wrap-style:square" from="7239,6381" to="10198,6383" o:connectortype="straight" o:gfxdata="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" strokecolor="#40a7c2 [3048]"/>
+                <v:line id="Straight Connector 56" o:spid="_x0000_s1059" style="position:absolute;flip:y;visibility:visible;mso-wrap-style:square" from="7239,2667" to="7239,6392" o:connectortype="straight" o:gfxdata="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" strokecolor="#40a7c2 [3048]"/>
+                <v:line id="Straight Connector 57" o:spid="_x0000_s1060" style="position:absolute;flip:x;visibility:visible;mso-wrap-style:square" from="7239,2667" to="10198,2667" o:connectortype="straight" o:gfxdata="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" strokecolor="#40a7c2 [3048]"/>
+                <v:line id="Straight Connector 58" o:spid="_x0000_s1061" style="position:absolute;flip:x;visibility:visible;mso-wrap-style:square" from="0,11334" to="5166,11334" o:connectortype="straight" o:gfxdata="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" strokecolor="#f68c36 [3049]"/>
+                <v:line id="Straight Connector 59" o:spid="_x0000_s1062" style="position:absolute;flip:y;visibility:visible;mso-wrap-style:square" from="0,3429" to="82,11379" o:connectortype="straight" o:gfxdata="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" strokecolor="#f68c36 [3049]"/>
+                <v:line id="Straight Connector 60" o:spid="_x0000_s1063" style="position:absolute;visibility:visible;mso-wrap-style:square" from="0,7524" to="10160,7524" o:connectortype="straight" o:gfxdata="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" strokecolor="#f68c36 [3049]"/>
+                <v:line id="Straight Connector 61" o:spid="_x0000_s1064" style="position:absolute;visibility:visible;mso-wrap-style:square" from="95,3429" to="10255,3429" o:connectortype="straight" o:gfxdata="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" strokecolor="#f68c36 [3049]"/>
+                <v:line id="Straight Connector 62" o:spid="_x0000_s1065" style="position:absolute;flip:x;visibility:visible;mso-wrap-style:square" from="2381,25908" to="5092,25908" o:connectortype="straight" o:gfxdata="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" strokecolor="#795d9b [3047]"/>
+                <v:line id="Straight Connector 63" o:spid="_x0000_s1066" style="position:absolute;flip:y;visibility:visible;mso-wrap-style:square" from="2381,2095" to="2552,25971" o:connectortype="straight" o:gfxdata="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" strokecolor="#795d9b [3047]"/>
+                <v:line id="Straight Connector 64" o:spid="_x0000_s1067" style="position:absolute;flip:x;visibility:visible;mso-wrap-style:square" from="2571,5524" to="10191,5524" o:connectortype="straight" o:gfxdata="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" strokecolor="#795d9b [3047]"/>
+                <v:line id="Straight Connector 66" o:spid="_x0000_s1068" style="position:absolute;flip:x;visibility:visible;mso-wrap-style:square" from="29432,2571" to="37045,2571" o:connectortype="straight" o:gfxdata="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" strokecolor="black [3040]"/>
+                <v:line id="Straight Connector 67" o:spid="_x0000_s1069" style="position:absolute;flip:x;visibility:visible;mso-wrap-style:square" from="29432,5524" to="37045,5524" o:connectortype="straight" o:gfxdata="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" strokecolor="black [3040]"/>
+                <v:shape id="Text Box 68" o:spid="_x0000_s1070" type="#_x0000_t202" style="position:absolute;left:31242;width:3386;height:2705;visibility:visible;mso-wrap-style:square;v-text-anchor:top" o:gfxdata="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" filled="f" stroked="f" strokeweight=".5pt">
+                  <v:textbox>
+                    <w:txbxContent>
+                      <w:p>
+                        <w:r>
+                          <w:t>Z</w:t>
+                        </w:r>
+                      </w:p>
+                    </w:txbxContent>
+                  </v:textbox>
+                </v:shape>
+                <v:line id="Straight Connector 69" o:spid="_x0000_s1071" style="position:absolute;flip:y;visibility:visible;mso-wrap-style:square" from="37052,5524" to="37052,11277" o:connectortype="straight" o:gfxdata="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" strokecolor="black [3040]"/>
+                <v:line id="Straight Connector 70" o:spid="_x0000_s1072" style="position:absolute;visibility:visible;mso-wrap-style:square" from="13430,11334" to="37050,11334" o:connectortype="straight" o:gfxdata="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" strokecolor="black [3040]"/>
+                <v:line id="Straight Connector 72" o:spid="_x0000_s1073" style="position:absolute;flip:y;visibility:visible;mso-wrap-style:square" from="33909,6953" to="33909,25914" o:connectortype="straight" o:gfxdata="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" strokecolor="black [3040]"/>
+                <v:line id="Straight Connector 73" o:spid="_x0000_s1074" style="position:absolute;visibility:visible;mso-wrap-style:square" from="13335,25908" to="33817,25908" o:connectortype="straight" o:gfxdata="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" strokecolor="black [3040]"/>
+                <v:shape id="Text Box 74" o:spid="_x0000_s1075" type="#_x0000_t202" style="position:absolute;left:29813;top:2857;width:4144;height:2705;visibility:visible;mso-wrap-style:square;v-text-anchor:top" o:gfxdata="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" filled="f" stroked="f" strokeweight=".5pt">
+                  <v:textbox>
+                    <w:txbxContent>
+                      <w:p>
+                        <w:r>
+                          <w:t>d0</w:t>
+                        </w:r>
+                      </w:p>
+                    </w:txbxContent>
+                  </v:textbox>
+                </v:shape>
+                <v:shape id="Text Box 75" o:spid="_x0000_s1076" type="#_x0000_t202" style="position:absolute;left:29813;top:4857;width:4140;height:2705;visibility:visible;mso-wrap-style:square;v-text-anchor:top" o:gfxdata="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" filled="f" stroked="f" strokeweight=".5pt">
+                  <v:textbox>
+                    <w:txbxContent>
+                      <w:p>
+                        <w:r>
+                          <w:t>d1</w:t>
+                        </w:r>
+                      </w:p>
+                    </w:txbxContent>
+                  </v:textbox>
+                </v:shape>
+              </v:group>
             </w:pict>
           </mc:Fallback>
         </mc:AlternateContent>
       </w:r>
+      <w:bookmarkEnd w:id="0"/>
       <w:r>
         <w:rPr>
           <w:b/>
@@ -2433,76 +3778,7 @@
         <mc:AlternateContent>
           <mc:Choice Requires="wps">
             <w:drawing>
-              <wp:anchor distT="0" distB="0" distL="114300" distR="114300" simplePos="0" relativeHeight="251784192" behindDoc="0" locked="0" layoutInCell="1" allowOverlap="1" wp14:anchorId="7E6E86B0" wp14:editId="7131F6D6">
-                <wp:simplePos x="0" y="0"/>
-                <wp:positionH relativeFrom="column">
-                  <wp:posOffset>1904577</wp:posOffset>
-                </wp:positionH>
-                <wp:positionV relativeFrom="paragraph">
-                  <wp:posOffset>2888826</wp:posOffset>
-                </wp:positionV>
-                <wp:extent cx="2048299" cy="0"/>
-                <wp:effectExtent l="0" t="0" r="9525" b="19050"/>
-                <wp:wrapNone/>
-                <wp:docPr id="73" name="Straight Connector 73"/>
-                <wp:cNvGraphicFramePr/>
-                <a:graphic xmlns:a="http://schemas.openxmlformats.org/drawingml/2006/main">
-                  <a:graphicData uri="http://schemas.microsoft.com/office/word/2010/wordprocessingShape">
-                    <wps:wsp>
-                      <wps:cNvCnPr/>
-                      <wps:spPr>
-                        <a:xfrm>
-                          <a:off x="0" y="0"/>
-                          <a:ext cx="2048299" cy="0"/>
-                        </a:xfrm>
-                        <a:prstGeom prst="line">
-                          <a:avLst/>
-                        </a:prstGeom>
-                      </wps:spPr>
-                      <wps:style>
-                        <a:lnRef idx="1">
-                          <a:schemeClr val="dk1"/>
-                        </a:lnRef>
-                        <a:fillRef idx="0">
-                          <a:schemeClr val="dk1"/>
-                        </a:fillRef>
-                        <a:effectRef idx="0">
-                          <a:schemeClr val="dk1"/>
-                        </a:effectRef>
-                        <a:fontRef idx="minor">
-                          <a:schemeClr val="tx1"/>
-                        </a:fontRef>
-                      </wps:style>
-                      <wps:bodyPr/>
-                    </wps:wsp>
-                  </a:graphicData>
-                </a:graphic>
-                <wp14:sizeRelH relativeFrom="margin">
-                  <wp14:pctWidth>0</wp14:pctWidth>
-                </wp14:sizeRelH>
-                <wp14:sizeRelV relativeFrom="margin">
-                  <wp14:pctHeight>0</wp14:pctHeight>
-                </wp14:sizeRelV>
-              </wp:anchor>
-            </w:drawing>
-          </mc:Choice>
-          <mc:Fallback>
-            <w:pict>
-              <v:line id="Straight Connector 73" o:spid="_x0000_s1026" style="position:absolute;z-index:251784192;visibility:visible;mso-wrap-style:square;mso-width-percent:0;mso-height-percent:0;mso-wrap-distance-left:9pt;mso-wrap-distance-top:0;mso-wrap-distance-right:9pt;mso-wrap-distance-bottom:0;mso-position-horizontal:absolute;mso-position-horizontal-relative:text;mso-position-vertical:absolute;mso-position-vertical-relative:text;mso-width-percent:0;mso-height-percent:0;mso-width-relative:margin;mso-height-relative:margin" from="149.95pt,227.45pt" to="311.25pt,227.45pt" o:gfxdata="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" strokecolor="black [3040]"/>
-            </w:pict>
-          </mc:Fallback>
-        </mc:AlternateContent>
-      </w:r>
-      <w:r>
-        <w:rPr>
-          <w:b/>
-          <w:noProof/>
-          <w:color w:val="FF0000"/>
-        </w:rPr>
-        <mc:AlternateContent>
-          <mc:Choice Requires="wps">
-            <w:drawing>
-              <wp:anchor distT="0" distB="0" distL="114300" distR="114300" simplePos="0" relativeHeight="251780096" behindDoc="0" locked="0" layoutInCell="1" allowOverlap="1" wp14:anchorId="73E39737" wp14:editId="7D2D131C">
+              <wp:anchor distT="0" distB="0" distL="114300" distR="114300" simplePos="0" relativeHeight="251780096" behindDoc="0" locked="0" layoutInCell="1" allowOverlap="1" wp14:anchorId="799FC8D3" wp14:editId="01E83BC5">
                 <wp:simplePos x="0" y="0"/>
                 <wp:positionH relativeFrom="column">
                   <wp:posOffset>3513668</wp:posOffset>
@@ -2571,450 +3847,7 @@
         <mc:AlternateContent>
           <mc:Choice Requires="wps">
             <w:drawing>
-              <wp:anchor distT="0" distB="0" distL="114300" distR="114300" simplePos="0" relativeHeight="251776000" behindDoc="0" locked="0" layoutInCell="1" allowOverlap="1" wp14:anchorId="3A9E84B5" wp14:editId="6E55F0F6">
-                <wp:simplePos x="0" y="0"/>
-                <wp:positionH relativeFrom="column">
-                  <wp:posOffset>4275455</wp:posOffset>
-                </wp:positionH>
-                <wp:positionV relativeFrom="paragraph">
-                  <wp:posOffset>848360</wp:posOffset>
-                </wp:positionV>
-                <wp:extent cx="0" cy="575310"/>
-                <wp:effectExtent l="0" t="0" r="19050" b="15240"/>
-                <wp:wrapNone/>
-                <wp:docPr id="69" name="Straight Connector 69"/>
-                <wp:cNvGraphicFramePr/>
-                <a:graphic xmlns:a="http://schemas.openxmlformats.org/drawingml/2006/main">
-                  <a:graphicData uri="http://schemas.microsoft.com/office/word/2010/wordprocessingShape">
-                    <wps:wsp>
-                      <wps:cNvCnPr/>
-                      <wps:spPr>
-                        <a:xfrm flipV="1">
-                          <a:off x="0" y="0"/>
-                          <a:ext cx="0" cy="575310"/>
-                        </a:xfrm>
-                        <a:prstGeom prst="line">
-                          <a:avLst/>
-                        </a:prstGeom>
-                      </wps:spPr>
-                      <wps:style>
-                        <a:lnRef idx="1">
-                          <a:schemeClr val="dk1"/>
-                        </a:lnRef>
-                        <a:fillRef idx="0">
-                          <a:schemeClr val="dk1"/>
-                        </a:fillRef>
-                        <a:effectRef idx="0">
-                          <a:schemeClr val="dk1"/>
-                        </a:effectRef>
-                        <a:fontRef idx="minor">
-                          <a:schemeClr val="tx1"/>
-                        </a:fontRef>
-                      </wps:style>
-                      <wps:bodyPr/>
-                    </wps:wsp>
-                  </a:graphicData>
-                </a:graphic>
-                <wp14:sizeRelH relativeFrom="margin">
-                  <wp14:pctWidth>0</wp14:pctWidth>
-                </wp14:sizeRelH>
-                <wp14:sizeRelV relativeFrom="margin">
-                  <wp14:pctHeight>0</wp14:pctHeight>
-                </wp14:sizeRelV>
-              </wp:anchor>
-            </w:drawing>
-          </mc:Choice>
-          <mc:Fallback>
-            <w:pict>
-              <v:line id="Straight Connector 69" o:spid="_x0000_s1026" style="position:absolute;flip:y;z-index:251776000;visibility:visible;mso-wrap-style:square;mso-width-percent:0;mso-height-percent:0;mso-wrap-distance-left:9pt;mso-wrap-distance-top:0;mso-wrap-distance-right:9pt;mso-wrap-distance-bottom:0;mso-position-horizontal:absolute;mso-position-horizontal-relative:text;mso-position-vertical:absolute;mso-position-vertical-relative:text;mso-width-percent:0;mso-height-percent:0;mso-width-relative:margin;mso-height-relative:margin" from="336.65pt,66.8pt" to="336.65pt,112.1pt" o:gfxdata="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" strokecolor="black [3040]"/>
-            </w:pict>
-          </mc:Fallback>
-        </mc:AlternateContent>
-      </w:r>
-      <w:r>
-        <w:rPr>
-          <w:b/>
-          <w:noProof/>
-          <w:color w:val="FF0000"/>
-        </w:rPr>
-        <mc:AlternateContent>
-          <mc:Choice Requires="wps">
-            <w:drawing>
-              <wp:anchor distT="0" distB="0" distL="114300" distR="114300" simplePos="0" relativeHeight="251778048" behindDoc="0" locked="0" layoutInCell="1" allowOverlap="1" wp14:anchorId="067DEE60" wp14:editId="282E98A4">
-                <wp:simplePos x="0" y="0"/>
-                <wp:positionH relativeFrom="column">
-                  <wp:posOffset>1913255</wp:posOffset>
-                </wp:positionH>
-                <wp:positionV relativeFrom="paragraph">
-                  <wp:posOffset>1423458</wp:posOffset>
-                </wp:positionV>
-                <wp:extent cx="2361989" cy="0"/>
-                <wp:effectExtent l="0" t="0" r="19685" b="19050"/>
-                <wp:wrapNone/>
-                <wp:docPr id="70" name="Straight Connector 70"/>
-                <wp:cNvGraphicFramePr/>
-                <a:graphic xmlns:a="http://schemas.openxmlformats.org/drawingml/2006/main">
-                  <a:graphicData uri="http://schemas.microsoft.com/office/word/2010/wordprocessingShape">
-                    <wps:wsp>
-                      <wps:cNvCnPr/>
-                      <wps:spPr>
-                        <a:xfrm>
-                          <a:off x="0" y="0"/>
-                          <a:ext cx="2361989" cy="0"/>
-                        </a:xfrm>
-                        <a:prstGeom prst="line">
-                          <a:avLst/>
-                        </a:prstGeom>
-                      </wps:spPr>
-                      <wps:style>
-                        <a:lnRef idx="1">
-                          <a:schemeClr val="dk1"/>
-                        </a:lnRef>
-                        <a:fillRef idx="0">
-                          <a:schemeClr val="dk1"/>
-                        </a:fillRef>
-                        <a:effectRef idx="0">
-                          <a:schemeClr val="dk1"/>
-                        </a:effectRef>
-                        <a:fontRef idx="minor">
-                          <a:schemeClr val="tx1"/>
-                        </a:fontRef>
-                      </wps:style>
-                      <wps:bodyPr/>
-                    </wps:wsp>
-                  </a:graphicData>
-                </a:graphic>
-                <wp14:sizeRelH relativeFrom="margin">
-                  <wp14:pctWidth>0</wp14:pctWidth>
-                </wp14:sizeRelH>
-                <wp14:sizeRelV relativeFrom="margin">
-                  <wp14:pctHeight>0</wp14:pctHeight>
-                </wp14:sizeRelV>
-              </wp:anchor>
-            </w:drawing>
-          </mc:Choice>
-          <mc:Fallback>
-            <w:pict>
-              <v:line id="Straight Connector 70" o:spid="_x0000_s1026" style="position:absolute;z-index:251778048;visibility:visible;mso-wrap-style:square;mso-width-percent:0;mso-height-percent:0;mso-wrap-distance-left:9pt;mso-wrap-distance-top:0;mso-wrap-distance-right:9pt;mso-wrap-distance-bottom:0;mso-position-horizontal:absolute;mso-position-horizontal-relative:text;mso-position-vertical:absolute;mso-position-vertical-relative:text;mso-width-percent:0;mso-height-percent:0;mso-width-relative:margin;mso-height-relative:margin" from="150.65pt,112.1pt" to="336.65pt,112.1pt" o:gfxdata="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" strokecolor="black [3040]"/>
-            </w:pict>
-          </mc:Fallback>
-        </mc:AlternateContent>
-      </w:r>
-      <w:r>
-        <w:rPr>
-          <w:b/>
-          <w:noProof/>
-          <w:color w:val="FF0000"/>
-        </w:rPr>
-        <mc:AlternateContent>
-          <mc:Choice Requires="wps">
-            <w:drawing>
-              <wp:anchor distT="0" distB="0" distL="114300" distR="114300" simplePos="0" relativeHeight="251771904" behindDoc="0" locked="0" layoutInCell="1" allowOverlap="1" wp14:anchorId="5E41079B" wp14:editId="7FCDAA9C">
-                <wp:simplePos x="0" y="0"/>
-                <wp:positionH relativeFrom="column">
-                  <wp:posOffset>3512820</wp:posOffset>
-                </wp:positionH>
-                <wp:positionV relativeFrom="paragraph">
-                  <wp:posOffset>847090</wp:posOffset>
-                </wp:positionV>
-                <wp:extent cx="761365" cy="0"/>
-                <wp:effectExtent l="0" t="0" r="19685" b="19050"/>
-                <wp:wrapNone/>
-                <wp:docPr id="67" name="Straight Connector 67"/>
-                <wp:cNvGraphicFramePr/>
-                <a:graphic xmlns:a="http://schemas.openxmlformats.org/drawingml/2006/main">
-                  <a:graphicData uri="http://schemas.microsoft.com/office/word/2010/wordprocessingShape">
-                    <wps:wsp>
-                      <wps:cNvCnPr/>
-                      <wps:spPr>
-                        <a:xfrm flipH="1">
-                          <a:off x="0" y="0"/>
-                          <a:ext cx="761365" cy="0"/>
-                        </a:xfrm>
-                        <a:prstGeom prst="line">
-                          <a:avLst/>
-                        </a:prstGeom>
-                      </wps:spPr>
-                      <wps:style>
-                        <a:lnRef idx="1">
-                          <a:schemeClr val="dk1"/>
-                        </a:lnRef>
-                        <a:fillRef idx="0">
-                          <a:schemeClr val="dk1"/>
-                        </a:fillRef>
-                        <a:effectRef idx="0">
-                          <a:schemeClr val="dk1"/>
-                        </a:effectRef>
-                        <a:fontRef idx="minor">
-                          <a:schemeClr val="tx1"/>
-                        </a:fontRef>
-                      </wps:style>
-                      <wps:bodyPr/>
-                    </wps:wsp>
-                  </a:graphicData>
-                </a:graphic>
-                <wp14:sizeRelH relativeFrom="margin">
-                  <wp14:pctWidth>0</wp14:pctWidth>
-                </wp14:sizeRelH>
-                <wp14:sizeRelV relativeFrom="margin">
-                  <wp14:pctHeight>0</wp14:pctHeight>
-                </wp14:sizeRelV>
-              </wp:anchor>
-            </w:drawing>
-          </mc:Choice>
-          <mc:Fallback>
-            <w:pict>
-              <v:line id="Straight Connector 67" o:spid="_x0000_s1026" style="position:absolute;flip:x;z-index:251771904;visibility:visible;mso-wrap-style:square;mso-width-percent:0;mso-height-percent:0;mso-wrap-distance-left:9pt;mso-wrap-distance-top:0;mso-wrap-distance-right:9pt;mso-wrap-distance-bottom:0;mso-position-horizontal:absolute;mso-position-horizontal-relative:text;mso-position-vertical:absolute;mso-position-vertical-relative:text;mso-width-percent:0;mso-height-percent:0;mso-width-relative:margin;mso-height-relative:margin" from="276.6pt,66.7pt" to="336.55pt,66.7pt" o:gfxdata="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" strokecolor="black [3040]"/>
-            </w:pict>
-          </mc:Fallback>
-        </mc:AlternateContent>
-      </w:r>
-      <w:r>
-        <w:rPr>
-          <w:b/>
-          <w:noProof/>
-          <w:color w:val="FF0000"/>
-        </w:rPr>
-        <mc:AlternateContent>
-          <mc:Choice Requires="wps">
-            <w:drawing>
-              <wp:anchor distT="0" distB="0" distL="114300" distR="114300" simplePos="0" relativeHeight="251773952" behindDoc="0" locked="0" layoutInCell="1" allowOverlap="1" wp14:anchorId="1E62A812" wp14:editId="49D68012">
-                <wp:simplePos x="0" y="0"/>
-                <wp:positionH relativeFrom="column">
-                  <wp:posOffset>3691255</wp:posOffset>
-                </wp:positionH>
-                <wp:positionV relativeFrom="paragraph">
-                  <wp:posOffset>290195</wp:posOffset>
-                </wp:positionV>
-                <wp:extent cx="338666" cy="270510"/>
-                <wp:effectExtent l="0" t="0" r="0" b="0"/>
-                <wp:wrapNone/>
-                <wp:docPr id="68" name="Text Box 68"/>
-                <wp:cNvGraphicFramePr/>
-                <a:graphic xmlns:a="http://schemas.openxmlformats.org/drawingml/2006/main">
-                  <a:graphicData uri="http://schemas.microsoft.com/office/word/2010/wordprocessingShape">
-                    <wps:wsp>
-                      <wps:cNvSpPr txBox="1"/>
-                      <wps:spPr>
-                        <a:xfrm>
-                          <a:off x="0" y="0"/>
-                          <a:ext cx="338666" cy="270510"/>
-                        </a:xfrm>
-                        <a:prstGeom prst="rect">
-                          <a:avLst/>
-                        </a:prstGeom>
-                        <a:noFill/>
-                        <a:ln w="6350">
-                          <a:noFill/>
-                        </a:ln>
-                        <a:effectLst/>
-                      </wps:spPr>
-                      <wps:style>
-                        <a:lnRef idx="0">
-                          <a:schemeClr val="accent1"/>
-                        </a:lnRef>
-                        <a:fillRef idx="0">
-                          <a:schemeClr val="accent1"/>
-                        </a:fillRef>
-                        <a:effectRef idx="0">
-                          <a:schemeClr val="accent1"/>
-                        </a:effectRef>
-                        <a:fontRef idx="minor">
-                          <a:schemeClr val="dk1"/>
-                        </a:fontRef>
-                      </wps:style>
-                      <wps:txbx>
-                        <w:txbxContent>
-                          <w:p>
-                            <w:r>
-                              <w:t>Z</w:t>
-                            </w:r>
-                          </w:p>
-                        </w:txbxContent>
-                      </wps:txbx>
-                      <wps:bodyPr rot="0" spcFirstLastPara="0" vertOverflow="overflow" horzOverflow="overflow" vert="horz" wrap="square" lIns="91440" tIns="45720" rIns="91440" bIns="45720" numCol="1" spcCol="0" rtlCol="0" fromWordArt="0" anchor="t" anchorCtr="0" forceAA="0" compatLnSpc="1">
-                        <a:prstTxWarp prst="textNoShape">
-                          <a:avLst/>
-                        </a:prstTxWarp>
-                        <a:noAutofit/>
-                      </wps:bodyPr>
-                    </wps:wsp>
-                  </a:graphicData>
-                </a:graphic>
-                <wp14:sizeRelH relativeFrom="margin">
-                  <wp14:pctWidth>0</wp14:pctWidth>
-                </wp14:sizeRelH>
-                <wp14:sizeRelV relativeFrom="margin">
-                  <wp14:pctHeight>0</wp14:pctHeight>
-                </wp14:sizeRelV>
-              </wp:anchor>
-            </w:drawing>
-          </mc:Choice>
-          <mc:Fallback>
-            <w:pict>
-              <v:shape id="Text Box 68" o:spid="_x0000_s1039" type="#_x0000_t202" style="position:absolute;left:0;text-align:left;margin-left:290.65pt;margin-top:22.85pt;width:26.65pt;height:21.3pt;z-index:251773952;visibility:visible;mso-wrap-style:square;mso-width-percent:0;mso-height-percent:0;mso-wrap-distance-left:9pt;mso-wrap-distance-top:0;mso-wrap-distance-right:9pt;mso-wrap-distance-bottom:0;mso-position-horizontal:absolute;mso-position-horizontal-relative:text;mso-position-vertical:absolute;mso-position-vertical-relative:text;mso-width-percent:0;mso-height-percent:0;mso-width-relative:margin;mso-height-relative:margin;v-text-anchor:top" o:gfxdata="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" filled="f" stroked="f" strokeweight=".5pt">
-                <v:textbox>
-                  <w:txbxContent>
-                    <w:p>
-                      <w:r>
-                        <w:t>Z</w:t>
-                      </w:r>
-                    </w:p>
-                  </w:txbxContent>
-                </v:textbox>
-              </v:shape>
-            </w:pict>
-          </mc:Fallback>
-        </mc:AlternateContent>
-      </w:r>
-      <w:r>
-        <w:rPr>
-          <w:b/>
-          <w:noProof/>
-          <w:color w:val="FF0000"/>
-        </w:rPr>
-        <mc:AlternateContent>
-          <mc:Choice Requires="wps">
-            <w:drawing>
-              <wp:anchor distT="0" distB="0" distL="114300" distR="114300" simplePos="0" relativeHeight="251769856" behindDoc="0" locked="0" layoutInCell="1" allowOverlap="1" wp14:anchorId="17AF91AB" wp14:editId="4574028C">
-                <wp:simplePos x="0" y="0"/>
-                <wp:positionH relativeFrom="column">
-                  <wp:posOffset>3512820</wp:posOffset>
-                </wp:positionH>
-                <wp:positionV relativeFrom="paragraph">
-                  <wp:posOffset>551815</wp:posOffset>
-                </wp:positionV>
-                <wp:extent cx="761365" cy="0"/>
-                <wp:effectExtent l="0" t="0" r="19685" b="19050"/>
-                <wp:wrapNone/>
-                <wp:docPr id="66" name="Straight Connector 66"/>
-                <wp:cNvGraphicFramePr/>
-                <a:graphic xmlns:a="http://schemas.openxmlformats.org/drawingml/2006/main">
-                  <a:graphicData uri="http://schemas.microsoft.com/office/word/2010/wordprocessingShape">
-                    <wps:wsp>
-                      <wps:cNvCnPr/>
-                      <wps:spPr>
-                        <a:xfrm flipH="1">
-                          <a:off x="0" y="0"/>
-                          <a:ext cx="761365" cy="0"/>
-                        </a:xfrm>
-                        <a:prstGeom prst="line">
-                          <a:avLst/>
-                        </a:prstGeom>
-                      </wps:spPr>
-                      <wps:style>
-                        <a:lnRef idx="1">
-                          <a:schemeClr val="dk1"/>
-                        </a:lnRef>
-                        <a:fillRef idx="0">
-                          <a:schemeClr val="dk1"/>
-                        </a:fillRef>
-                        <a:effectRef idx="0">
-                          <a:schemeClr val="dk1"/>
-                        </a:effectRef>
-                        <a:fontRef idx="minor">
-                          <a:schemeClr val="tx1"/>
-                        </a:fontRef>
-                      </wps:style>
-                      <wps:bodyPr/>
-                    </wps:wsp>
-                  </a:graphicData>
-                </a:graphic>
-                <wp14:sizeRelH relativeFrom="margin">
-                  <wp14:pctWidth>0</wp14:pctWidth>
-                </wp14:sizeRelH>
-                <wp14:sizeRelV relativeFrom="margin">
-                  <wp14:pctHeight>0</wp14:pctHeight>
-                </wp14:sizeRelV>
-              </wp:anchor>
-            </w:drawing>
-          </mc:Choice>
-          <mc:Fallback>
-            <w:pict>
-              <v:line id="Straight Connector 66" o:spid="_x0000_s1026" style="position:absolute;flip:x;z-index:251769856;visibility:visible;mso-wrap-style:square;mso-width-percent:0;mso-height-percent:0;mso-wrap-distance-left:9pt;mso-wrap-distance-top:0;mso-wrap-distance-right:9pt;mso-wrap-distance-bottom:0;mso-position-horizontal:absolute;mso-position-horizontal-relative:text;mso-position-vertical:absolute;mso-position-vertical-relative:text;mso-width-percent:0;mso-height-percent:0;mso-width-relative:margin;mso-height-relative:margin" from="276.6pt,43.45pt" to="336.55pt,43.45pt" o:gfxdata="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" strokecolor="black [3040]"/>
-            </w:pict>
-          </mc:Fallback>
-        </mc:AlternateContent>
-      </w:r>
-      <w:r>
-        <w:rPr>
-          <w:b/>
-          <w:noProof/>
-          <w:color w:val="FF0000"/>
-        </w:rPr>
-        <mc:AlternateContent>
-          <mc:Choice Requires="wps">
-            <w:drawing>
-              <wp:anchor distT="0" distB="0" distL="114300" distR="114300" simplePos="0" relativeHeight="251763712" behindDoc="0" locked="0" layoutInCell="1" allowOverlap="1" wp14:anchorId="24A7BB29" wp14:editId="51C3EBDC">
-                <wp:simplePos x="0" y="0"/>
-                <wp:positionH relativeFrom="column">
-                  <wp:posOffset>812800</wp:posOffset>
-                </wp:positionH>
-                <wp:positionV relativeFrom="paragraph">
-                  <wp:posOffset>501015</wp:posOffset>
-                </wp:positionV>
-                <wp:extent cx="17145" cy="2387600"/>
-                <wp:effectExtent l="0" t="0" r="20955" b="12700"/>
-                <wp:wrapNone/>
-                <wp:docPr id="63" name="Straight Connector 63"/>
-                <wp:cNvGraphicFramePr/>
-                <a:graphic xmlns:a="http://schemas.openxmlformats.org/drawingml/2006/main">
-                  <a:graphicData uri="http://schemas.microsoft.com/office/word/2010/wordprocessingShape">
-                    <wps:wsp>
-                      <wps:cNvCnPr/>
-                      <wps:spPr>
-                        <a:xfrm flipV="1">
-                          <a:off x="0" y="0"/>
-                          <a:ext cx="17145" cy="2387600"/>
-                        </a:xfrm>
-                        <a:prstGeom prst="line">
-                          <a:avLst/>
-                        </a:prstGeom>
-                      </wps:spPr>
-                      <wps:style>
-                        <a:lnRef idx="1">
-                          <a:schemeClr val="accent4"/>
-                        </a:lnRef>
-                        <a:fillRef idx="0">
-                          <a:schemeClr val="accent4"/>
-                        </a:fillRef>
-                        <a:effectRef idx="0">
-                          <a:schemeClr val="accent4"/>
-                        </a:effectRef>
-                        <a:fontRef idx="minor">
-                          <a:schemeClr val="tx1"/>
-                        </a:fontRef>
-                      </wps:style>
-                      <wps:bodyPr/>
-                    </wps:wsp>
-                  </a:graphicData>
-                </a:graphic>
-                <wp14:sizeRelH relativeFrom="margin">
-                  <wp14:pctWidth>0</wp14:pctWidth>
-                </wp14:sizeRelH>
-                <wp14:sizeRelV relativeFrom="margin">
-                  <wp14:pctHeight>0</wp14:pctHeight>
-                </wp14:sizeRelV>
-              </wp:anchor>
-            </w:drawing>
-          </mc:Choice>
-          <mc:Fallback>
-            <w:pict>
-              <v:line id="Straight Connector 63" o:spid="_x0000_s1026" style="position:absolute;flip:y;z-index:251763712;visibility:visible;mso-wrap-style:square;mso-width-percent:0;mso-height-percent:0;mso-wrap-distance-left:9pt;mso-wrap-distance-top:0;mso-wrap-distance-right:9pt;mso-wrap-distance-bottom:0;mso-position-horizontal:absolute;mso-position-horizontal-relative:text;mso-position-vertical:absolute;mso-position-vertical-relative:text;mso-width-percent:0;mso-height-percent:0;mso-width-relative:margin;mso-height-relative:margin" from="64pt,39.45pt" to="65.35pt,227.45pt" o:gfxdata="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" strokecolor="#795d9b [3047]"/>
-            </w:pict>
-          </mc:Fallback>
-        </mc:AlternateContent>
-      </w:r>
-      <w:r>
-        <w:rPr>
-          <w:b/>
-          <w:noProof/>
-          <w:color w:val="FF0000"/>
-        </w:rPr>
-        <mc:AlternateContent>
-          <mc:Choice Requires="wps">
-            <w:drawing>
-              <wp:anchor distT="0" distB="0" distL="114300" distR="114300" simplePos="0" relativeHeight="251767808" behindDoc="0" locked="0" layoutInCell="1" allowOverlap="1" wp14:anchorId="7C42EAAB" wp14:editId="2E319849">
+              <wp:anchor distT="0" distB="0" distL="114300" distR="114300" simplePos="0" relativeHeight="251767808" behindDoc="0" locked="0" layoutInCell="1" allowOverlap="1" wp14:anchorId="4549A472" wp14:editId="353685E1">
                 <wp:simplePos x="0" y="0"/>
                 <wp:positionH relativeFrom="column">
                   <wp:posOffset>829310</wp:posOffset>
@@ -3083,697 +3916,7 @@
         <mc:AlternateContent>
           <mc:Choice Requires="wps">
             <w:drawing>
-              <wp:anchor distT="0" distB="0" distL="114300" distR="114300" simplePos="0" relativeHeight="251765760" behindDoc="0" locked="0" layoutInCell="1" allowOverlap="1" wp14:anchorId="050A053F" wp14:editId="6C780001">
-                <wp:simplePos x="0" y="0"/>
-                <wp:positionH relativeFrom="column">
-                  <wp:posOffset>829734</wp:posOffset>
-                </wp:positionH>
-                <wp:positionV relativeFrom="paragraph">
-                  <wp:posOffset>848572</wp:posOffset>
-                </wp:positionV>
-                <wp:extent cx="761999" cy="0"/>
-                <wp:effectExtent l="0" t="0" r="19685" b="19050"/>
-                <wp:wrapNone/>
-                <wp:docPr id="64" name="Straight Connector 64"/>
-                <wp:cNvGraphicFramePr/>
-                <a:graphic xmlns:a="http://schemas.openxmlformats.org/drawingml/2006/main">
-                  <a:graphicData uri="http://schemas.microsoft.com/office/word/2010/wordprocessingShape">
-                    <wps:wsp>
-                      <wps:cNvCnPr/>
-                      <wps:spPr>
-                        <a:xfrm flipH="1">
-                          <a:off x="0" y="0"/>
-                          <a:ext cx="761999" cy="0"/>
-                        </a:xfrm>
-                        <a:prstGeom prst="line">
-                          <a:avLst/>
-                        </a:prstGeom>
-                      </wps:spPr>
-                      <wps:style>
-                        <a:lnRef idx="1">
-                          <a:schemeClr val="accent4"/>
-                        </a:lnRef>
-                        <a:fillRef idx="0">
-                          <a:schemeClr val="accent4"/>
-                        </a:fillRef>
-                        <a:effectRef idx="0">
-                          <a:schemeClr val="accent4"/>
-                        </a:effectRef>
-                        <a:fontRef idx="minor">
-                          <a:schemeClr val="tx1"/>
-                        </a:fontRef>
-                      </wps:style>
-                      <wps:bodyPr/>
-                    </wps:wsp>
-                  </a:graphicData>
-                </a:graphic>
-                <wp14:sizeRelH relativeFrom="margin">
-                  <wp14:pctWidth>0</wp14:pctWidth>
-                </wp14:sizeRelH>
-                <wp14:sizeRelV relativeFrom="margin">
-                  <wp14:pctHeight>0</wp14:pctHeight>
-                </wp14:sizeRelV>
-              </wp:anchor>
-            </w:drawing>
-          </mc:Choice>
-          <mc:Fallback>
-            <w:pict>
-              <v:line id="Straight Connector 64" o:spid="_x0000_s1026" style="position:absolute;flip:x;z-index:251765760;visibility:visible;mso-wrap-style:square;mso-width-percent:0;mso-height-percent:0;mso-wrap-distance-left:9pt;mso-wrap-distance-top:0;mso-wrap-distance-right:9pt;mso-wrap-distance-bottom:0;mso-position-horizontal:absolute;mso-position-horizontal-relative:text;mso-position-vertical:absolute;mso-position-vertical-relative:text;mso-width-percent:0;mso-height-percent:0;mso-width-relative:margin;mso-height-relative:margin" from="65.35pt,66.8pt" to="125.35pt,66.8pt" o:gfxdata="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" strokecolor="#795d9b [3047]"/>
-            </w:pict>
-          </mc:Fallback>
-        </mc:AlternateContent>
-      </w:r>
-      <w:r>
-        <w:rPr>
-          <w:b/>
-          <w:noProof/>
-          <w:color w:val="FF0000"/>
-        </w:rPr>
-        <mc:AlternateContent>
-          <mc:Choice Requires="wps">
-            <w:drawing>
-              <wp:anchor distT="0" distB="0" distL="114300" distR="114300" simplePos="0" relativeHeight="251761664" behindDoc="0" locked="0" layoutInCell="1" allowOverlap="1" wp14:anchorId="52A50716" wp14:editId="200DB4BB">
-                <wp:simplePos x="0" y="0"/>
-                <wp:positionH relativeFrom="column">
-                  <wp:posOffset>812588</wp:posOffset>
-                </wp:positionH>
-                <wp:positionV relativeFrom="paragraph">
-                  <wp:posOffset>2888192</wp:posOffset>
-                </wp:positionV>
-                <wp:extent cx="271145" cy="0"/>
-                <wp:effectExtent l="0" t="0" r="14605" b="19050"/>
-                <wp:wrapNone/>
-                <wp:docPr id="62" name="Straight Connector 62"/>
-                <wp:cNvGraphicFramePr/>
-                <a:graphic xmlns:a="http://schemas.openxmlformats.org/drawingml/2006/main">
-                  <a:graphicData uri="http://schemas.microsoft.com/office/word/2010/wordprocessingShape">
-                    <wps:wsp>
-                      <wps:cNvCnPr/>
-                      <wps:spPr>
-                        <a:xfrm flipH="1">
-                          <a:off x="0" y="0"/>
-                          <a:ext cx="271145" cy="0"/>
-                        </a:xfrm>
-                        <a:prstGeom prst="line">
-                          <a:avLst/>
-                        </a:prstGeom>
-                      </wps:spPr>
-                      <wps:style>
-                        <a:lnRef idx="1">
-                          <a:schemeClr val="accent4"/>
-                        </a:lnRef>
-                        <a:fillRef idx="0">
-                          <a:schemeClr val="accent4"/>
-                        </a:fillRef>
-                        <a:effectRef idx="0">
-                          <a:schemeClr val="accent4"/>
-                        </a:effectRef>
-                        <a:fontRef idx="minor">
-                          <a:schemeClr val="tx1"/>
-                        </a:fontRef>
-                      </wps:style>
-                      <wps:bodyPr/>
-                    </wps:wsp>
-                  </a:graphicData>
-                </a:graphic>
-                <wp14:sizeRelH relativeFrom="margin">
-                  <wp14:pctWidth>0</wp14:pctWidth>
-                </wp14:sizeRelH>
-                <wp14:sizeRelV relativeFrom="margin">
-                  <wp14:pctHeight>0</wp14:pctHeight>
-                </wp14:sizeRelV>
-              </wp:anchor>
-            </w:drawing>
-          </mc:Choice>
-          <mc:Fallback>
-            <w:pict>
-              <v:line id="Straight Connector 62" o:spid="_x0000_s1026" style="position:absolute;flip:x;z-index:251761664;visibility:visible;mso-wrap-style:square;mso-width-percent:0;mso-height-percent:0;mso-wrap-distance-left:9pt;mso-wrap-distance-top:0;mso-wrap-distance-right:9pt;mso-wrap-distance-bottom:0;mso-position-horizontal:absolute;mso-position-horizontal-relative:text;mso-position-vertical:absolute;mso-position-vertical-relative:text;mso-width-percent:0;mso-height-percent:0;mso-width-relative:margin;mso-height-relative:margin" from="64pt,227.4pt" to="85.35pt,227.4pt" o:gfxdata="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" strokecolor="#795d9b [3047]"/>
-            </w:pict>
-          </mc:Fallback>
-        </mc:AlternateContent>
-      </w:r>
-      <w:r>
-        <w:rPr>
-          <w:b/>
-          <w:noProof/>
-          <w:color w:val="FF0000"/>
-        </w:rPr>
-        <mc:AlternateContent>
-          <mc:Choice Requires="wps">
-            <w:drawing>
-              <wp:anchor distT="0" distB="0" distL="114300" distR="114300" simplePos="0" relativeHeight="251755520" behindDoc="0" locked="0" layoutInCell="1" allowOverlap="1" wp14:anchorId="48DB2653" wp14:editId="1A5A276E">
-                <wp:simplePos x="0" y="0"/>
-                <wp:positionH relativeFrom="column">
-                  <wp:posOffset>575310</wp:posOffset>
-                </wp:positionH>
-                <wp:positionV relativeFrom="paragraph">
-                  <wp:posOffset>636905</wp:posOffset>
-                </wp:positionV>
-                <wp:extent cx="8255" cy="795020"/>
-                <wp:effectExtent l="0" t="0" r="29845" b="24130"/>
-                <wp:wrapNone/>
-                <wp:docPr id="59" name="Straight Connector 59"/>
-                <wp:cNvGraphicFramePr/>
-                <a:graphic xmlns:a="http://schemas.openxmlformats.org/drawingml/2006/main">
-                  <a:graphicData uri="http://schemas.microsoft.com/office/word/2010/wordprocessingShape">
-                    <wps:wsp>
-                      <wps:cNvCnPr/>
-                      <wps:spPr>
-                        <a:xfrm flipV="1">
-                          <a:off x="0" y="0"/>
-                          <a:ext cx="8255" cy="795020"/>
-                        </a:xfrm>
-                        <a:prstGeom prst="line">
-                          <a:avLst/>
-                        </a:prstGeom>
-                      </wps:spPr>
-                      <wps:style>
-                        <a:lnRef idx="1">
-                          <a:schemeClr val="accent6"/>
-                        </a:lnRef>
-                        <a:fillRef idx="0">
-                          <a:schemeClr val="accent6"/>
-                        </a:fillRef>
-                        <a:effectRef idx="0">
-                          <a:schemeClr val="accent6"/>
-                        </a:effectRef>
-                        <a:fontRef idx="minor">
-                          <a:schemeClr val="tx1"/>
-                        </a:fontRef>
-                      </wps:style>
-                      <wps:bodyPr/>
-                    </wps:wsp>
-                  </a:graphicData>
-                </a:graphic>
-                <wp14:sizeRelH relativeFrom="margin">
-                  <wp14:pctWidth>0</wp14:pctWidth>
-                </wp14:sizeRelH>
-                <wp14:sizeRelV relativeFrom="margin">
-                  <wp14:pctHeight>0</wp14:pctHeight>
-                </wp14:sizeRelV>
-              </wp:anchor>
-            </w:drawing>
-          </mc:Choice>
-          <mc:Fallback>
-            <w:pict>
-              <v:line id="Straight Connector 59" o:spid="_x0000_s1026" style="position:absolute;flip:y;z-index:251755520;visibility:visible;mso-wrap-style:square;mso-width-percent:0;mso-height-percent:0;mso-wrap-distance-left:9pt;mso-wrap-distance-top:0;mso-wrap-distance-right:9pt;mso-wrap-distance-bottom:0;mso-position-horizontal:absolute;mso-position-horizontal-relative:text;mso-position-vertical:absolute;mso-position-vertical-relative:text;mso-width-percent:0;mso-height-percent:0;mso-width-relative:margin;mso-height-relative:margin" from="45.3pt,50.15pt" to="45.95pt,112.75pt" o:gfxdata="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" strokecolor="#f68c36 [3049]"/>
-            </w:pict>
-          </mc:Fallback>
-        </mc:AlternateContent>
-      </w:r>
-      <w:r>
-        <w:rPr>
-          <w:b/>
-          <w:noProof/>
-          <w:color w:val="FF0000"/>
-        </w:rPr>
-        <mc:AlternateContent>
-          <mc:Choice Requires="wps">
-            <w:drawing>
-              <wp:anchor distT="0" distB="0" distL="114300" distR="114300" simplePos="0" relativeHeight="251759616" behindDoc="0" locked="0" layoutInCell="1" allowOverlap="1" wp14:anchorId="0FA7624F" wp14:editId="23731EC8">
-                <wp:simplePos x="0" y="0"/>
-                <wp:positionH relativeFrom="column">
-                  <wp:posOffset>583777</wp:posOffset>
-                </wp:positionH>
-                <wp:positionV relativeFrom="paragraph">
-                  <wp:posOffset>636270</wp:posOffset>
-                </wp:positionV>
-                <wp:extent cx="1016000" cy="0"/>
-                <wp:effectExtent l="0" t="0" r="12700" b="19050"/>
-                <wp:wrapNone/>
-                <wp:docPr id="61" name="Straight Connector 61"/>
-                <wp:cNvGraphicFramePr/>
-                <a:graphic xmlns:a="http://schemas.openxmlformats.org/drawingml/2006/main">
-                  <a:graphicData uri="http://schemas.microsoft.com/office/word/2010/wordprocessingShape">
-                    <wps:wsp>
-                      <wps:cNvCnPr/>
-                      <wps:spPr>
-                        <a:xfrm>
-                          <a:off x="0" y="0"/>
-                          <a:ext cx="1016000" cy="0"/>
-                        </a:xfrm>
-                        <a:prstGeom prst="line">
-                          <a:avLst/>
-                        </a:prstGeom>
-                      </wps:spPr>
-                      <wps:style>
-                        <a:lnRef idx="1">
-                          <a:schemeClr val="accent6"/>
-                        </a:lnRef>
-                        <a:fillRef idx="0">
-                          <a:schemeClr val="accent6"/>
-                        </a:fillRef>
-                        <a:effectRef idx="0">
-                          <a:schemeClr val="accent6"/>
-                        </a:effectRef>
-                        <a:fontRef idx="minor">
-                          <a:schemeClr val="tx1"/>
-                        </a:fontRef>
-                      </wps:style>
-                      <wps:bodyPr/>
-                    </wps:wsp>
-                  </a:graphicData>
-                </a:graphic>
-                <wp14:sizeRelH relativeFrom="margin">
-                  <wp14:pctWidth>0</wp14:pctWidth>
-                </wp14:sizeRelH>
-                <wp14:sizeRelV relativeFrom="margin">
-                  <wp14:pctHeight>0</wp14:pctHeight>
-                </wp14:sizeRelV>
-              </wp:anchor>
-            </w:drawing>
-          </mc:Choice>
-          <mc:Fallback>
-            <w:pict>
-              <v:line id="Straight Connector 61" o:spid="_x0000_s1026" style="position:absolute;z-index:251759616;visibility:visible;mso-wrap-style:square;mso-width-percent:0;mso-height-percent:0;mso-wrap-distance-left:9pt;mso-wrap-distance-top:0;mso-wrap-distance-right:9pt;mso-wrap-distance-bottom:0;mso-position-horizontal:absolute;mso-position-horizontal-relative:text;mso-position-vertical:absolute;mso-position-vertical-relative:text;mso-width-percent:0;mso-height-percent:0;mso-width-relative:margin;mso-height-relative:margin" from="45.95pt,50.1pt" to="125.95pt,50.1pt" o:gfxdata="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" strokecolor="#f68c36 [3049]"/>
-            </w:pict>
-          </mc:Fallback>
-        </mc:AlternateContent>
-      </w:r>
-      <w:r>
-        <w:rPr>
-          <w:b/>
-          <w:noProof/>
-          <w:color w:val="FF0000"/>
-        </w:rPr>
-        <mc:AlternateContent>
-          <mc:Choice Requires="wps">
-            <w:drawing>
-              <wp:anchor distT="0" distB="0" distL="114300" distR="114300" simplePos="0" relativeHeight="251757568" behindDoc="0" locked="0" layoutInCell="1" allowOverlap="1" wp14:anchorId="1270AD56" wp14:editId="07B66515">
-                <wp:simplePos x="0" y="0"/>
-                <wp:positionH relativeFrom="column">
-                  <wp:posOffset>575733</wp:posOffset>
-                </wp:positionH>
-                <wp:positionV relativeFrom="paragraph">
-                  <wp:posOffset>1042882</wp:posOffset>
-                </wp:positionV>
-                <wp:extent cx="1016000" cy="0"/>
-                <wp:effectExtent l="0" t="0" r="12700" b="19050"/>
-                <wp:wrapNone/>
-                <wp:docPr id="60" name="Straight Connector 60"/>
-                <wp:cNvGraphicFramePr/>
-                <a:graphic xmlns:a="http://schemas.openxmlformats.org/drawingml/2006/main">
-                  <a:graphicData uri="http://schemas.microsoft.com/office/word/2010/wordprocessingShape">
-                    <wps:wsp>
-                      <wps:cNvCnPr/>
-                      <wps:spPr>
-                        <a:xfrm>
-                          <a:off x="0" y="0"/>
-                          <a:ext cx="1016000" cy="0"/>
-                        </a:xfrm>
-                        <a:prstGeom prst="line">
-                          <a:avLst/>
-                        </a:prstGeom>
-                      </wps:spPr>
-                      <wps:style>
-                        <a:lnRef idx="1">
-                          <a:schemeClr val="accent6"/>
-                        </a:lnRef>
-                        <a:fillRef idx="0">
-                          <a:schemeClr val="accent6"/>
-                        </a:fillRef>
-                        <a:effectRef idx="0">
-                          <a:schemeClr val="accent6"/>
-                        </a:effectRef>
-                        <a:fontRef idx="minor">
-                          <a:schemeClr val="tx1"/>
-                        </a:fontRef>
-                      </wps:style>
-                      <wps:bodyPr/>
-                    </wps:wsp>
-                  </a:graphicData>
-                </a:graphic>
-                <wp14:sizeRelH relativeFrom="margin">
-                  <wp14:pctWidth>0</wp14:pctWidth>
-                </wp14:sizeRelH>
-                <wp14:sizeRelV relativeFrom="margin">
-                  <wp14:pctHeight>0</wp14:pctHeight>
-                </wp14:sizeRelV>
-              </wp:anchor>
-            </w:drawing>
-          </mc:Choice>
-          <mc:Fallback>
-            <w:pict>
-              <v:line id="Straight Connector 60" o:spid="_x0000_s1026" style="position:absolute;z-index:251757568;visibility:visible;mso-wrap-style:square;mso-width-percent:0;mso-height-percent:0;mso-wrap-distance-left:9pt;mso-wrap-distance-top:0;mso-wrap-distance-right:9pt;mso-wrap-distance-bottom:0;mso-position-horizontal:absolute;mso-position-horizontal-relative:text;mso-position-vertical:absolute;mso-position-vertical-relative:text;mso-width-percent:0;mso-height-percent:0;mso-width-relative:margin;mso-height-relative:margin" from="45.35pt,82.1pt" to="125.35pt,82.1pt" o:gfxdata="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" strokecolor="#f68c36 [3049]"/>
-            </w:pict>
-          </mc:Fallback>
-        </mc:AlternateContent>
-      </w:r>
-      <w:r>
-        <w:rPr>
-          <w:b/>
-          <w:noProof/>
-          <w:color w:val="FF0000"/>
-        </w:rPr>
-        <mc:AlternateContent>
-          <mc:Choice Requires="wps">
-            <w:drawing>
-              <wp:anchor distT="0" distB="0" distL="114300" distR="114300" simplePos="0" relativeHeight="251753472" behindDoc="0" locked="0" layoutInCell="1" allowOverlap="1" wp14:anchorId="7B5089E0" wp14:editId="5BC65FDE">
-                <wp:simplePos x="0" y="0"/>
-                <wp:positionH relativeFrom="column">
-                  <wp:posOffset>575522</wp:posOffset>
-                </wp:positionH>
-                <wp:positionV relativeFrom="paragraph">
-                  <wp:posOffset>1432348</wp:posOffset>
-                </wp:positionV>
-                <wp:extent cx="516678" cy="0"/>
-                <wp:effectExtent l="0" t="0" r="17145" b="19050"/>
-                <wp:wrapNone/>
-                <wp:docPr id="58" name="Straight Connector 58"/>
-                <wp:cNvGraphicFramePr/>
-                <a:graphic xmlns:a="http://schemas.openxmlformats.org/drawingml/2006/main">
-                  <a:graphicData uri="http://schemas.microsoft.com/office/word/2010/wordprocessingShape">
-                    <wps:wsp>
-                      <wps:cNvCnPr/>
-                      <wps:spPr>
-                        <a:xfrm flipH="1">
-                          <a:off x="0" y="0"/>
-                          <a:ext cx="516678" cy="0"/>
-                        </a:xfrm>
-                        <a:prstGeom prst="line">
-                          <a:avLst/>
-                        </a:prstGeom>
-                      </wps:spPr>
-                      <wps:style>
-                        <a:lnRef idx="1">
-                          <a:schemeClr val="accent6"/>
-                        </a:lnRef>
-                        <a:fillRef idx="0">
-                          <a:schemeClr val="accent6"/>
-                        </a:fillRef>
-                        <a:effectRef idx="0">
-                          <a:schemeClr val="accent6"/>
-                        </a:effectRef>
-                        <a:fontRef idx="minor">
-                          <a:schemeClr val="tx1"/>
-                        </a:fontRef>
-                      </wps:style>
-                      <wps:bodyPr/>
-                    </wps:wsp>
-                  </a:graphicData>
-                </a:graphic>
-                <wp14:sizeRelH relativeFrom="margin">
-                  <wp14:pctWidth>0</wp14:pctWidth>
-                </wp14:sizeRelH>
-                <wp14:sizeRelV relativeFrom="margin">
-                  <wp14:pctHeight>0</wp14:pctHeight>
-                </wp14:sizeRelV>
-              </wp:anchor>
-            </w:drawing>
-          </mc:Choice>
-          <mc:Fallback>
-            <w:pict>
-              <v:line id="Straight Connector 58" o:spid="_x0000_s1026" style="position:absolute;flip:x;z-index:251753472;visibility:visible;mso-wrap-style:square;mso-width-percent:0;mso-height-percent:0;mso-wrap-distance-left:9pt;mso-wrap-distance-top:0;mso-wrap-distance-right:9pt;mso-wrap-distance-bottom:0;mso-position-horizontal:absolute;mso-position-horizontal-relative:text;mso-position-vertical:absolute;mso-position-vertical-relative:text;mso-width-percent:0;mso-height-percent:0;mso-width-relative:margin;mso-height-relative:margin" from="45.3pt,112.8pt" to="86pt,112.8pt" o:gfxdata="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" strokecolor="#f68c36 [3049]"/>
-            </w:pict>
-          </mc:Fallback>
-        </mc:AlternateContent>
-      </w:r>
-      <w:r>
-        <w:rPr>
-          <w:b/>
-          <w:noProof/>
-          <w:color w:val="FF0000"/>
-        </w:rPr>
-        <mc:AlternateContent>
-          <mc:Choice Requires="wps">
-            <w:drawing>
-              <wp:anchor distT="0" distB="0" distL="114300" distR="114300" simplePos="0" relativeHeight="251751424" behindDoc="0" locked="0" layoutInCell="1" allowOverlap="1" wp14:anchorId="6458AD79" wp14:editId="3903F564">
-                <wp:simplePos x="0" y="0"/>
-                <wp:positionH relativeFrom="column">
-                  <wp:posOffset>1295400</wp:posOffset>
-                </wp:positionH>
-                <wp:positionV relativeFrom="paragraph">
-                  <wp:posOffset>560705</wp:posOffset>
-                </wp:positionV>
-                <wp:extent cx="295910" cy="0"/>
-                <wp:effectExtent l="0" t="0" r="27940" b="19050"/>
-                <wp:wrapNone/>
-                <wp:docPr id="57" name="Straight Connector 57"/>
-                <wp:cNvGraphicFramePr/>
-                <a:graphic xmlns:a="http://schemas.openxmlformats.org/drawingml/2006/main">
-                  <a:graphicData uri="http://schemas.microsoft.com/office/word/2010/wordprocessingShape">
-                    <wps:wsp>
-                      <wps:cNvCnPr/>
-                      <wps:spPr>
-                        <a:xfrm flipH="1">
-                          <a:off x="0" y="0"/>
-                          <a:ext cx="295910" cy="0"/>
-                        </a:xfrm>
-                        <a:prstGeom prst="line">
-                          <a:avLst/>
-                        </a:prstGeom>
-                      </wps:spPr>
-                      <wps:style>
-                        <a:lnRef idx="1">
-                          <a:schemeClr val="accent5"/>
-                        </a:lnRef>
-                        <a:fillRef idx="0">
-                          <a:schemeClr val="accent5"/>
-                        </a:fillRef>
-                        <a:effectRef idx="0">
-                          <a:schemeClr val="accent5"/>
-                        </a:effectRef>
-                        <a:fontRef idx="minor">
-                          <a:schemeClr val="tx1"/>
-                        </a:fontRef>
-                      </wps:style>
-                      <wps:bodyPr/>
-                    </wps:wsp>
-                  </a:graphicData>
-                </a:graphic>
-                <wp14:sizeRelH relativeFrom="margin">
-                  <wp14:pctWidth>0</wp14:pctWidth>
-                </wp14:sizeRelH>
-                <wp14:sizeRelV relativeFrom="margin">
-                  <wp14:pctHeight>0</wp14:pctHeight>
-                </wp14:sizeRelV>
-              </wp:anchor>
-            </w:drawing>
-          </mc:Choice>
-          <mc:Fallback>
-            <w:pict>
-              <v:line id="Straight Connector 57" o:spid="_x0000_s1026" style="position:absolute;flip:x;z-index:251751424;visibility:visible;mso-wrap-style:square;mso-width-percent:0;mso-height-percent:0;mso-wrap-distance-left:9pt;mso-wrap-distance-top:0;mso-wrap-distance-right:9pt;mso-wrap-distance-bottom:0;mso-position-horizontal:absolute;mso-position-horizontal-relative:text;mso-position-vertical:absolute;mso-position-vertical-relative:text;mso-width-percent:0;mso-height-percent:0;mso-width-relative:margin;mso-height-relative:margin" from="102pt,44.15pt" to="125.3pt,44.15pt" o:gfxdata="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" strokecolor="#40a7c2 [3048]"/>
-            </w:pict>
-          </mc:Fallback>
-        </mc:AlternateContent>
-      </w:r>
-      <w:r>
-        <w:rPr>
-          <w:b/>
-          <w:noProof/>
-          <w:color w:val="FF0000"/>
-        </w:rPr>
-        <mc:AlternateContent>
-          <mc:Choice Requires="wps">
-            <w:drawing>
-              <wp:anchor distT="0" distB="0" distL="114300" distR="114300" simplePos="0" relativeHeight="251749376" behindDoc="0" locked="0" layoutInCell="1" allowOverlap="1" wp14:anchorId="67E9CF86" wp14:editId="0FCB2B7D">
-                <wp:simplePos x="0" y="0"/>
-                <wp:positionH relativeFrom="column">
-                  <wp:posOffset>1295400</wp:posOffset>
-                </wp:positionH>
-                <wp:positionV relativeFrom="paragraph">
-                  <wp:posOffset>560705</wp:posOffset>
-                </wp:positionV>
-                <wp:extent cx="0" cy="372533"/>
-                <wp:effectExtent l="0" t="0" r="19050" b="27940"/>
-                <wp:wrapNone/>
-                <wp:docPr id="56" name="Straight Connector 56"/>
-                <wp:cNvGraphicFramePr/>
-                <a:graphic xmlns:a="http://schemas.openxmlformats.org/drawingml/2006/main">
-                  <a:graphicData uri="http://schemas.microsoft.com/office/word/2010/wordprocessingShape">
-                    <wps:wsp>
-                      <wps:cNvCnPr/>
-                      <wps:spPr>
-                        <a:xfrm flipV="1">
-                          <a:off x="0" y="0"/>
-                          <a:ext cx="0" cy="372533"/>
-                        </a:xfrm>
-                        <a:prstGeom prst="line">
-                          <a:avLst/>
-                        </a:prstGeom>
-                      </wps:spPr>
-                      <wps:style>
-                        <a:lnRef idx="1">
-                          <a:schemeClr val="accent5"/>
-                        </a:lnRef>
-                        <a:fillRef idx="0">
-                          <a:schemeClr val="accent5"/>
-                        </a:fillRef>
-                        <a:effectRef idx="0">
-                          <a:schemeClr val="accent5"/>
-                        </a:effectRef>
-                        <a:fontRef idx="minor">
-                          <a:schemeClr val="tx1"/>
-                        </a:fontRef>
-                      </wps:style>
-                      <wps:bodyPr/>
-                    </wps:wsp>
-                  </a:graphicData>
-                </a:graphic>
-                <wp14:sizeRelH relativeFrom="margin">
-                  <wp14:pctWidth>0</wp14:pctWidth>
-                </wp14:sizeRelH>
-                <wp14:sizeRelV relativeFrom="margin">
-                  <wp14:pctHeight>0</wp14:pctHeight>
-                </wp14:sizeRelV>
-              </wp:anchor>
-            </w:drawing>
-          </mc:Choice>
-          <mc:Fallback>
-            <w:pict>
-              <v:line id="Straight Connector 56" o:spid="_x0000_s1026" style="position:absolute;flip:y;z-index:251749376;visibility:visible;mso-wrap-style:square;mso-width-percent:0;mso-height-percent:0;mso-wrap-distance-left:9pt;mso-wrap-distance-top:0;mso-wrap-distance-right:9pt;mso-wrap-distance-bottom:0;mso-position-horizontal:absolute;mso-position-horizontal-relative:text;mso-position-vertical:absolute;mso-position-vertical-relative:text;mso-width-percent:0;mso-height-percent:0;mso-width-relative:margin;mso-height-relative:margin" from="102pt,44.15pt" to="102pt,73.5pt" o:gfxdata="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" strokecolor="#40a7c2 [3048]"/>
-            </w:pict>
-          </mc:Fallback>
-        </mc:AlternateContent>
-      </w:r>
-      <w:r>
-        <w:rPr>
-          <w:b/>
-          <w:noProof/>
-          <w:color w:val="FF0000"/>
-        </w:rPr>
-        <mc:AlternateContent>
-          <mc:Choice Requires="wps">
-            <w:drawing>
-              <wp:anchor distT="0" distB="0" distL="114300" distR="114300" simplePos="0" relativeHeight="251747328" behindDoc="0" locked="0" layoutInCell="1" allowOverlap="1" wp14:anchorId="00500BCB" wp14:editId="19E112C3">
-                <wp:simplePos x="0" y="0"/>
-                <wp:positionH relativeFrom="column">
-                  <wp:posOffset>1295400</wp:posOffset>
-                </wp:positionH>
-                <wp:positionV relativeFrom="paragraph">
-                  <wp:posOffset>933028</wp:posOffset>
-                </wp:positionV>
-                <wp:extent cx="295910" cy="210"/>
-                <wp:effectExtent l="0" t="0" r="27940" b="19050"/>
-                <wp:wrapNone/>
-                <wp:docPr id="55" name="Straight Connector 55"/>
-                <wp:cNvGraphicFramePr/>
-                <a:graphic xmlns:a="http://schemas.openxmlformats.org/drawingml/2006/main">
-                  <a:graphicData uri="http://schemas.microsoft.com/office/word/2010/wordprocessingShape">
-                    <wps:wsp>
-                      <wps:cNvCnPr/>
-                      <wps:spPr>
-                        <a:xfrm>
-                          <a:off x="0" y="0"/>
-                          <a:ext cx="295910" cy="210"/>
-                        </a:xfrm>
-                        <a:prstGeom prst="line">
-                          <a:avLst/>
-                        </a:prstGeom>
-                      </wps:spPr>
-                      <wps:style>
-                        <a:lnRef idx="1">
-                          <a:schemeClr val="accent5"/>
-                        </a:lnRef>
-                        <a:fillRef idx="0">
-                          <a:schemeClr val="accent5"/>
-                        </a:fillRef>
-                        <a:effectRef idx="0">
-                          <a:schemeClr val="accent5"/>
-                        </a:effectRef>
-                        <a:fontRef idx="minor">
-                          <a:schemeClr val="tx1"/>
-                        </a:fontRef>
-                      </wps:style>
-                      <wps:bodyPr/>
-                    </wps:wsp>
-                  </a:graphicData>
-                </a:graphic>
-                <wp14:sizeRelH relativeFrom="margin">
-                  <wp14:pctWidth>0</wp14:pctWidth>
-                </wp14:sizeRelH>
-                <wp14:sizeRelV relativeFrom="margin">
-                  <wp14:pctHeight>0</wp14:pctHeight>
-                </wp14:sizeRelV>
-              </wp:anchor>
-            </w:drawing>
-          </mc:Choice>
-          <mc:Fallback>
-            <w:pict>
-              <v:line id="Straight Connector 55" o:spid="_x0000_s1026" style="position:absolute;z-index:251747328;visibility:visible;mso-wrap-style:square;mso-width-percent:0;mso-height-percent:0;mso-wrap-distance-left:9pt;mso-wrap-distance-top:0;mso-wrap-distance-right:9pt;mso-wrap-distance-bottom:0;mso-position-horizontal:absolute;mso-position-horizontal-relative:text;mso-position-vertical:absolute;mso-position-vertical-relative:text;mso-width-percent:0;mso-height-percent:0;mso-width-relative:margin;mso-height-relative:margin" from="102pt,73.45pt" to="125.3pt,73.45pt" o:gfxdata="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" strokecolor="#40a7c2 [3048]"/>
-            </w:pict>
-          </mc:Fallback>
-        </mc:AlternateContent>
-      </w:r>
-      <w:r>
-        <w:rPr>
-          <w:b/>
-          <w:noProof/>
-          <w:color w:val="FF0000"/>
-        </w:rPr>
-        <mc:AlternateContent>
-          <mc:Choice Requires="wps">
-            <w:drawing>
-              <wp:anchor distT="0" distB="0" distL="114300" distR="114300" simplePos="0" relativeHeight="251743232" behindDoc="0" locked="0" layoutInCell="1" allowOverlap="1" wp14:anchorId="6A99762A" wp14:editId="1C5721BA">
-                <wp:simplePos x="0" y="0"/>
-                <wp:positionH relativeFrom="column">
-                  <wp:posOffset>1295400</wp:posOffset>
-                </wp:positionH>
-                <wp:positionV relativeFrom="paragraph">
-                  <wp:posOffset>1195070</wp:posOffset>
-                </wp:positionV>
-                <wp:extent cx="1837055" cy="0"/>
-                <wp:effectExtent l="0" t="0" r="10795" b="19050"/>
-                <wp:wrapNone/>
-                <wp:docPr id="53" name="Straight Connector 53"/>
-                <wp:cNvGraphicFramePr/>
-                <a:graphic xmlns:a="http://schemas.openxmlformats.org/drawingml/2006/main">
-                  <a:graphicData uri="http://schemas.microsoft.com/office/word/2010/wordprocessingShape">
-                    <wps:wsp>
-                      <wps:cNvCnPr/>
-                      <wps:spPr>
-                        <a:xfrm flipH="1" flipV="1">
-                          <a:off x="0" y="0"/>
-                          <a:ext cx="1837055" cy="0"/>
-                        </a:xfrm>
-                        <a:prstGeom prst="line">
-                          <a:avLst/>
-                        </a:prstGeom>
-                      </wps:spPr>
-                      <wps:style>
-                        <a:lnRef idx="1">
-                          <a:schemeClr val="accent5"/>
-                        </a:lnRef>
-                        <a:fillRef idx="0">
-                          <a:schemeClr val="accent5"/>
-                        </a:fillRef>
-                        <a:effectRef idx="0">
-                          <a:schemeClr val="accent5"/>
-                        </a:effectRef>
-                        <a:fontRef idx="minor">
-                          <a:schemeClr val="tx1"/>
-                        </a:fontRef>
-                      </wps:style>
-                      <wps:bodyPr/>
-                    </wps:wsp>
-                  </a:graphicData>
-                </a:graphic>
-                <wp14:sizeRelH relativeFrom="margin">
-                  <wp14:pctWidth>0</wp14:pctWidth>
-                </wp14:sizeRelH>
-                <wp14:sizeRelV relativeFrom="margin">
-                  <wp14:pctHeight>0</wp14:pctHeight>
-                </wp14:sizeRelV>
-              </wp:anchor>
-            </w:drawing>
-          </mc:Choice>
-          <mc:Fallback>
-            <w:pict>
-              <v:line id="Straight Connector 53" o:spid="_x0000_s1026" style="position:absolute;flip:x y;z-index:251743232;visibility:visible;mso-wrap-style:square;mso-width-percent:0;mso-height-percent:0;mso-wrap-distance-left:9pt;mso-wrap-distance-top:0;mso-wrap-distance-right:9pt;mso-wrap-distance-bottom:0;mso-position-horizontal:absolute;mso-position-horizontal-relative:text;mso-position-vertical:absolute;mso-position-vertical-relative:text;mso-width-percent:0;mso-height-percent:0;mso-width-relative:margin;mso-height-relative:margin" from="102pt,94.1pt" to="246.65pt,94.1pt" o:gfxdata="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" strokecolor="#40a7c2 [3048]"/>
-            </w:pict>
-          </mc:Fallback>
-        </mc:AlternateContent>
-      </w:r>
-      <w:r>
-        <w:rPr>
-          <w:b/>
-          <w:noProof/>
-          <w:color w:val="FF0000"/>
-        </w:rPr>
-        <mc:AlternateContent>
-          <mc:Choice Requires="wps">
-            <w:drawing>
-              <wp:anchor distT="0" distB="0" distL="114300" distR="114300" simplePos="0" relativeHeight="251745280" behindDoc="0" locked="0" layoutInCell="1" allowOverlap="1" wp14:anchorId="55B59AE9" wp14:editId="3304BB48">
+              <wp:anchor distT="0" distB="0" distL="114300" distR="114300" simplePos="0" relativeHeight="251745280" behindDoc="0" locked="0" layoutInCell="1" allowOverlap="1" wp14:anchorId="07BAD8C4" wp14:editId="261A8A62">
                 <wp:simplePos x="0" y="0"/>
                 <wp:positionH relativeFrom="column">
                   <wp:posOffset>1295400</wp:posOffset>
@@ -3842,145 +3985,7 @@
         <mc:AlternateContent>
           <mc:Choice Requires="wps">
             <w:drawing>
-              <wp:anchor distT="0" distB="0" distL="114300" distR="114300" simplePos="0" relativeHeight="251741184" behindDoc="0" locked="0" layoutInCell="1" allowOverlap="1" wp14:anchorId="57917C71" wp14:editId="035FD93D">
-                <wp:simplePos x="0" y="0"/>
-                <wp:positionH relativeFrom="column">
-                  <wp:posOffset>3124200</wp:posOffset>
-                </wp:positionH>
-                <wp:positionV relativeFrom="paragraph">
-                  <wp:posOffset>1195705</wp:posOffset>
-                </wp:positionV>
-                <wp:extent cx="9102" cy="2759075"/>
-                <wp:effectExtent l="0" t="0" r="29210" b="22225"/>
-                <wp:wrapNone/>
-                <wp:docPr id="52" name="Straight Connector 52"/>
-                <wp:cNvGraphicFramePr/>
-                <a:graphic xmlns:a="http://schemas.openxmlformats.org/drawingml/2006/main">
-                  <a:graphicData uri="http://schemas.microsoft.com/office/word/2010/wordprocessingShape">
-                    <wps:wsp>
-                      <wps:cNvCnPr/>
-                      <wps:spPr>
-                        <a:xfrm>
-                          <a:off x="0" y="0"/>
-                          <a:ext cx="9102" cy="2759075"/>
-                        </a:xfrm>
-                        <a:prstGeom prst="line">
-                          <a:avLst/>
-                        </a:prstGeom>
-                      </wps:spPr>
-                      <wps:style>
-                        <a:lnRef idx="1">
-                          <a:schemeClr val="accent5"/>
-                        </a:lnRef>
-                        <a:fillRef idx="0">
-                          <a:schemeClr val="accent5"/>
-                        </a:fillRef>
-                        <a:effectRef idx="0">
-                          <a:schemeClr val="accent5"/>
-                        </a:effectRef>
-                        <a:fontRef idx="minor">
-                          <a:schemeClr val="tx1"/>
-                        </a:fontRef>
-                      </wps:style>
-                      <wps:bodyPr/>
-                    </wps:wsp>
-                  </a:graphicData>
-                </a:graphic>
-                <wp14:sizeRelH relativeFrom="margin">
-                  <wp14:pctWidth>0</wp14:pctWidth>
-                </wp14:sizeRelH>
-                <wp14:sizeRelV relativeFrom="margin">
-                  <wp14:pctHeight>0</wp14:pctHeight>
-                </wp14:sizeRelV>
-              </wp:anchor>
-            </w:drawing>
-          </mc:Choice>
-          <mc:Fallback>
-            <w:pict>
-              <v:line id="Straight Connector 52" o:spid="_x0000_s1026" style="position:absolute;z-index:251741184;visibility:visible;mso-wrap-style:square;mso-width-percent:0;mso-height-percent:0;mso-wrap-distance-left:9pt;mso-wrap-distance-top:0;mso-wrap-distance-right:9pt;mso-wrap-distance-bottom:0;mso-position-horizontal:absolute;mso-position-horizontal-relative:text;mso-position-vertical:absolute;mso-position-vertical-relative:text;mso-width-percent:0;mso-height-percent:0;mso-width-relative:margin;mso-height-relative:margin" from="246pt,94.15pt" to="246.7pt,311.4pt" o:gfxdata="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" strokecolor="#40a7c2 [3048]"/>
-            </w:pict>
-          </mc:Fallback>
-        </mc:AlternateContent>
-      </w:r>
-      <w:r>
-        <w:rPr>
-          <w:b/>
-          <w:noProof/>
-          <w:color w:val="FF0000"/>
-        </w:rPr>
-        <mc:AlternateContent>
-          <mc:Choice Requires="wps">
-            <w:drawing>
-              <wp:anchor distT="0" distB="0" distL="114300" distR="114300" simplePos="0" relativeHeight="251735040" behindDoc="0" locked="0" layoutInCell="1" allowOverlap="1" wp14:anchorId="0F1DB901" wp14:editId="024F058D">
-                <wp:simplePos x="0" y="0"/>
-                <wp:positionH relativeFrom="column">
-                  <wp:posOffset>1659255</wp:posOffset>
-                </wp:positionH>
-                <wp:positionV relativeFrom="paragraph">
-                  <wp:posOffset>2439670</wp:posOffset>
-                </wp:positionV>
-                <wp:extent cx="1125220" cy="0"/>
-                <wp:effectExtent l="0" t="0" r="17780" b="19050"/>
-                <wp:wrapNone/>
-                <wp:docPr id="49" name="Straight Connector 49"/>
-                <wp:cNvGraphicFramePr/>
-                <a:graphic xmlns:a="http://schemas.openxmlformats.org/drawingml/2006/main">
-                  <a:graphicData uri="http://schemas.microsoft.com/office/word/2010/wordprocessingShape">
-                    <wps:wsp>
-                      <wps:cNvCnPr/>
-                      <wps:spPr>
-                        <a:xfrm>
-                          <a:off x="0" y="0"/>
-                          <a:ext cx="1125220" cy="0"/>
-                        </a:xfrm>
-                        <a:prstGeom prst="line">
-                          <a:avLst/>
-                        </a:prstGeom>
-                      </wps:spPr>
-                      <wps:style>
-                        <a:lnRef idx="1">
-                          <a:schemeClr val="accent3"/>
-                        </a:lnRef>
-                        <a:fillRef idx="0">
-                          <a:schemeClr val="accent3"/>
-                        </a:fillRef>
-                        <a:effectRef idx="0">
-                          <a:schemeClr val="accent3"/>
-                        </a:effectRef>
-                        <a:fontRef idx="minor">
-                          <a:schemeClr val="tx1"/>
-                        </a:fontRef>
-                      </wps:style>
-                      <wps:bodyPr/>
-                    </wps:wsp>
-                  </a:graphicData>
-                </a:graphic>
-                <wp14:sizeRelH relativeFrom="margin">
-                  <wp14:pctWidth>0</wp14:pctWidth>
-                </wp14:sizeRelH>
-                <wp14:sizeRelV relativeFrom="margin">
-                  <wp14:pctHeight>0</wp14:pctHeight>
-                </wp14:sizeRelV>
-              </wp:anchor>
-            </w:drawing>
-          </mc:Choice>
-          <mc:Fallback>
-            <w:pict>
-              <v:line id="Straight Connector 49" o:spid="_x0000_s1026" style="position:absolute;z-index:251735040;visibility:visible;mso-wrap-style:square;mso-width-percent:0;mso-height-percent:0;mso-wrap-distance-left:9pt;mso-wrap-distance-top:0;mso-wrap-distance-right:9pt;mso-wrap-distance-bottom:0;mso-position-horizontal:absolute;mso-position-horizontal-relative:text;mso-position-vertical:absolute;mso-position-vertical-relative:text;mso-width-percent:0;mso-height-percent:0;mso-width-relative:margin;mso-height-relative:margin" from="130.65pt,192.1pt" to="219.25pt,192.1pt" o:gfxdata="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" strokecolor="#94b64e [3046]"/>
-            </w:pict>
-          </mc:Fallback>
-        </mc:AlternateContent>
-      </w:r>
-      <w:r>
-        <w:rPr>
-          <w:b/>
-          <w:noProof/>
-          <w:color w:val="FF0000"/>
-        </w:rPr>
-        <mc:AlternateContent>
-          <mc:Choice Requires="wps">
-            <w:drawing>
-              <wp:anchor distT="0" distB="0" distL="114300" distR="114300" simplePos="0" relativeHeight="251739136" behindDoc="0" locked="0" layoutInCell="1" allowOverlap="1" wp14:anchorId="2C94AFD1" wp14:editId="5F29A43E">
+              <wp:anchor distT="0" distB="0" distL="114300" distR="114300" simplePos="0" relativeHeight="251739136" behindDoc="0" locked="0" layoutInCell="1" allowOverlap="1" wp14:anchorId="633B8766" wp14:editId="7DC63DED">
                 <wp:simplePos x="0" y="0"/>
                 <wp:positionH relativeFrom="column">
                   <wp:posOffset>1634067</wp:posOffset>
@@ -4049,214 +4054,7 @@
         <mc:AlternateContent>
           <mc:Choice Requires="wps">
             <w:drawing>
-              <wp:anchor distT="0" distB="0" distL="114300" distR="114300" simplePos="0" relativeHeight="251737088" behindDoc="0" locked="0" layoutInCell="1" allowOverlap="1" wp14:anchorId="5B8EBBA8" wp14:editId="0DC213C5">
-                <wp:simplePos x="0" y="0"/>
-                <wp:positionH relativeFrom="column">
-                  <wp:posOffset>1659467</wp:posOffset>
-                </wp:positionH>
-                <wp:positionV relativeFrom="paragraph">
-                  <wp:posOffset>2220172</wp:posOffset>
-                </wp:positionV>
-                <wp:extent cx="0" cy="220133"/>
-                <wp:effectExtent l="0" t="0" r="19050" b="27940"/>
-                <wp:wrapNone/>
-                <wp:docPr id="50" name="Straight Connector 50"/>
-                <wp:cNvGraphicFramePr/>
-                <a:graphic xmlns:a="http://schemas.openxmlformats.org/drawingml/2006/main">
-                  <a:graphicData uri="http://schemas.microsoft.com/office/word/2010/wordprocessingShape">
-                    <wps:wsp>
-                      <wps:cNvCnPr/>
-                      <wps:spPr>
-                        <a:xfrm flipV="1">
-                          <a:off x="0" y="0"/>
-                          <a:ext cx="0" cy="220133"/>
-                        </a:xfrm>
-                        <a:prstGeom prst="line">
-                          <a:avLst/>
-                        </a:prstGeom>
-                      </wps:spPr>
-                      <wps:style>
-                        <a:lnRef idx="1">
-                          <a:schemeClr val="accent3"/>
-                        </a:lnRef>
-                        <a:fillRef idx="0">
-                          <a:schemeClr val="accent3"/>
-                        </a:fillRef>
-                        <a:effectRef idx="0">
-                          <a:schemeClr val="accent3"/>
-                        </a:effectRef>
-                        <a:fontRef idx="minor">
-                          <a:schemeClr val="tx1"/>
-                        </a:fontRef>
-                      </wps:style>
-                      <wps:bodyPr/>
-                    </wps:wsp>
-                  </a:graphicData>
-                </a:graphic>
-                <wp14:sizeRelH relativeFrom="margin">
-                  <wp14:pctWidth>0</wp14:pctWidth>
-                </wp14:sizeRelH>
-                <wp14:sizeRelV relativeFrom="margin">
-                  <wp14:pctHeight>0</wp14:pctHeight>
-                </wp14:sizeRelV>
-              </wp:anchor>
-            </w:drawing>
-          </mc:Choice>
-          <mc:Fallback>
-            <w:pict>
-              <v:line id="Straight Connector 50" o:spid="_x0000_s1026" style="position:absolute;flip:y;z-index:251737088;visibility:visible;mso-wrap-style:square;mso-width-percent:0;mso-height-percent:0;mso-wrap-distance-left:9pt;mso-wrap-distance-top:0;mso-wrap-distance-right:9pt;mso-wrap-distance-bottom:0;mso-position-horizontal:absolute;mso-position-horizontal-relative:text;mso-position-vertical:absolute;mso-position-vertical-relative:text;mso-width-percent:0;mso-height-percent:0;mso-width-relative:margin;mso-height-relative:margin" from="130.65pt,174.8pt" to="130.65pt,192.15pt" o:gfxdata="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" strokecolor="#94b64e [3046]"/>
-            </w:pict>
-          </mc:Fallback>
-        </mc:AlternateContent>
-      </w:r>
-      <w:r>
-        <w:rPr>
-          <w:b/>
-          <w:noProof/>
-          <w:color w:val="FF0000"/>
-        </w:rPr>
-        <mc:AlternateContent>
-          <mc:Choice Requires="wps">
-            <w:drawing>
-              <wp:anchor distT="0" distB="0" distL="114300" distR="114300" simplePos="0" relativeHeight="251730944" behindDoc="0" locked="0" layoutInCell="1" allowOverlap="1" wp14:anchorId="697D2A15" wp14:editId="01C44658">
-                <wp:simplePos x="0" y="0"/>
-                <wp:positionH relativeFrom="column">
-                  <wp:posOffset>2784475</wp:posOffset>
-                </wp:positionH>
-                <wp:positionV relativeFrom="paragraph">
-                  <wp:posOffset>2440305</wp:posOffset>
-                </wp:positionV>
-                <wp:extent cx="635" cy="1514475"/>
-                <wp:effectExtent l="0" t="0" r="37465" b="9525"/>
-                <wp:wrapNone/>
-                <wp:docPr id="47" name="Straight Connector 47"/>
-                <wp:cNvGraphicFramePr/>
-                <a:graphic xmlns:a="http://schemas.openxmlformats.org/drawingml/2006/main">
-                  <a:graphicData uri="http://schemas.microsoft.com/office/word/2010/wordprocessingShape">
-                    <wps:wsp>
-                      <wps:cNvCnPr/>
-                      <wps:spPr>
-                        <a:xfrm>
-                          <a:off x="0" y="0"/>
-                          <a:ext cx="635" cy="1514475"/>
-                        </a:xfrm>
-                        <a:prstGeom prst="line">
-                          <a:avLst/>
-                        </a:prstGeom>
-                      </wps:spPr>
-                      <wps:style>
-                        <a:lnRef idx="1">
-                          <a:schemeClr val="accent3"/>
-                        </a:lnRef>
-                        <a:fillRef idx="0">
-                          <a:schemeClr val="accent3"/>
-                        </a:fillRef>
-                        <a:effectRef idx="0">
-                          <a:schemeClr val="accent3"/>
-                        </a:effectRef>
-                        <a:fontRef idx="minor">
-                          <a:schemeClr val="tx1"/>
-                        </a:fontRef>
-                      </wps:style>
-                      <wps:bodyPr/>
-                    </wps:wsp>
-                  </a:graphicData>
-                </a:graphic>
-                <wp14:sizeRelH relativeFrom="margin">
-                  <wp14:pctWidth>0</wp14:pctWidth>
-                </wp14:sizeRelH>
-                <wp14:sizeRelV relativeFrom="margin">
-                  <wp14:pctHeight>0</wp14:pctHeight>
-                </wp14:sizeRelV>
-              </wp:anchor>
-            </w:drawing>
-          </mc:Choice>
-          <mc:Fallback>
-            <w:pict>
-              <v:line id="Straight Connector 47" o:spid="_x0000_s1026" style="position:absolute;z-index:251730944;visibility:visible;mso-wrap-style:square;mso-width-percent:0;mso-height-percent:0;mso-wrap-distance-left:9pt;mso-wrap-distance-top:0;mso-wrap-distance-right:9pt;mso-wrap-distance-bottom:0;mso-position-horizontal:absolute;mso-position-horizontal-relative:text;mso-position-vertical:absolute;mso-position-vertical-relative:text;mso-width-percent:0;mso-height-percent:0;mso-width-relative:margin;mso-height-relative:margin" from="219.25pt,192.15pt" to="219.3pt,311.4pt" o:gfxdata="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" strokecolor="#94b64e [3046]"/>
-            </w:pict>
-          </mc:Fallback>
-        </mc:AlternateContent>
-      </w:r>
-      <w:r>
-        <w:rPr>
-          <w:b/>
-          <w:noProof/>
-          <w:color w:val="FF0000"/>
-        </w:rPr>
-        <mc:AlternateContent>
-          <mc:Choice Requires="wps">
-            <w:drawing>
-              <wp:anchor distT="0" distB="0" distL="114300" distR="114300" simplePos="0" relativeHeight="251732992" behindDoc="0" locked="0" layoutInCell="1" allowOverlap="1" wp14:anchorId="61CB41DC" wp14:editId="4DAA6EFD">
-                <wp:simplePos x="0" y="0"/>
-                <wp:positionH relativeFrom="column">
-                  <wp:posOffset>1634490</wp:posOffset>
-                </wp:positionH>
-                <wp:positionV relativeFrom="paragraph">
-                  <wp:posOffset>3802380</wp:posOffset>
-                </wp:positionV>
-                <wp:extent cx="1150847" cy="0"/>
-                <wp:effectExtent l="0" t="0" r="11430" b="19050"/>
-                <wp:wrapNone/>
-                <wp:docPr id="48" name="Straight Connector 48"/>
-                <wp:cNvGraphicFramePr/>
-                <a:graphic xmlns:a="http://schemas.openxmlformats.org/drawingml/2006/main">
-                  <a:graphicData uri="http://schemas.microsoft.com/office/word/2010/wordprocessingShape">
-                    <wps:wsp>
-                      <wps:cNvCnPr/>
-                      <wps:spPr>
-                        <a:xfrm>
-                          <a:off x="0" y="0"/>
-                          <a:ext cx="1150847" cy="0"/>
-                        </a:xfrm>
-                        <a:prstGeom prst="line">
-                          <a:avLst/>
-                        </a:prstGeom>
-                      </wps:spPr>
-                      <wps:style>
-                        <a:lnRef idx="1">
-                          <a:schemeClr val="accent3"/>
-                        </a:lnRef>
-                        <a:fillRef idx="0">
-                          <a:schemeClr val="accent3"/>
-                        </a:fillRef>
-                        <a:effectRef idx="0">
-                          <a:schemeClr val="accent3"/>
-                        </a:effectRef>
-                        <a:fontRef idx="minor">
-                          <a:schemeClr val="tx1"/>
-                        </a:fontRef>
-                      </wps:style>
-                      <wps:bodyPr/>
-                    </wps:wsp>
-                  </a:graphicData>
-                </a:graphic>
-                <wp14:sizeRelH relativeFrom="margin">
-                  <wp14:pctWidth>0</wp14:pctWidth>
-                </wp14:sizeRelH>
-                <wp14:sizeRelV relativeFrom="margin">
-                  <wp14:pctHeight>0</wp14:pctHeight>
-                </wp14:sizeRelV>
-              </wp:anchor>
-            </w:drawing>
-          </mc:Choice>
-          <mc:Fallback>
-            <w:pict>
-              <v:line id="Straight Connector 48" o:spid="_x0000_s1026" style="position:absolute;z-index:251732992;visibility:visible;mso-wrap-style:square;mso-width-percent:0;mso-height-percent:0;mso-wrap-distance-left:9pt;mso-wrap-distance-top:0;mso-wrap-distance-right:9pt;mso-wrap-distance-bottom:0;mso-position-horizontal:absolute;mso-position-horizontal-relative:text;mso-position-vertical:absolute;mso-position-vertical-relative:text;mso-width-percent:0;mso-height-percent:0;mso-width-relative:margin;mso-height-relative:margin" from="128.7pt,299.4pt" to="219.3pt,299.4pt" o:gfxdata="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" strokecolor="#94b64e [3046]"/>
-            </w:pict>
-          </mc:Fallback>
-        </mc:AlternateContent>
-      </w:r>
-      <w:r>
-        <w:rPr>
-          <w:b/>
-          <w:noProof/>
-          <w:color w:val="FF0000"/>
-        </w:rPr>
-        <mc:AlternateContent>
-          <mc:Choice Requires="wps">
-            <w:drawing>
-              <wp:anchor distT="0" distB="0" distL="114300" distR="114300" simplePos="0" relativeHeight="251728896" behindDoc="0" locked="0" layoutInCell="1" allowOverlap="1" wp14:anchorId="1E70B721" wp14:editId="652E30F2">
+              <wp:anchor distT="0" distB="0" distL="114300" distR="114300" simplePos="0" relativeHeight="251728896" behindDoc="0" locked="0" layoutInCell="1" allowOverlap="1" wp14:anchorId="3942A030" wp14:editId="4C082B47">
                 <wp:simplePos x="0" y="0"/>
                 <wp:positionH relativeFrom="column">
                   <wp:posOffset>1913468</wp:posOffset>
@@ -4322,65 +4120,7 @@
           <w:noProof/>
           <w:color w:val="FF0000"/>
         </w:rPr>
-        <mc:AlternateContent>
-          <mc:Choice Requires="wps">
-            <w:drawing>
-              <wp:anchor distT="0" distB="0" distL="114300" distR="114300" simplePos="0" relativeHeight="251726848" behindDoc="0" locked="0" layoutInCell="1" allowOverlap="1" wp14:anchorId="3818AA74" wp14:editId="254FE541">
-                <wp:simplePos x="0" y="0"/>
-                <wp:positionH relativeFrom="column">
-                  <wp:posOffset>2513769</wp:posOffset>
-                </wp:positionH>
-                <wp:positionV relativeFrom="paragraph">
-                  <wp:posOffset>1737572</wp:posOffset>
-                </wp:positionV>
-                <wp:extent cx="831" cy="1456266"/>
-                <wp:effectExtent l="0" t="0" r="37465" b="10795"/>
-                <wp:wrapNone/>
-                <wp:docPr id="45" name="Straight Connector 45"/>
-                <wp:cNvGraphicFramePr/>
-                <a:graphic xmlns:a="http://schemas.openxmlformats.org/drawingml/2006/main">
-                  <a:graphicData uri="http://schemas.microsoft.com/office/word/2010/wordprocessingShape">
-                    <wps:wsp>
-                      <wps:cNvCnPr/>
-                      <wps:spPr>
-                        <a:xfrm flipH="1" flipV="1">
-                          <a:off x="0" y="0"/>
-                          <a:ext cx="831" cy="1456266"/>
-                        </a:xfrm>
-                        <a:prstGeom prst="line">
-                          <a:avLst/>
-                        </a:prstGeom>
-                      </wps:spPr>
-                      <wps:style>
-                        <a:lnRef idx="1">
-                          <a:schemeClr val="accent2"/>
-                        </a:lnRef>
-                        <a:fillRef idx="0">
-                          <a:schemeClr val="accent2"/>
-                        </a:fillRef>
-                        <a:effectRef idx="0">
-                          <a:schemeClr val="accent2"/>
-                        </a:effectRef>
-                        <a:fontRef idx="minor">
-                          <a:schemeClr val="tx1"/>
-                        </a:fontRef>
-                      </wps:style>
-                      <wps:bodyPr/>
-                    </wps:wsp>
-                  </a:graphicData>
-                </a:graphic>
-                <wp14:sizeRelV relativeFrom="margin">
-                  <wp14:pctHeight>0</wp14:pctHeight>
-                </wp14:sizeRelV>
-              </wp:anchor>
-            </w:drawing>
-          </mc:Choice>
-          <mc:Fallback>
-            <w:pict>
-              <v:line id="Straight Connector 45" o:spid="_x0000_s1026" style="position:absolute;flip:x y;z-index:251726848;visibility:visible;mso-wrap-style:square;mso-height-percent:0;mso-wrap-distance-left:9pt;mso-wrap-distance-top:0;mso-wrap-distance-right:9pt;mso-wrap-distance-bottom:0;mso-position-horizontal:absolute;mso-position-horizontal-relative:text;mso-position-vertical:absolute;mso-position-vertical-relative:text;mso-height-percent:0;mso-height-relative:margin" from="197.95pt,136.8pt" to="198pt,251.45pt" o:gfxdata="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" strokecolor="#bc4542 [3045]"/>
-            </w:pict>
-          </mc:Fallback>
-        </mc:AlternateContent>
+        <w:tab/>
       </w:r>
       <w:r>
         <w:rPr>
@@ -4388,68 +4128,7 @@
           <w:noProof/>
           <w:color w:val="FF0000"/>
         </w:rPr>
-        <mc:AlternateContent>
-          <mc:Choice Requires="wps">
-            <w:drawing>
-              <wp:anchor distT="0" distB="0" distL="114300" distR="114300" simplePos="0" relativeHeight="251724800" behindDoc="0" locked="0" layoutInCell="1" allowOverlap="1" wp14:anchorId="051AC289" wp14:editId="6EA5C607">
-                <wp:simplePos x="0" y="0"/>
-                <wp:positionH relativeFrom="column">
-                  <wp:posOffset>1913467</wp:posOffset>
-                </wp:positionH>
-                <wp:positionV relativeFrom="paragraph">
-                  <wp:posOffset>3193838</wp:posOffset>
-                </wp:positionV>
-                <wp:extent cx="601133" cy="8467"/>
-                <wp:effectExtent l="0" t="0" r="27940" b="29845"/>
-                <wp:wrapNone/>
-                <wp:docPr id="44" name="Straight Connector 44"/>
-                <wp:cNvGraphicFramePr/>
-                <a:graphic xmlns:a="http://schemas.openxmlformats.org/drawingml/2006/main">
-                  <a:graphicData uri="http://schemas.microsoft.com/office/word/2010/wordprocessingShape">
-                    <wps:wsp>
-                      <wps:cNvCnPr/>
-                      <wps:spPr>
-                        <a:xfrm>
-                          <a:off x="0" y="0"/>
-                          <a:ext cx="601133" cy="8467"/>
-                        </a:xfrm>
-                        <a:prstGeom prst="line">
-                          <a:avLst/>
-                        </a:prstGeom>
-                      </wps:spPr>
-                      <wps:style>
-                        <a:lnRef idx="1">
-                          <a:schemeClr val="accent2"/>
-                        </a:lnRef>
-                        <a:fillRef idx="0">
-                          <a:schemeClr val="accent2"/>
-                        </a:fillRef>
-                        <a:effectRef idx="0">
-                          <a:schemeClr val="accent2"/>
-                        </a:effectRef>
-                        <a:fontRef idx="minor">
-                          <a:schemeClr val="tx1"/>
-                        </a:fontRef>
-                      </wps:style>
-                      <wps:bodyPr/>
-                    </wps:wsp>
-                  </a:graphicData>
-                </a:graphic>
-                <wp14:sizeRelH relativeFrom="margin">
-                  <wp14:pctWidth>0</wp14:pctWidth>
-                </wp14:sizeRelH>
-                <wp14:sizeRelV relativeFrom="margin">
-                  <wp14:pctHeight>0</wp14:pctHeight>
-                </wp14:sizeRelV>
-              </wp:anchor>
-            </w:drawing>
-          </mc:Choice>
-          <mc:Fallback>
-            <w:pict>
-              <v:line id="Straight Connector 44" o:spid="_x0000_s1026" style="position:absolute;z-index:251724800;visibility:visible;mso-wrap-style:square;mso-width-percent:0;mso-height-percent:0;mso-wrap-distance-left:9pt;mso-wrap-distance-top:0;mso-wrap-distance-right:9pt;mso-wrap-distance-bottom:0;mso-position-horizontal:absolute;mso-position-horizontal-relative:text;mso-position-vertical:absolute;mso-position-vertical-relative:text;mso-width-percent:0;mso-height-percent:0;mso-width-relative:margin;mso-height-relative:margin" from="150.65pt,251.5pt" to="198pt,252.15pt" o:gfxdata="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" strokecolor="#bc4542 [3045]"/>
-            </w:pict>
-          </mc:Fallback>
-        </mc:AlternateContent>
+        <w:tab/>
       </w:r>
       <w:r>
         <w:rPr>
@@ -4457,744 +4136,7 @@
           <w:noProof/>
           <w:color w:val="FF0000"/>
         </w:rPr>
-        <mc:AlternateContent>
-          <mc:Choice Requires="wps">
-            <w:drawing>
-              <wp:anchor distT="0" distB="0" distL="114300" distR="114300" simplePos="0" relativeHeight="251722752" behindDoc="0" locked="0" layoutInCell="1" allowOverlap="1" wp14:anchorId="68AAE696" wp14:editId="7F5D05FE">
-                <wp:simplePos x="0" y="0"/>
-                <wp:positionH relativeFrom="column">
-                  <wp:posOffset>2513769</wp:posOffset>
-                </wp:positionH>
-                <wp:positionV relativeFrom="paragraph">
-                  <wp:posOffset>3193415</wp:posOffset>
-                </wp:positionV>
-                <wp:extent cx="0" cy="762423"/>
-                <wp:effectExtent l="0" t="0" r="19050" b="19050"/>
-                <wp:wrapNone/>
-                <wp:docPr id="43" name="Straight Connector 43"/>
-                <wp:cNvGraphicFramePr/>
-                <a:graphic xmlns:a="http://schemas.openxmlformats.org/drawingml/2006/main">
-                  <a:graphicData uri="http://schemas.microsoft.com/office/word/2010/wordprocessingShape">
-                    <wps:wsp>
-                      <wps:cNvCnPr/>
-                      <wps:spPr>
-                        <a:xfrm flipV="1">
-                          <a:off x="0" y="0"/>
-                          <a:ext cx="0" cy="762423"/>
-                        </a:xfrm>
-                        <a:prstGeom prst="line">
-                          <a:avLst/>
-                        </a:prstGeom>
-                      </wps:spPr>
-                      <wps:style>
-                        <a:lnRef idx="1">
-                          <a:schemeClr val="accent2"/>
-                        </a:lnRef>
-                        <a:fillRef idx="0">
-                          <a:schemeClr val="accent2"/>
-                        </a:fillRef>
-                        <a:effectRef idx="0">
-                          <a:schemeClr val="accent2"/>
-                        </a:effectRef>
-                        <a:fontRef idx="minor">
-                          <a:schemeClr val="tx1"/>
-                        </a:fontRef>
-                      </wps:style>
-                      <wps:bodyPr/>
-                    </wps:wsp>
-                  </a:graphicData>
-                </a:graphic>
-              </wp:anchor>
-            </w:drawing>
-          </mc:Choice>
-          <mc:Fallback>
-            <w:pict>
-              <v:line id="Straight Connector 43" o:spid="_x0000_s1026" style="position:absolute;flip:y;z-index:251722752;visibility:visible;mso-wrap-style:square;mso-wrap-distance-left:9pt;mso-wrap-distance-top:0;mso-wrap-distance-right:9pt;mso-wrap-distance-bottom:0;mso-position-horizontal:absolute;mso-position-horizontal-relative:text;mso-position-vertical:absolute;mso-position-vertical-relative:text" from="197.95pt,251.45pt" to="197.95pt,311.5pt" o:gfxdata="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" strokecolor="#bc4542 [3045]"/>
-            </w:pict>
-          </mc:Fallback>
-        </mc:AlternateContent>
-      </w:r>
-      <w:r>
-        <w:rPr>
-          <w:b/>
-          <w:noProof/>
-          <w:color w:val="FF0000"/>
-        </w:rPr>
-        <mc:AlternateContent>
-          <mc:Choice Requires="wps">
-            <w:drawing>
-              <wp:anchor distT="0" distB="0" distL="114300" distR="114300" simplePos="0" relativeHeight="251719680" behindDoc="0" locked="0" layoutInCell="1" allowOverlap="1" wp14:anchorId="2EBBEAFE" wp14:editId="7A32E6B7">
-                <wp:simplePos x="0" y="0"/>
-                <wp:positionH relativeFrom="column">
-                  <wp:posOffset>1591310</wp:posOffset>
-                </wp:positionH>
-                <wp:positionV relativeFrom="paragraph">
-                  <wp:posOffset>399415</wp:posOffset>
-                </wp:positionV>
-                <wp:extent cx="1921510" cy="313055"/>
-                <wp:effectExtent l="0" t="0" r="21590" b="10795"/>
-                <wp:wrapNone/>
-                <wp:docPr id="41" name="Rectangle 41"/>
-                <wp:cNvGraphicFramePr/>
-                <a:graphic xmlns:a="http://schemas.openxmlformats.org/drawingml/2006/main">
-                  <a:graphicData uri="http://schemas.microsoft.com/office/word/2010/wordprocessingShape">
-                    <wps:wsp>
-                      <wps:cNvSpPr/>
-                      <wps:spPr>
-                        <a:xfrm>
-                          <a:off x="0" y="0"/>
-                          <a:ext cx="1921510" cy="313055"/>
-                        </a:xfrm>
-                        <a:prstGeom prst="rect">
-                          <a:avLst/>
-                        </a:prstGeom>
-                      </wps:spPr>
-                      <wps:style>
-                        <a:lnRef idx="2">
-                          <a:schemeClr val="accent6"/>
-                        </a:lnRef>
-                        <a:fillRef idx="1">
-                          <a:schemeClr val="lt1"/>
-                        </a:fillRef>
-                        <a:effectRef idx="0">
-                          <a:schemeClr val="accent6"/>
-                        </a:effectRef>
-                        <a:fontRef idx="minor">
-                          <a:schemeClr val="dk1"/>
-                        </a:fontRef>
-                      </wps:style>
-                      <wps:txbx>
-                        <w:txbxContent>
-                          <w:p>
-                            <w:pPr>
-                              <w:jc w:val="center"/>
-                            </w:pPr>
-                            <w:r>
-                              <w:t>OG</w:t>
-                            </w:r>
-                          </w:p>
-                        </w:txbxContent>
-                      </wps:txbx>
-                      <wps:bodyPr rot="0" spcFirstLastPara="0" vertOverflow="overflow" horzOverflow="overflow" vert="horz" wrap="square" lIns="91440" tIns="45720" rIns="91440" bIns="45720" numCol="1" spcCol="0" rtlCol="0" fromWordArt="0" anchor="ctr" anchorCtr="0" forceAA="0" compatLnSpc="1">
-                        <a:prstTxWarp prst="textNoShape">
-                          <a:avLst/>
-                        </a:prstTxWarp>
-                        <a:noAutofit/>
-                      </wps:bodyPr>
-                    </wps:wsp>
-                  </a:graphicData>
-                </a:graphic>
-                <wp14:sizeRelV relativeFrom="margin">
-                  <wp14:pctHeight>0</wp14:pctHeight>
-                </wp14:sizeRelV>
-              </wp:anchor>
-            </w:drawing>
-          </mc:Choice>
-          <mc:Fallback>
-            <w:pict>
-              <v:rect id="Rectangle 41" o:spid="_x0000_s1040" style="position:absolute;left:0;text-align:left;margin-left:125.3pt;margin-top:31.45pt;width:151.3pt;height:24.65pt;z-index:251719680;visibility:visible;mso-wrap-style:square;mso-height-percent:0;mso-wrap-distance-left:9pt;mso-wrap-distance-top:0;mso-wrap-distance-right:9pt;mso-wrap-distance-bottom:0;mso-position-horizontal:absolute;mso-position-horizontal-relative:text;mso-position-vertical:absolute;mso-position-vertical-relative:text;mso-height-percent:0;mso-height-relative:margin;v-text-anchor:middle" o:gfxdata="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" fillcolor="white [3201]" strokecolor="#f79646 [3209]" strokeweight="2pt">
-                <v:textbox>
-                  <w:txbxContent>
-                    <w:p>
-                      <w:pPr>
-                        <w:jc w:val="center"/>
-                      </w:pPr>
-                      <w:r>
-                        <w:t>OG</w:t>
-                      </w:r>
-                    </w:p>
-                  </w:txbxContent>
-                </v:textbox>
-              </v:rect>
-            </w:pict>
-          </mc:Fallback>
-        </mc:AlternateContent>
-      </w:r>
-      <w:r>
-        <w:rPr>
-          <w:b/>
-          <w:noProof/>
-          <w:color w:val="FF0000"/>
-        </w:rPr>
-        <mc:AlternateContent>
-          <mc:Choice Requires="wps">
-            <w:drawing>
-              <wp:anchor distT="0" distB="0" distL="114300" distR="114300" simplePos="0" relativeHeight="251721728" behindDoc="0" locked="0" layoutInCell="1" allowOverlap="1" wp14:anchorId="0DC9EF86" wp14:editId="16F690AB">
-                <wp:simplePos x="0" y="0"/>
-                <wp:positionH relativeFrom="column">
-                  <wp:posOffset>1591310</wp:posOffset>
-                </wp:positionH>
-                <wp:positionV relativeFrom="paragraph">
-                  <wp:posOffset>780415</wp:posOffset>
-                </wp:positionV>
-                <wp:extent cx="1921722" cy="313267"/>
-                <wp:effectExtent l="0" t="0" r="21590" b="10795"/>
-                <wp:wrapNone/>
-                <wp:docPr id="42" name="Rectangle 42"/>
-                <wp:cNvGraphicFramePr/>
-                <a:graphic xmlns:a="http://schemas.openxmlformats.org/drawingml/2006/main">
-                  <a:graphicData uri="http://schemas.microsoft.com/office/word/2010/wordprocessingShape">
-                    <wps:wsp>
-                      <wps:cNvSpPr/>
-                      <wps:spPr>
-                        <a:xfrm>
-                          <a:off x="0" y="0"/>
-                          <a:ext cx="1921722" cy="313267"/>
-                        </a:xfrm>
-                        <a:prstGeom prst="rect">
-                          <a:avLst/>
-                        </a:prstGeom>
-                      </wps:spPr>
-                      <wps:style>
-                        <a:lnRef idx="2">
-                          <a:schemeClr val="accent6"/>
-                        </a:lnRef>
-                        <a:fillRef idx="1">
-                          <a:schemeClr val="lt1"/>
-                        </a:fillRef>
-                        <a:effectRef idx="0">
-                          <a:schemeClr val="accent6"/>
-                        </a:effectRef>
-                        <a:fontRef idx="minor">
-                          <a:schemeClr val="dk1"/>
-                        </a:fontRef>
-                      </wps:style>
-                      <wps:txbx>
-                        <w:txbxContent>
-                          <w:p>
-                            <w:pPr>
-                              <w:jc w:val="center"/>
-                            </w:pPr>
-                            <w:r>
-                              <w:t>NSG</w:t>
-                            </w:r>
-                          </w:p>
-                        </w:txbxContent>
-                      </wps:txbx>
-                      <wps:bodyPr rot="0" spcFirstLastPara="0" vertOverflow="overflow" horzOverflow="overflow" vert="horz" wrap="square" lIns="91440" tIns="45720" rIns="91440" bIns="45720" numCol="1" spcCol="0" rtlCol="0" fromWordArt="0" anchor="ctr" anchorCtr="0" forceAA="0" compatLnSpc="1">
-                        <a:prstTxWarp prst="textNoShape">
-                          <a:avLst/>
-                        </a:prstTxWarp>
-                        <a:noAutofit/>
-                      </wps:bodyPr>
-                    </wps:wsp>
-                  </a:graphicData>
-                </a:graphic>
-                <wp14:sizeRelV relativeFrom="margin">
-                  <wp14:pctHeight>0</wp14:pctHeight>
-                </wp14:sizeRelV>
-              </wp:anchor>
-            </w:drawing>
-          </mc:Choice>
-          <mc:Fallback>
-            <w:pict>
-              <v:rect id="Rectangle 42" o:spid="_x0000_s1041" style="position:absolute;left:0;text-align:left;margin-left:125.3pt;margin-top:61.45pt;width:151.3pt;height:24.65pt;z-index:251721728;visibility:visible;mso-wrap-style:square;mso-height-percent:0;mso-wrap-distance-left:9pt;mso-wrap-distance-top:0;mso-wrap-distance-right:9pt;mso-wrap-distance-bottom:0;mso-position-horizontal:absolute;mso-position-horizontal-relative:text;mso-position-vertical:absolute;mso-position-vertical-relative:text;mso-height-percent:0;mso-height-relative:margin;v-text-anchor:middle" o:gfxdata="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" fillcolor="white [3201]" strokecolor="#f79646 [3209]" strokeweight="2pt">
-                <v:textbox>
-                  <w:txbxContent>
-                    <w:p>
-                      <w:pPr>
-                        <w:jc w:val="center"/>
-                      </w:pPr>
-                      <w:r>
-                        <w:t>NSG</w:t>
-                      </w:r>
-                    </w:p>
-                  </w:txbxContent>
-                </v:textbox>
-              </v:rect>
-            </w:pict>
-          </mc:Fallback>
-        </mc:AlternateContent>
-      </w:r>
-      <w:r>
-        <w:rPr>
-          <w:b/>
-          <w:noProof/>
-          <w:color w:val="FF0000"/>
-        </w:rPr>
-        <mc:AlternateContent>
-          <mc:Choice Requires="wps">
-            <w:drawing>
-              <wp:anchor distT="0" distB="0" distL="114300" distR="114300" simplePos="0" relativeHeight="251716608" behindDoc="0" locked="0" layoutInCell="1" allowOverlap="1" wp14:anchorId="0C18B150" wp14:editId="2A56FE97">
-                <wp:simplePos x="0" y="0"/>
-                <wp:positionH relativeFrom="column">
-                  <wp:posOffset>1743075</wp:posOffset>
-                </wp:positionH>
-                <wp:positionV relativeFrom="paragraph">
-                  <wp:posOffset>3100705</wp:posOffset>
-                </wp:positionV>
-                <wp:extent cx="169545" cy="92710"/>
-                <wp:effectExtent l="0" t="0" r="20955" b="21590"/>
-                <wp:wrapNone/>
-                <wp:docPr id="39" name="Straight Connector 39"/>
-                <wp:cNvGraphicFramePr/>
-                <a:graphic xmlns:a="http://schemas.openxmlformats.org/drawingml/2006/main">
-                  <a:graphicData uri="http://schemas.microsoft.com/office/word/2010/wordprocessingShape">
-                    <wps:wsp>
-                      <wps:cNvCnPr/>
-                      <wps:spPr>
-                        <a:xfrm flipH="1">
-                          <a:off x="0" y="0"/>
-                          <a:ext cx="169545" cy="92710"/>
-                        </a:xfrm>
-                        <a:prstGeom prst="line">
-                          <a:avLst/>
-                        </a:prstGeom>
-                      </wps:spPr>
-                      <wps:style>
-                        <a:lnRef idx="1">
-                          <a:schemeClr val="accent1"/>
-                        </a:lnRef>
-                        <a:fillRef idx="0">
-                          <a:schemeClr val="accent1"/>
-                        </a:fillRef>
-                        <a:effectRef idx="0">
-                          <a:schemeClr val="accent1"/>
-                        </a:effectRef>
-                        <a:fontRef idx="minor">
-                          <a:schemeClr val="tx1"/>
-                        </a:fontRef>
-                      </wps:style>
-                      <wps:bodyPr/>
-                    </wps:wsp>
-                  </a:graphicData>
-                </a:graphic>
-              </wp:anchor>
-            </w:drawing>
-          </mc:Choice>
-          <mc:Fallback>
-            <w:pict>
-              <v:line id="Straight Connector 39" o:spid="_x0000_s1026" style="position:absolute;flip:x;z-index:251716608;visibility:visible;mso-wrap-style:square;mso-wrap-distance-left:9pt;mso-wrap-distance-top:0;mso-wrap-distance-right:9pt;mso-wrap-distance-bottom:0;mso-position-horizontal:absolute;mso-position-horizontal-relative:text;mso-position-vertical:absolute;mso-position-vertical-relative:text" from="137.25pt,244.15pt" to="150.6pt,251.45pt" o:gfxdata="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" strokecolor="#4579b8 [3044]"/>
-            </w:pict>
-          </mc:Fallback>
-        </mc:AlternateContent>
-      </w:r>
-      <w:r>
-        <w:rPr>
-          <w:b/>
-          <w:noProof/>
-          <w:color w:val="FF0000"/>
-        </w:rPr>
-        <mc:AlternateContent>
-          <mc:Choice Requires="wps">
-            <w:drawing>
-              <wp:anchor distT="0" distB="0" distL="114300" distR="114300" simplePos="0" relativeHeight="251714560" behindDoc="0" locked="0" layoutInCell="1" allowOverlap="1" wp14:anchorId="6671A6FE" wp14:editId="31204AB2">
-                <wp:simplePos x="0" y="0"/>
-                <wp:positionH relativeFrom="column">
-                  <wp:posOffset>1743710</wp:posOffset>
-                </wp:positionH>
-                <wp:positionV relativeFrom="paragraph">
-                  <wp:posOffset>3209925</wp:posOffset>
-                </wp:positionV>
-                <wp:extent cx="168910" cy="76200"/>
-                <wp:effectExtent l="0" t="0" r="21590" b="19050"/>
-                <wp:wrapNone/>
-                <wp:docPr id="38" name="Straight Connector 38"/>
-                <wp:cNvGraphicFramePr/>
-                <a:graphic xmlns:a="http://schemas.openxmlformats.org/drawingml/2006/main">
-                  <a:graphicData uri="http://schemas.microsoft.com/office/word/2010/wordprocessingShape">
-                    <wps:wsp>
-                      <wps:cNvCnPr/>
-                      <wps:spPr>
-                        <a:xfrm flipH="1" flipV="1">
-                          <a:off x="0" y="0"/>
-                          <a:ext cx="168910" cy="76200"/>
-                        </a:xfrm>
-                        <a:prstGeom prst="line">
-                          <a:avLst/>
-                        </a:prstGeom>
-                      </wps:spPr>
-                      <wps:style>
-                        <a:lnRef idx="1">
-                          <a:schemeClr val="accent1"/>
-                        </a:lnRef>
-                        <a:fillRef idx="0">
-                          <a:schemeClr val="accent1"/>
-                        </a:fillRef>
-                        <a:effectRef idx="0">
-                          <a:schemeClr val="accent1"/>
-                        </a:effectRef>
-                        <a:fontRef idx="minor">
-                          <a:schemeClr val="tx1"/>
-                        </a:fontRef>
-                      </wps:style>
-                      <wps:bodyPr/>
-                    </wps:wsp>
-                  </a:graphicData>
-                </a:graphic>
-                <wp14:sizeRelV relativeFrom="margin">
-                  <wp14:pctHeight>0</wp14:pctHeight>
-                </wp14:sizeRelV>
-              </wp:anchor>
-            </w:drawing>
-          </mc:Choice>
-          <mc:Fallback>
-            <w:pict>
-              <v:line id="Straight Connector 38" o:spid="_x0000_s1026" style="position:absolute;flip:x y;z-index:251714560;visibility:visible;mso-wrap-style:square;mso-height-percent:0;mso-wrap-distance-left:9pt;mso-wrap-distance-top:0;mso-wrap-distance-right:9pt;mso-wrap-distance-bottom:0;mso-position-horizontal:absolute;mso-position-horizontal-relative:text;mso-position-vertical:absolute;mso-position-vertical-relative:text;mso-height-percent:0;mso-height-relative:margin" from="137.3pt,252.75pt" to="150.6pt,258.75pt" o:gfxdata="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" strokecolor="#4579b8 [3044]"/>
-            </w:pict>
-          </mc:Fallback>
-        </mc:AlternateContent>
-      </w:r>
-      <w:r>
-        <w:rPr>
-          <w:b/>
-          <w:noProof/>
-          <w:color w:val="FF0000"/>
-        </w:rPr>
-        <mc:AlternateContent>
-          <mc:Choice Requires="wps">
-            <w:drawing>
-              <wp:anchor distT="0" distB="0" distL="114300" distR="114300" simplePos="0" relativeHeight="251712512" behindDoc="0" locked="0" layoutInCell="1" allowOverlap="1" wp14:anchorId="3EDE6222" wp14:editId="74679986">
-                <wp:simplePos x="0" y="0"/>
-                <wp:positionH relativeFrom="column">
-                  <wp:posOffset>1100243</wp:posOffset>
-                </wp:positionH>
-                <wp:positionV relativeFrom="paragraph">
-                  <wp:posOffset>2727537</wp:posOffset>
-                </wp:positionV>
-                <wp:extent cx="812800" cy="939800"/>
-                <wp:effectExtent l="0" t="0" r="25400" b="12700"/>
-                <wp:wrapNone/>
-                <wp:docPr id="37" name="Rectangle 37"/>
-                <wp:cNvGraphicFramePr/>
-                <a:graphic xmlns:a="http://schemas.openxmlformats.org/drawingml/2006/main">
-                  <a:graphicData uri="http://schemas.microsoft.com/office/word/2010/wordprocessingShape">
-                    <wps:wsp>
-                      <wps:cNvSpPr/>
-                      <wps:spPr>
-                        <a:xfrm>
-                          <a:off x="0" y="0"/>
-                          <a:ext cx="812800" cy="939800"/>
-                        </a:xfrm>
-                        <a:prstGeom prst="rect">
-                          <a:avLst/>
-                        </a:prstGeom>
-                      </wps:spPr>
-                      <wps:style>
-                        <a:lnRef idx="2">
-                          <a:schemeClr val="accent6"/>
-                        </a:lnRef>
-                        <a:fillRef idx="1">
-                          <a:schemeClr val="lt1"/>
-                        </a:fillRef>
-                        <a:effectRef idx="0">
-                          <a:schemeClr val="accent6"/>
-                        </a:effectRef>
-                        <a:fontRef idx="minor">
-                          <a:schemeClr val="dk1"/>
-                        </a:fontRef>
-                      </wps:style>
-                      <wps:txbx>
-                        <w:txbxContent>
-                          <w:p>
-                            <w:r>
-                              <w:t>Q1</w:t>
-                            </w:r>
-                            <w:r>
-                              <w:tab/>
-                              <w:t>d1</w:t>
-                            </w:r>
-                          </w:p>
-                          <w:p/>
-                          <w:p>
-                            <w:proofErr w:type="gramStart"/>
-                            <w:r>
-                              <w:t>q(</w:t>
-                            </w:r>
-                            <w:proofErr w:type="gramEnd"/>
-                            <w:r>
-                              <w:t>bar)  r</w:t>
-                            </w:r>
-                          </w:p>
-                        </w:txbxContent>
-                      </wps:txbx>
-                      <wps:bodyPr rot="0" spcFirstLastPara="0" vertOverflow="overflow" horzOverflow="overflow" vert="horz" wrap="square" lIns="91440" tIns="45720" rIns="91440" bIns="45720" numCol="1" spcCol="0" rtlCol="0" fromWordArt="0" anchor="t" anchorCtr="0" forceAA="0" compatLnSpc="1">
-                        <a:prstTxWarp prst="textNoShape">
-                          <a:avLst/>
-                        </a:prstTxWarp>
-                        <a:noAutofit/>
-                      </wps:bodyPr>
-                    </wps:wsp>
-                  </a:graphicData>
-                </a:graphic>
-                <wp14:sizeRelV relativeFrom="margin">
-                  <wp14:pctHeight>0</wp14:pctHeight>
-                </wp14:sizeRelV>
-              </wp:anchor>
-            </w:drawing>
-          </mc:Choice>
-          <mc:Fallback>
-            <w:pict>
-              <v:rect id="Rectangle 37" o:spid="_x0000_s1042" style="position:absolute;left:0;text-align:left;margin-left:86.65pt;margin-top:214.75pt;width:64pt;height:74pt;z-index:251712512;visibility:visible;mso-wrap-style:square;mso-height-percent:0;mso-wrap-distance-left:9pt;mso-wrap-distance-top:0;mso-wrap-distance-right:9pt;mso-wrap-distance-bottom:0;mso-position-horizontal:absolute;mso-position-horizontal-relative:text;mso-position-vertical:absolute;mso-position-vertical-relative:text;mso-height-percent:0;mso-height-relative:margin;v-text-anchor:top" o:gfxdata="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" fillcolor="white [3201]" strokecolor="#f79646 [3209]" strokeweight="2pt">
-                <v:textbox>
-                  <w:txbxContent>
-                    <w:p>
-                      <w:r>
-                        <w:t>Q1</w:t>
-                      </w:r>
-                      <w:r>
-                        <w:tab/>
-                        <w:t>d1</w:t>
-                      </w:r>
-                    </w:p>
-                    <w:p/>
-                    <w:p>
-                      <w:proofErr w:type="gramStart"/>
-                      <w:r>
-                        <w:t>q(</w:t>
-                      </w:r>
-                      <w:proofErr w:type="gramEnd"/>
-                      <w:r>
-                        <w:t>bar)  r</w:t>
-                      </w:r>
-                    </w:p>
-                  </w:txbxContent>
-                </v:textbox>
-              </v:rect>
-            </w:pict>
-          </mc:Fallback>
-        </mc:AlternateContent>
-      </w:r>
-      <w:r>
-        <w:rPr>
-          <w:b/>
-          <w:noProof/>
-          <w:color w:val="FF0000"/>
-        </w:rPr>
-        <mc:AlternateContent>
-          <mc:Choice Requires="wps">
-            <w:drawing>
-              <wp:anchor distT="0" distB="0" distL="114300" distR="114300" simplePos="0" relativeHeight="251710464" behindDoc="0" locked="0" layoutInCell="1" allowOverlap="1" wp14:anchorId="4579AE74" wp14:editId="68266CE2">
-                <wp:simplePos x="0" y="0"/>
-                <wp:positionH relativeFrom="column">
-                  <wp:posOffset>1744134</wp:posOffset>
-                </wp:positionH>
-                <wp:positionV relativeFrom="paragraph">
-                  <wp:posOffset>1737148</wp:posOffset>
-                </wp:positionV>
-                <wp:extent cx="169544" cy="76624"/>
-                <wp:effectExtent l="0" t="0" r="21590" b="19050"/>
-                <wp:wrapNone/>
-                <wp:docPr id="36" name="Straight Connector 36"/>
-                <wp:cNvGraphicFramePr/>
-                <a:graphic xmlns:a="http://schemas.openxmlformats.org/drawingml/2006/main">
-                  <a:graphicData uri="http://schemas.microsoft.com/office/word/2010/wordprocessingShape">
-                    <wps:wsp>
-                      <wps:cNvCnPr/>
-                      <wps:spPr>
-                        <a:xfrm flipH="1" flipV="1">
-                          <a:off x="0" y="0"/>
-                          <a:ext cx="169544" cy="76624"/>
-                        </a:xfrm>
-                        <a:prstGeom prst="line">
-                          <a:avLst/>
-                        </a:prstGeom>
-                      </wps:spPr>
-                      <wps:style>
-                        <a:lnRef idx="1">
-                          <a:schemeClr val="accent1"/>
-                        </a:lnRef>
-                        <a:fillRef idx="0">
-                          <a:schemeClr val="accent1"/>
-                        </a:fillRef>
-                        <a:effectRef idx="0">
-                          <a:schemeClr val="accent1"/>
-                        </a:effectRef>
-                        <a:fontRef idx="minor">
-                          <a:schemeClr val="tx1"/>
-                        </a:fontRef>
-                      </wps:style>
-                      <wps:bodyPr/>
-                    </wps:wsp>
-                  </a:graphicData>
-                </a:graphic>
-                <wp14:sizeRelV relativeFrom="margin">
-                  <wp14:pctHeight>0</wp14:pctHeight>
-                </wp14:sizeRelV>
-              </wp:anchor>
-            </w:drawing>
-          </mc:Choice>
-          <mc:Fallback>
-            <w:pict>
-              <v:line id="Straight Connector 36" o:spid="_x0000_s1026" style="position:absolute;flip:x y;z-index:251710464;visibility:visible;mso-wrap-style:square;mso-height-percent:0;mso-wrap-distance-left:9pt;mso-wrap-distance-top:0;mso-wrap-distance-right:9pt;mso-wrap-distance-bottom:0;mso-position-horizontal:absolute;mso-position-horizontal-relative:text;mso-position-vertical:absolute;mso-position-vertical-relative:text;mso-height-percent:0;mso-height-relative:margin" from="137.35pt,136.8pt" to="150.7pt,142.85pt" o:gfxdata="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" strokecolor="#4579b8 [3044]"/>
-            </w:pict>
-          </mc:Fallback>
-        </mc:AlternateContent>
-      </w:r>
-      <w:r>
-        <w:rPr>
-          <w:b/>
-          <w:noProof/>
-          <w:color w:val="FF0000"/>
-        </w:rPr>
-        <mc:AlternateContent>
-          <mc:Choice Requires="wps">
-            <w:drawing>
-              <wp:anchor distT="0" distB="0" distL="114300" distR="114300" simplePos="0" relativeHeight="251708416" behindDoc="0" locked="0" layoutInCell="1" allowOverlap="1" wp14:anchorId="252C04A7" wp14:editId="24BB3963">
-                <wp:simplePos x="0" y="0"/>
-                <wp:positionH relativeFrom="column">
-                  <wp:posOffset>1743710</wp:posOffset>
-                </wp:positionH>
-                <wp:positionV relativeFrom="paragraph">
-                  <wp:posOffset>1644438</wp:posOffset>
-                </wp:positionV>
-                <wp:extent cx="169757" cy="93134"/>
-                <wp:effectExtent l="0" t="0" r="20955" b="21590"/>
-                <wp:wrapNone/>
-                <wp:docPr id="35" name="Straight Connector 35"/>
-                <wp:cNvGraphicFramePr/>
-                <a:graphic xmlns:a="http://schemas.openxmlformats.org/drawingml/2006/main">
-                  <a:graphicData uri="http://schemas.microsoft.com/office/word/2010/wordprocessingShape">
-                    <wps:wsp>
-                      <wps:cNvCnPr/>
-                      <wps:spPr>
-                        <a:xfrm flipH="1">
-                          <a:off x="0" y="0"/>
-                          <a:ext cx="169757" cy="93134"/>
-                        </a:xfrm>
-                        <a:prstGeom prst="line">
-                          <a:avLst/>
-                        </a:prstGeom>
-                      </wps:spPr>
-                      <wps:style>
-                        <a:lnRef idx="1">
-                          <a:schemeClr val="accent1"/>
-                        </a:lnRef>
-                        <a:fillRef idx="0">
-                          <a:schemeClr val="accent1"/>
-                        </a:fillRef>
-                        <a:effectRef idx="0">
-                          <a:schemeClr val="accent1"/>
-                        </a:effectRef>
-                        <a:fontRef idx="minor">
-                          <a:schemeClr val="tx1"/>
-                        </a:fontRef>
-                      </wps:style>
-                      <wps:bodyPr/>
-                    </wps:wsp>
-                  </a:graphicData>
-                </a:graphic>
-              </wp:anchor>
-            </w:drawing>
-          </mc:Choice>
-          <mc:Fallback>
-            <w:pict>
-              <v:line id="Straight Connector 35" o:spid="_x0000_s1026" style="position:absolute;flip:x;z-index:251708416;visibility:visible;mso-wrap-style:square;mso-wrap-distance-left:9pt;mso-wrap-distance-top:0;mso-wrap-distance-right:9pt;mso-wrap-distance-bottom:0;mso-position-horizontal:absolute;mso-position-horizontal-relative:text;mso-position-vertical:absolute;mso-position-vertical-relative:text" from="137.3pt,129.5pt" to="150.65pt,136.85pt" o:gfxdata="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" strokecolor="#4579b8 [3044]"/>
-            </w:pict>
-          </mc:Fallback>
-        </mc:AlternateContent>
-      </w:r>
-      <w:r>
-        <w:rPr>
-          <w:b/>
-          <w:noProof/>
-          <w:color w:val="FF0000"/>
-        </w:rPr>
-        <mc:AlternateContent>
-          <mc:Choice Requires="wps">
-            <w:drawing>
-              <wp:anchor distT="0" distB="0" distL="114300" distR="114300" simplePos="0" relativeHeight="251707392" behindDoc="0" locked="0" layoutInCell="1" allowOverlap="1" wp14:anchorId="3D953FB7" wp14:editId="21BA2487">
-                <wp:simplePos x="0" y="0"/>
-                <wp:positionH relativeFrom="column">
-                  <wp:posOffset>1100667</wp:posOffset>
-                </wp:positionH>
-                <wp:positionV relativeFrom="paragraph">
-                  <wp:posOffset>1280372</wp:posOffset>
-                </wp:positionV>
-                <wp:extent cx="812800" cy="939800"/>
-                <wp:effectExtent l="0" t="0" r="25400" b="12700"/>
-                <wp:wrapNone/>
-                <wp:docPr id="34" name="Rectangle 34"/>
-                <wp:cNvGraphicFramePr/>
-                <a:graphic xmlns:a="http://schemas.openxmlformats.org/drawingml/2006/main">
-                  <a:graphicData uri="http://schemas.microsoft.com/office/word/2010/wordprocessingShape">
-                    <wps:wsp>
-                      <wps:cNvSpPr/>
-                      <wps:spPr>
-                        <a:xfrm>
-                          <a:off x="0" y="0"/>
-                          <a:ext cx="812800" cy="939800"/>
-                        </a:xfrm>
-                        <a:prstGeom prst="rect">
-                          <a:avLst/>
-                        </a:prstGeom>
-                      </wps:spPr>
-                      <wps:style>
-                        <a:lnRef idx="2">
-                          <a:schemeClr val="accent6"/>
-                        </a:lnRef>
-                        <a:fillRef idx="1">
-                          <a:schemeClr val="lt1"/>
-                        </a:fillRef>
-                        <a:effectRef idx="0">
-                          <a:schemeClr val="accent6"/>
-                        </a:effectRef>
-                        <a:fontRef idx="minor">
-                          <a:schemeClr val="dk1"/>
-                        </a:fontRef>
-                      </wps:style>
-                      <wps:txbx>
-                        <w:txbxContent>
-                          <w:p>
-                            <w:r>
-                              <w:t>Q0         d0</w:t>
-                            </w:r>
-                          </w:p>
-                          <w:p/>
-                          <w:p>
-                            <w:proofErr w:type="gramStart"/>
-                            <w:r>
-                              <w:t>q(</w:t>
-                            </w:r>
-                            <w:proofErr w:type="gramEnd"/>
-                            <w:r>
-                              <w:t>bar)  r</w:t>
-                            </w:r>
-                          </w:p>
-                        </w:txbxContent>
-                      </wps:txbx>
-                      <wps:bodyPr rot="0" spcFirstLastPara="0" vertOverflow="overflow" horzOverflow="overflow" vert="horz" wrap="square" lIns="91440" tIns="45720" rIns="91440" bIns="45720" numCol="1" spcCol="0" rtlCol="0" fromWordArt="0" anchor="t" anchorCtr="0" forceAA="0" compatLnSpc="1">
-                        <a:prstTxWarp prst="textNoShape">
-                          <a:avLst/>
-                        </a:prstTxWarp>
-                        <a:noAutofit/>
-                      </wps:bodyPr>
-                    </wps:wsp>
-                  </a:graphicData>
-                </a:graphic>
-                <wp14:sizeRelV relativeFrom="margin">
-                  <wp14:pctHeight>0</wp14:pctHeight>
-                </wp14:sizeRelV>
-              </wp:anchor>
-            </w:drawing>
-          </mc:Choice>
-          <mc:Fallback>
-            <w:pict>
-              <v:rect id="Rectangle 34" o:spid="_x0000_s1043" style="position:absolute;left:0;text-align:left;margin-left:86.65pt;margin-top:100.8pt;width:64pt;height:74pt;z-index:251707392;visibility:visible;mso-wrap-style:square;mso-height-percent:0;mso-wrap-distance-left:9pt;mso-wrap-distance-top:0;mso-wrap-distance-right:9pt;mso-wrap-distance-bottom:0;mso-position-horizontal:absolute;mso-position-horizontal-relative:text;mso-position-vertical:absolute;mso-position-vertical-relative:text;mso-height-percent:0;mso-height-relative:margin;v-text-anchor:top" o:gfxdata="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" fillcolor="white [3201]" strokecolor="#f79646 [3209]" strokeweight="2pt">
-                <v:textbox>
-                  <w:txbxContent>
-                    <w:p>
-                      <w:r>
-                        <w:t>Q0         d0</w:t>
-                      </w:r>
-                    </w:p>
-                    <w:p/>
-                    <w:p>
-                      <w:proofErr w:type="gramStart"/>
-                      <w:r>
-                        <w:t>q(</w:t>
-                      </w:r>
-                      <w:proofErr w:type="gramEnd"/>
-                      <w:r>
-                        <w:t>bar)  r</w:t>
-                      </w:r>
-                    </w:p>
-                  </w:txbxContent>
-                </v:textbox>
-              </v:rect>
-            </w:pict>
-          </mc:Fallback>
-        </mc:AlternateContent>
+        <w:tab/>
       </w:r>
       <w:r>
         <w:rPr>
@@ -5204,202 +4146,8 @@
         <w:t>(Block diagram)</w:t>
       </w:r>
     </w:p>
-    <w:p>
-      <w:r>
-        <w:rPr>
-          <w:noProof/>
-        </w:rPr>
-        <mc:AlternateContent>
-          <mc:Choice Requires="wps">
-            <w:drawing>
-              <wp:anchor distT="0" distB="0" distL="114300" distR="114300" simplePos="0" relativeHeight="251786240" behindDoc="0" locked="0" layoutInCell="1" allowOverlap="1" wp14:anchorId="7D1808BC" wp14:editId="1E140F42">
-                <wp:simplePos x="0" y="0"/>
-                <wp:positionH relativeFrom="column">
-                  <wp:posOffset>3556000</wp:posOffset>
-                </wp:positionH>
-                <wp:positionV relativeFrom="paragraph">
-                  <wp:posOffset>254423</wp:posOffset>
-                </wp:positionV>
-                <wp:extent cx="414443" cy="270510"/>
-                <wp:effectExtent l="0" t="0" r="0" b="0"/>
-                <wp:wrapNone/>
-                <wp:docPr id="74" name="Text Box 74"/>
-                <wp:cNvGraphicFramePr/>
-                <a:graphic xmlns:a="http://schemas.openxmlformats.org/drawingml/2006/main">
-                  <a:graphicData uri="http://schemas.microsoft.com/office/word/2010/wordprocessingShape">
-                    <wps:wsp>
-                      <wps:cNvSpPr txBox="1"/>
-                      <wps:spPr>
-                        <a:xfrm>
-                          <a:off x="0" y="0"/>
-                          <a:ext cx="414443" cy="270510"/>
-                        </a:xfrm>
-                        <a:prstGeom prst="rect">
-                          <a:avLst/>
-                        </a:prstGeom>
-                        <a:noFill/>
-                        <a:ln w="6350">
-                          <a:noFill/>
-                        </a:ln>
-                        <a:effectLst/>
-                      </wps:spPr>
-                      <wps:style>
-                        <a:lnRef idx="0">
-                          <a:schemeClr val="accent1"/>
-                        </a:lnRef>
-                        <a:fillRef idx="0">
-                          <a:schemeClr val="accent1"/>
-                        </a:fillRef>
-                        <a:effectRef idx="0">
-                          <a:schemeClr val="accent1"/>
-                        </a:effectRef>
-                        <a:fontRef idx="minor">
-                          <a:schemeClr val="dk1"/>
-                        </a:fontRef>
-                      </wps:style>
-                      <wps:txbx>
-                        <w:txbxContent>
-                          <w:p>
-                            <w:r>
-                              <w:t>d0</w:t>
-                            </w:r>
-                          </w:p>
-                        </w:txbxContent>
-                      </wps:txbx>
-                      <wps:bodyPr rot="0" spcFirstLastPara="0" vertOverflow="overflow" horzOverflow="overflow" vert="horz" wrap="square" lIns="91440" tIns="45720" rIns="91440" bIns="45720" numCol="1" spcCol="0" rtlCol="0" fromWordArt="0" anchor="t" anchorCtr="0" forceAA="0" compatLnSpc="1">
-                        <a:prstTxWarp prst="textNoShape">
-                          <a:avLst/>
-                        </a:prstTxWarp>
-                        <a:noAutofit/>
-                      </wps:bodyPr>
-                    </wps:wsp>
-                  </a:graphicData>
-                </a:graphic>
-                <wp14:sizeRelH relativeFrom="margin">
-                  <wp14:pctWidth>0</wp14:pctWidth>
-                </wp14:sizeRelH>
-                <wp14:sizeRelV relativeFrom="margin">
-                  <wp14:pctHeight>0</wp14:pctHeight>
-                </wp14:sizeRelV>
-              </wp:anchor>
-            </w:drawing>
-          </mc:Choice>
-          <mc:Fallback>
-            <w:pict>
-              <v:shape id="Text Box 74" o:spid="_x0000_s1044" type="#_x0000_t202" style="position:absolute;margin-left:280pt;margin-top:20.05pt;width:32.65pt;height:21.3pt;z-index:251786240;visibility:visible;mso-wrap-style:square;mso-width-percent:0;mso-height-percent:0;mso-wrap-distance-left:9pt;mso-wrap-distance-top:0;mso-wrap-distance-right:9pt;mso-wrap-distance-bottom:0;mso-position-horizontal:absolute;mso-position-horizontal-relative:text;mso-position-vertical:absolute;mso-position-vertical-relative:text;mso-width-percent:0;mso-height-percent:0;mso-width-relative:margin;mso-height-relative:margin;v-text-anchor:top" o:gfxdata="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" filled="f" stroked="f" strokeweight=".5pt">
-                <v:textbox>
-                  <w:txbxContent>
-                    <w:p>
-                      <w:r>
-                        <w:t>d0</w:t>
-                      </w:r>
-                    </w:p>
-                  </w:txbxContent>
-                </v:textbox>
-              </v:shape>
-            </w:pict>
-          </mc:Fallback>
-        </mc:AlternateContent>
-      </w:r>
-    </w:p>
-    <w:p>
-      <w:r>
-        <w:rPr>
-          <w:noProof/>
-        </w:rPr>
-        <mc:AlternateContent>
-          <mc:Choice Requires="wps">
-            <w:drawing>
-              <wp:anchor distT="0" distB="0" distL="114300" distR="114300" simplePos="0" relativeHeight="251788288" behindDoc="0" locked="0" layoutInCell="1" allowOverlap="1" wp14:anchorId="029A0D4E" wp14:editId="6AFD10E5">
-                <wp:simplePos x="0" y="0"/>
-                <wp:positionH relativeFrom="column">
-                  <wp:posOffset>3555576</wp:posOffset>
-                </wp:positionH>
-                <wp:positionV relativeFrom="paragraph">
-                  <wp:posOffset>133985</wp:posOffset>
-                </wp:positionV>
-                <wp:extent cx="414020" cy="270510"/>
-                <wp:effectExtent l="0" t="0" r="0" b="0"/>
-                <wp:wrapNone/>
-                <wp:docPr id="75" name="Text Box 75"/>
-                <wp:cNvGraphicFramePr/>
-                <a:graphic xmlns:a="http://schemas.openxmlformats.org/drawingml/2006/main">
-                  <a:graphicData uri="http://schemas.microsoft.com/office/word/2010/wordprocessingShape">
-                    <wps:wsp>
-                      <wps:cNvSpPr txBox="1"/>
-                      <wps:spPr>
-                        <a:xfrm>
-                          <a:off x="0" y="0"/>
-                          <a:ext cx="414020" cy="270510"/>
-                        </a:xfrm>
-                        <a:prstGeom prst="rect">
-                          <a:avLst/>
-                        </a:prstGeom>
-                        <a:noFill/>
-                        <a:ln w="6350">
-                          <a:noFill/>
-                        </a:ln>
-                        <a:effectLst/>
-                      </wps:spPr>
-                      <wps:style>
-                        <a:lnRef idx="0">
-                          <a:schemeClr val="accent1"/>
-                        </a:lnRef>
-                        <a:fillRef idx="0">
-                          <a:schemeClr val="accent1"/>
-                        </a:fillRef>
-                        <a:effectRef idx="0">
-                          <a:schemeClr val="accent1"/>
-                        </a:effectRef>
-                        <a:fontRef idx="minor">
-                          <a:schemeClr val="dk1"/>
-                        </a:fontRef>
-                      </wps:style>
-                      <wps:txbx>
-                        <w:txbxContent>
-                          <w:p>
-                            <w:r>
-                              <w:t>d1</w:t>
-                            </w:r>
-                          </w:p>
-                        </w:txbxContent>
-                      </wps:txbx>
-                      <wps:bodyPr rot="0" spcFirstLastPara="0" vertOverflow="overflow" horzOverflow="overflow" vert="horz" wrap="square" lIns="91440" tIns="45720" rIns="91440" bIns="45720" numCol="1" spcCol="0" rtlCol="0" fromWordArt="0" anchor="t" anchorCtr="0" forceAA="0" compatLnSpc="1">
-                        <a:prstTxWarp prst="textNoShape">
-                          <a:avLst/>
-                        </a:prstTxWarp>
-                        <a:noAutofit/>
-                      </wps:bodyPr>
-                    </wps:wsp>
-                  </a:graphicData>
-                </a:graphic>
-                <wp14:sizeRelH relativeFrom="margin">
-                  <wp14:pctWidth>0</wp14:pctWidth>
-                </wp14:sizeRelH>
-                <wp14:sizeRelV relativeFrom="margin">
-                  <wp14:pctHeight>0</wp14:pctHeight>
-                </wp14:sizeRelV>
-              </wp:anchor>
-            </w:drawing>
-          </mc:Choice>
-          <mc:Fallback>
-            <w:pict>
-              <v:shape id="Text Box 75" o:spid="_x0000_s1045" type="#_x0000_t202" style="position:absolute;margin-left:279.95pt;margin-top:10.55pt;width:32.6pt;height:21.3pt;z-index:251788288;visibility:visible;mso-wrap-style:square;mso-width-percent:0;mso-height-percent:0;mso-wrap-distance-left:9pt;mso-wrap-distance-top:0;mso-wrap-distance-right:9pt;mso-wrap-distance-bottom:0;mso-position-horizontal:absolute;mso-position-horizontal-relative:text;mso-position-vertical:absolute;mso-position-vertical-relative:text;mso-width-percent:0;mso-height-percent:0;mso-width-relative:margin;mso-height-relative:margin;v-text-anchor:top" o:gfxdata="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" filled="f" stroked="f" strokeweight=".5pt">
-                <v:textbox>
-                  <w:txbxContent>
-                    <w:p>
-                      <w:r>
-                        <w:t>d1</w:t>
-                      </w:r>
-                    </w:p>
-                  </w:txbxContent>
-                </v:textbox>
-              </v:shape>
-            </w:pict>
-          </mc:Fallback>
-        </mc:AlternateContent>
-      </w:r>
-    </w:p>
+    <w:p/>
+    <w:p/>
     <w:p>
       <w:pPr>
         <w:tabs>
@@ -5436,122 +4184,7 @@
           <w:tab w:val="left" w:pos="6880"/>
         </w:tabs>
       </w:pPr>
-      <w:r>
-        <w:rPr>
-          <w:b/>
-          <w:noProof/>
-          <w:color w:val="FF0000"/>
-        </w:rPr>
-        <mc:AlternateContent>
-          <mc:Choice Requires="wps">
-            <w:drawing>
-              <wp:anchor distT="0" distB="0" distL="114300" distR="114300" simplePos="0" relativeHeight="251718656" behindDoc="0" locked="0" layoutInCell="1" allowOverlap="1" wp14:anchorId="6016B9B8" wp14:editId="62DFA85A">
-                <wp:simplePos x="0" y="0"/>
-                <wp:positionH relativeFrom="column">
-                  <wp:posOffset>2331720</wp:posOffset>
-                </wp:positionH>
-                <wp:positionV relativeFrom="paragraph">
-                  <wp:posOffset>5715</wp:posOffset>
-                </wp:positionV>
-                <wp:extent cx="1057910" cy="243840"/>
-                <wp:effectExtent l="0" t="0" r="27940" b="22860"/>
-                <wp:wrapNone/>
-                <wp:docPr id="40" name="Text Box 40"/>
-                <wp:cNvGraphicFramePr/>
-                <a:graphic xmlns:a="http://schemas.openxmlformats.org/drawingml/2006/main">
-                  <a:graphicData uri="http://schemas.microsoft.com/office/word/2010/wordprocessingShape">
-                    <wps:wsp>
-                      <wps:cNvSpPr txBox="1"/>
-                      <wps:spPr>
-                        <a:xfrm>
-                          <a:off x="0" y="0"/>
-                          <a:ext cx="1057910" cy="243840"/>
-                        </a:xfrm>
-                        <a:prstGeom prst="rect">
-                          <a:avLst/>
-                        </a:prstGeom>
-                        <a:noFill/>
-                        <a:ln w="6350">
-                          <a:solidFill>
-                            <a:schemeClr val="tx1"/>
-                          </a:solidFill>
-                        </a:ln>
-                        <a:effectLst/>
-                      </wps:spPr>
-                      <wps:style>
-                        <a:lnRef idx="0">
-                          <a:schemeClr val="accent1"/>
-                        </a:lnRef>
-                        <a:fillRef idx="0">
-                          <a:schemeClr val="accent1"/>
-                        </a:fillRef>
-                        <a:effectRef idx="0">
-                          <a:schemeClr val="accent1"/>
-                        </a:effectRef>
-                        <a:fontRef idx="minor">
-                          <a:schemeClr val="dk1"/>
-                        </a:fontRef>
-                      </wps:style>
-                      <wps:txbx>
-                        <w:txbxContent>
-                          <w:p>
-                            <w:proofErr w:type="spellStart"/>
-                            <w:r>
-                              <w:t>Clk</w:t>
-                            </w:r>
-                            <w:proofErr w:type="spellEnd"/>
-                            <w:r>
-                              <w:t xml:space="preserve">   reset    x   </w:t>
-                            </w:r>
-                          </w:p>
-                        </w:txbxContent>
-                      </wps:txbx>
-                      <wps:bodyPr rot="0" spcFirstLastPara="0" vertOverflow="overflow" horzOverflow="overflow" vert="horz" wrap="square" lIns="91440" tIns="45720" rIns="91440" bIns="45720" numCol="1" spcCol="0" rtlCol="0" fromWordArt="0" anchor="t" anchorCtr="0" forceAA="0" compatLnSpc="1">
-                        <a:prstTxWarp prst="textNoShape">
-                          <a:avLst/>
-                        </a:prstTxWarp>
-                        <a:noAutofit/>
-                      </wps:bodyPr>
-                    </wps:wsp>
-                  </a:graphicData>
-                </a:graphic>
-                <wp14:sizeRelH relativeFrom="margin">
-                  <wp14:pctWidth>0</wp14:pctWidth>
-                </wp14:sizeRelH>
-                <wp14:sizeRelV relativeFrom="margin">
-                  <wp14:pctHeight>0</wp14:pctHeight>
-                </wp14:sizeRelV>
-              </wp:anchor>
-            </w:drawing>
-          </mc:Choice>
-          <mc:Fallback>
-            <w:pict>
-              <v:shapetype id="_x0000_t202" coordsize="21600,21600" o:spt="202" path="m,l,21600r21600,l21600,xe">
-                <v:stroke joinstyle="miter"/>
-                <v:path gradientshapeok="t" o:connecttype="rect"/>
-              </v:shapetype>
-              <v:shape id="Text Box 40" o:spid="_x0000_s1046" type="#_x0000_t202" style="position:absolute;margin-left:183.6pt;margin-top:.45pt;width:83.3pt;height:19.2pt;z-index:251718656;visibility:visible;mso-wrap-style:square;mso-width-percent:0;mso-height-percent:0;mso-wrap-distance-left:9pt;mso-wrap-distance-top:0;mso-wrap-distance-right:9pt;mso-wrap-distance-bottom:0;mso-position-horizontal:absolute;mso-position-horizontal-relative:text;mso-position-vertical:absolute;mso-position-vertical-relative:text;mso-width-percent:0;mso-height-percent:0;mso-width-relative:margin;mso-height-relative:margin;v-text-anchor:top" o:gfxdata="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" filled="f" strokecolor="black [3213]" strokeweight=".5pt">
-                <v:textbox>
-                  <w:txbxContent>
-                    <w:p>
-                      <w:proofErr w:type="spellStart"/>
-                      <w:r>
-                        <w:t>Clk</w:t>
-                      </w:r>
-                      <w:proofErr w:type="spellEnd"/>
-                      <w:r>
-                        <w:t xml:space="preserve">   reset    x   </w:t>
-                      </w:r>
-                    </w:p>
-                  </w:txbxContent>
-                </v:textbox>
-              </v:shape>
-            </w:pict>
-          </mc:Fallback>
-        </mc:AlternateContent>
-      </w:r>
     </w:p>
-    <w:bookmarkEnd w:id="0"/>
     <w:p>
       <w:pPr>
         <w:tabs>
@@ -22279,7 +20912,7 @@
       </w:r>
     </w:p>
     <w:sectPr>
-      <w:headerReference w:type="default" r:id="rId8"/>
+      <w:headerReference w:type="default" r:id="rId9"/>
       <w:pgSz w:w="12240" w:h="15840"/>
       <w:pgMar w:top="1440" w:right="1440" w:bottom="1440" w:left="1440" w:header="720" w:footer="720" w:gutter="0"/>
       <w:cols w:space="720"/>
@@ -23617,4 +22250,16 @@
   <a:objectDefaults/>
   <a:extraClrSchemeLst/>
 </a:theme>
+</file>
+
+<file path=customXml/item1.xml><?xml version="1.0" encoding="utf-8"?>
+<b:Sources xmlns:b="http://schemas.openxmlformats.org/officeDocument/2006/bibliography" xmlns="http://schemas.openxmlformats.org/officeDocument/2006/bibliography" SelectedStyle="\APA.XSL" StyleName="APA"/>
+</file>
+
+<file path=customXml/itemProps1.xml><?xml version="1.0" encoding="utf-8"?>
+<ds:datastoreItem xmlns:ds="http://schemas.openxmlformats.org/officeDocument/2006/customXml" ds:itemID="{A08DF1C7-6FC8-485B-B05F-EE438D581FF3}">
+  <ds:schemaRefs>
+    <ds:schemaRef ds:uri="http://schemas.openxmlformats.org/officeDocument/2006/bibliography"/>
+  </ds:schemaRefs>
+</ds:datastoreItem>
 </file>
</xml_diff>